<commit_message>
Tree View Start, fixed type is SDD
</commit_message>
<xml_diff>
--- a/SDD_Team2.docx
+++ b/SDD_Team2.docx
@@ -257,16 +257,22 @@
         <w:rPr>
           <w:sz w:val="40"/>
         </w:rPr>
-        <w:t xml:space="preserve">Fernando </w:t>
-      </w:r>
-      <w:proofErr w:type="spellStart"/>
-      <w:r>
+        <w:t>Fernando Bazan</w:t>
+      </w:r>
+    </w:p>
+    <w:p>
+      <w:pPr>
+        <w:jc w:val="center"/>
         <w:rPr>
           <w:sz w:val="40"/>
         </w:rPr>
-        <w:t>Bazan</w:t>
-      </w:r>
-      <w:proofErr w:type="spellEnd"/>
+      </w:pPr>
+      <w:r>
+        <w:rPr>
+          <w:sz w:val="40"/>
+        </w:rPr>
+        <w:t>Nathanael Carr</w:t>
+      </w:r>
     </w:p>
     <w:p>
       <w:pPr>
@@ -279,30 +285,30 @@
         <w:rPr>
           <w:sz w:val="40"/>
         </w:rPr>
-        <w:t xml:space="preserve">Nathanael </w:t>
-      </w:r>
-      <w:proofErr w:type="spellStart"/>
+        <w:t>Erik Lopez</w:t>
+      </w:r>
+    </w:p>
+    <w:p>
+      <w:pPr>
+        <w:jc w:val="center"/>
+        <w:rPr>
+          <w:sz w:val="32"/>
+        </w:rPr>
+      </w:pPr>
       <w:r>
         <w:rPr>
           <w:sz w:val="40"/>
         </w:rPr>
-        <w:t>Carr</w:t>
-      </w:r>
-      <w:proofErr w:type="spellEnd"/>
+        <w:t>Raul Saavedra</w:t>
+      </w:r>
     </w:p>
     <w:p>
       <w:pPr>
         <w:jc w:val="center"/>
         <w:rPr>
-          <w:sz w:val="40"/>
-        </w:rPr>
-      </w:pPr>
-      <w:r>
-        <w:rPr>
-          <w:sz w:val="40"/>
-        </w:rPr>
-        <w:t>Erik Lopez</w:t>
-      </w:r>
+          <w:sz w:val="32"/>
+        </w:rPr>
+      </w:pPr>
     </w:p>
     <w:p>
       <w:pPr>
@@ -311,12 +317,6 @@
           <w:sz w:val="32"/>
         </w:rPr>
       </w:pPr>
-      <w:r>
-        <w:rPr>
-          <w:sz w:val="40"/>
-        </w:rPr>
-        <w:t>Raul Saavedra</w:t>
-      </w:r>
     </w:p>
     <w:p>
       <w:pPr>
@@ -325,6 +325,12 @@
           <w:sz w:val="32"/>
         </w:rPr>
       </w:pPr>
+      <w:r>
+        <w:rPr>
+          <w:sz w:val="32"/>
+        </w:rPr>
+        <w:t>Prepared for</w:t>
+      </w:r>
     </w:p>
     <w:p>
       <w:pPr>
@@ -333,6 +339,12 @@
           <w:sz w:val="32"/>
         </w:rPr>
       </w:pPr>
+      <w:r>
+        <w:rPr>
+          <w:sz w:val="32"/>
+        </w:rPr>
+        <w:t>Software Engineering</w:t>
+      </w:r>
     </w:p>
     <w:p>
       <w:pPr>
@@ -345,7 +357,7 @@
         <w:rPr>
           <w:sz w:val="32"/>
         </w:rPr>
-        <w:t>Prepared for</w:t>
+        <w:t>University of Texas Rio Grande Valley</w:t>
       </w:r>
     </w:p>
     <w:p>
@@ -359,49 +371,7 @@
         <w:rPr>
           <w:sz w:val="32"/>
         </w:rPr>
-        <w:t>Software Engineering</w:t>
-      </w:r>
-    </w:p>
-    <w:p>
-      <w:pPr>
-        <w:jc w:val="center"/>
-        <w:rPr>
-          <w:sz w:val="32"/>
-        </w:rPr>
-      </w:pPr>
-      <w:r>
-        <w:rPr>
-          <w:sz w:val="32"/>
-        </w:rPr>
-        <w:t>University of Texas Rio Grande Valley</w:t>
-      </w:r>
-    </w:p>
-    <w:p>
-      <w:pPr>
-        <w:jc w:val="center"/>
-        <w:rPr>
-          <w:sz w:val="32"/>
-        </w:rPr>
-      </w:pPr>
-      <w:r>
-        <w:rPr>
-          <w:sz w:val="32"/>
-        </w:rPr>
-        <w:t xml:space="preserve">Instructor: MK </w:t>
-      </w:r>
-      <w:proofErr w:type="spellStart"/>
-      <w:r>
-        <w:rPr>
-          <w:sz w:val="32"/>
-        </w:rPr>
-        <w:t>Quweider</w:t>
-      </w:r>
-      <w:proofErr w:type="spellEnd"/>
-      <w:r>
-        <w:rPr>
-          <w:sz w:val="32"/>
-        </w:rPr>
-        <w:t>, Ph.D.</w:t>
+        <w:t>Instructor: MK Quweider, Ph.D.</w:t>
       </w:r>
     </w:p>
     <w:p>
@@ -703,43 +673,530 @@
         <w:t xml:space="preserve">Module 2 </w:t>
       </w:r>
       <w:r>
+        <w:t xml:space="preserve">Decomposition </w:t>
+      </w:r>
+      <w:r>
+        <w:t>…………………………………………………………...</w:t>
+      </w:r>
+    </w:p>
+    <w:p>
+      <w:pPr>
+        <w:contextualSpacing/>
+        <w:jc w:val="both"/>
+      </w:pPr>
+      <w:r>
+        <w:rPr>
+          <w:sz w:val="26"/>
+        </w:rPr>
+        <w:tab/>
+      </w:r>
+      <w:r>
+        <w:rPr>
+          <w:sz w:val="26"/>
+        </w:rPr>
+        <w:tab/>
+      </w:r>
+      <w:r>
+        <w:rPr>
+          <w:sz w:val="26"/>
+        </w:rPr>
+        <w:t xml:space="preserve">3.2 </w:t>
+      </w:r>
+      <w:r>
+        <w:rPr>
+          <w:sz w:val="26"/>
+        </w:rPr>
+        <w:t>CONCURRENT PROCESS DECOMPOSITION………………………………….</w:t>
+      </w:r>
+    </w:p>
+    <w:p>
+      <w:pPr>
+        <w:contextualSpacing/>
+        <w:jc w:val="both"/>
+      </w:pPr>
+      <w:r>
+        <w:tab/>
+      </w:r>
+      <w:r>
+        <w:tab/>
+      </w:r>
+      <w:r>
+        <w:tab/>
+        <w:t xml:space="preserve">3.2.1 </w:t>
+      </w:r>
+      <w:r>
+        <w:t xml:space="preserve">Process 1 </w:t>
+      </w:r>
+      <w:r>
+        <w:t xml:space="preserve">Decomposition </w:t>
+      </w:r>
+      <w:r>
+        <w:t>……………………………………………………………</w:t>
+      </w:r>
+    </w:p>
+    <w:p>
+      <w:pPr>
+        <w:contextualSpacing/>
+        <w:jc w:val="both"/>
+      </w:pPr>
+      <w:r>
+        <w:tab/>
+      </w:r>
+      <w:r>
+        <w:tab/>
+      </w:r>
+      <w:r>
+        <w:tab/>
+        <w:t xml:space="preserve">3.2.2 </w:t>
+      </w:r>
+      <w:r>
+        <w:t xml:space="preserve">Process 2 </w:t>
+      </w:r>
+      <w:r>
         <w:t>Decomposition</w:t>
       </w:r>
       <w:r>
+        <w:t>.</w:t>
+      </w:r>
+      <w:r>
+        <w:t>.......</w:t>
+      </w:r>
+      <w:r>
+        <w:t>............................</w:t>
+      </w:r>
+      <w:r>
+        <w:t>......</w:t>
+      </w:r>
+      <w:r>
+        <w:t>...................................................</w:t>
+      </w:r>
+    </w:p>
+    <w:p>
+      <w:pPr>
+        <w:contextualSpacing/>
+        <w:jc w:val="both"/>
+        <w:rPr>
+          <w:sz w:val="26"/>
+        </w:rPr>
+      </w:pPr>
+      <w:r>
+        <w:rPr>
+          <w:sz w:val="26"/>
+        </w:rPr>
+        <w:tab/>
+      </w:r>
+      <w:r>
+        <w:rPr>
+          <w:sz w:val="26"/>
+        </w:rPr>
+        <w:tab/>
+        <w:t xml:space="preserve">3.3 </w:t>
+      </w:r>
+      <w:r>
+        <w:rPr>
+          <w:sz w:val="26"/>
+        </w:rPr>
+        <w:t>DATA DECOMPOSITION</w:t>
+      </w:r>
+      <w:r>
+        <w:rPr>
+          <w:sz w:val="26"/>
+          <w:szCs w:val="24"/>
+        </w:rPr>
+        <w:t>……………………………………</w:t>
+      </w:r>
+      <w:r>
+        <w:rPr>
+          <w:sz w:val="26"/>
+          <w:szCs w:val="24"/>
+        </w:rPr>
+        <w:t>…………………...</w:t>
+      </w:r>
+    </w:p>
+    <w:p>
+      <w:pPr>
+        <w:contextualSpacing/>
+        <w:jc w:val="both"/>
+      </w:pPr>
+      <w:r>
+        <w:tab/>
+      </w:r>
+      <w:r>
+        <w:tab/>
+      </w:r>
+      <w:r>
+        <w:tab/>
+        <w:t xml:space="preserve">3.3.1 </w:t>
+      </w:r>
+      <w:r>
+        <w:t xml:space="preserve">Data Entry 1 </w:t>
+      </w:r>
+      <w:r>
+        <w:t xml:space="preserve">Decomposition </w:t>
+      </w:r>
+      <w:r>
+        <w:t>…</w:t>
+      </w:r>
+      <w:r>
+        <w:t>…..</w:t>
+      </w:r>
+      <w:r>
+        <w:t>…………..</w:t>
+      </w:r>
+      <w:r>
+        <w:t>………………………………</w:t>
+      </w:r>
+      <w:r>
+        <w:t>………</w:t>
+      </w:r>
+    </w:p>
+    <w:p>
+      <w:pPr>
+        <w:contextualSpacing/>
+        <w:jc w:val="both"/>
+      </w:pPr>
+      <w:r>
+        <w:tab/>
+      </w:r>
+      <w:r>
+        <w:tab/>
+      </w:r>
+      <w:r>
+        <w:tab/>
+        <w:t xml:space="preserve">3.3.2 </w:t>
+      </w:r>
+      <w:r>
+        <w:t xml:space="preserve">Data Entry 2 </w:t>
+      </w:r>
+      <w:r>
+        <w:t xml:space="preserve">Decomposition </w:t>
+      </w:r>
+      <w:r>
+        <w:t>………………………</w:t>
+      </w:r>
+      <w:r>
+        <w:t>……</w:t>
+      </w:r>
+      <w:r>
+        <w:t>……………………</w:t>
+      </w:r>
+      <w:r>
+        <w:t>……..</w:t>
+      </w:r>
+    </w:p>
+    <w:p/>
+    <w:p>
+      <w:pPr>
+        <w:contextualSpacing/>
+        <w:rPr>
+          <w:b/>
+          <w:sz w:val="28"/>
+          <w:szCs w:val="26"/>
+        </w:rPr>
+      </w:pPr>
+      <w:r>
+        <w:rPr>
+          <w:b/>
+          <w:sz w:val="28"/>
+          <w:szCs w:val="26"/>
+        </w:rPr>
+        <w:t xml:space="preserve">4. </w:t>
+      </w:r>
+      <w:r>
+        <w:rPr>
+          <w:b/>
+          <w:sz w:val="28"/>
+          <w:szCs w:val="26"/>
+        </w:rPr>
+        <w:t>DEPENDENCY DESCRIPTION</w:t>
+      </w:r>
+      <w:r>
+        <w:rPr>
+          <w:sz w:val="28"/>
+          <w:szCs w:val="26"/>
+        </w:rPr>
+        <w:t>……………………………………………….</w:t>
+      </w:r>
+    </w:p>
+    <w:p>
+      <w:pPr>
+        <w:contextualSpacing/>
+        <w:rPr>
+          <w:sz w:val="26"/>
+          <w:szCs w:val="24"/>
+        </w:rPr>
+      </w:pPr>
+      <w:r>
+        <w:rPr>
+          <w:sz w:val="26"/>
+          <w:szCs w:val="24"/>
+        </w:rPr>
+        <w:tab/>
+      </w:r>
+      <w:r>
+        <w:rPr>
+          <w:sz w:val="26"/>
+          <w:szCs w:val="24"/>
+        </w:rPr>
+        <w:tab/>
+        <w:t xml:space="preserve">4.1 </w:t>
+      </w:r>
+      <w:r>
+        <w:rPr>
+          <w:sz w:val="26"/>
+          <w:szCs w:val="24"/>
+        </w:rPr>
+        <w:t>INTER-MODULE DEPENDENCIES.......................................................................</w:t>
+      </w:r>
+    </w:p>
+    <w:p>
+      <w:pPr>
+        <w:contextualSpacing/>
+        <w:rPr>
+          <w:sz w:val="26"/>
+          <w:szCs w:val="24"/>
+        </w:rPr>
+      </w:pPr>
+      <w:r>
+        <w:rPr>
+          <w:sz w:val="26"/>
+          <w:szCs w:val="24"/>
+        </w:rPr>
+        <w:tab/>
+      </w:r>
+      <w:r>
+        <w:rPr>
+          <w:sz w:val="26"/>
+          <w:szCs w:val="24"/>
+        </w:rPr>
+        <w:tab/>
+        <w:t>4.</w:t>
+      </w:r>
+      <w:r>
+        <w:rPr>
+          <w:sz w:val="26"/>
+          <w:szCs w:val="24"/>
+        </w:rPr>
+        <w:t>2</w:t>
+      </w:r>
+      <w:r>
+        <w:rPr>
+          <w:sz w:val="26"/>
+          <w:szCs w:val="24"/>
+        </w:rPr>
         <w:t xml:space="preserve"> </w:t>
       </w:r>
       <w:r>
+        <w:rPr>
+          <w:sz w:val="26"/>
+          <w:szCs w:val="24"/>
+        </w:rPr>
+        <w:t>INTER-</w:t>
+      </w:r>
+      <w:r>
+        <w:rPr>
+          <w:sz w:val="26"/>
+          <w:szCs w:val="24"/>
+        </w:rPr>
+        <w:t>PROCESS</w:t>
+      </w:r>
+      <w:r>
+        <w:rPr>
+          <w:sz w:val="26"/>
+          <w:szCs w:val="24"/>
+        </w:rPr>
+        <w:t xml:space="preserve"> DEPENDENCIES</w:t>
+      </w:r>
+      <w:r>
+        <w:rPr>
+          <w:sz w:val="26"/>
+          <w:szCs w:val="24"/>
+        </w:rPr>
+        <w:t>……………………………………………...</w:t>
+      </w:r>
+    </w:p>
+    <w:p>
+      <w:pPr>
+        <w:contextualSpacing/>
+        <w:rPr>
+          <w:sz w:val="26"/>
+          <w:szCs w:val="24"/>
+        </w:rPr>
+      </w:pPr>
+      <w:r>
+        <w:rPr>
+          <w:sz w:val="26"/>
+          <w:szCs w:val="24"/>
+        </w:rPr>
+        <w:tab/>
+      </w:r>
+      <w:r>
+        <w:rPr>
+          <w:sz w:val="26"/>
+          <w:szCs w:val="24"/>
+        </w:rPr>
+        <w:tab/>
+        <w:t>4.</w:t>
+      </w:r>
+      <w:r>
+        <w:rPr>
+          <w:sz w:val="26"/>
+          <w:szCs w:val="24"/>
+        </w:rPr>
+        <w:t>3</w:t>
+      </w:r>
+      <w:r>
+        <w:rPr>
+          <w:sz w:val="26"/>
+          <w:szCs w:val="24"/>
+        </w:rPr>
+        <w:t xml:space="preserve"> </w:t>
+      </w:r>
+      <w:r>
+        <w:rPr>
+          <w:sz w:val="26"/>
+          <w:szCs w:val="24"/>
+        </w:rPr>
+        <w:t>DATA</w:t>
+      </w:r>
+      <w:r>
+        <w:rPr>
+          <w:sz w:val="26"/>
+          <w:szCs w:val="24"/>
+        </w:rPr>
+        <w:t xml:space="preserve"> DEPENDENCIES</w:t>
+      </w:r>
+      <w:r>
+        <w:rPr>
+          <w:sz w:val="26"/>
+          <w:szCs w:val="24"/>
+        </w:rPr>
+        <w:t>………………………………………</w:t>
+      </w:r>
+      <w:r>
+        <w:rPr>
+          <w:sz w:val="26"/>
+          <w:szCs w:val="24"/>
+        </w:rPr>
+        <w:t>…………………..</w:t>
+      </w:r>
+    </w:p>
+    <w:p/>
+    <w:p>
+      <w:pPr>
+        <w:contextualSpacing/>
+        <w:rPr>
+          <w:b/>
+          <w:sz w:val="28"/>
+          <w:szCs w:val="26"/>
+        </w:rPr>
+      </w:pPr>
+      <w:r>
+        <w:rPr>
+          <w:b/>
+          <w:sz w:val="28"/>
+          <w:szCs w:val="26"/>
+        </w:rPr>
+        <w:t xml:space="preserve">5. </w:t>
+      </w:r>
+      <w:r>
+        <w:rPr>
+          <w:b/>
+          <w:sz w:val="28"/>
+          <w:szCs w:val="26"/>
+        </w:rPr>
+        <w:t>INTERFACE DESCRIPTION</w:t>
+      </w:r>
+      <w:r>
+        <w:rPr>
+          <w:sz w:val="28"/>
+          <w:szCs w:val="26"/>
+        </w:rPr>
+        <w:t>.............................................................................</w:t>
+      </w:r>
+    </w:p>
+    <w:p>
+      <w:pPr>
+        <w:contextualSpacing/>
+        <w:jc w:val="both"/>
+        <w:rPr>
+          <w:sz w:val="26"/>
+        </w:rPr>
+      </w:pPr>
+      <w:r>
+        <w:rPr>
+          <w:sz w:val="26"/>
+        </w:rPr>
+        <w:tab/>
+      </w:r>
+      <w:r>
+        <w:rPr>
+          <w:sz w:val="26"/>
+        </w:rPr>
+        <w:tab/>
+        <w:t>5</w:t>
+      </w:r>
+      <w:r>
+        <w:rPr>
+          <w:sz w:val="26"/>
+        </w:rPr>
+        <w:t xml:space="preserve">.1 </w:t>
+      </w:r>
+      <w:r>
+        <w:rPr>
+          <w:sz w:val="26"/>
+        </w:rPr>
+        <w:t>MODULE INTERFACE……………………………………………………………</w:t>
+      </w:r>
+    </w:p>
+    <w:p>
+      <w:pPr>
+        <w:ind w:left="720"/>
+        <w:contextualSpacing/>
+        <w:jc w:val="both"/>
+      </w:pPr>
+      <w:r>
+        <w:t xml:space="preserve">5.1.1 Module 1 </w:t>
+      </w:r>
+      <w:r>
+        <w:t>Interface</w:t>
+      </w:r>
+      <w:r>
+        <w:t>……</w:t>
+      </w:r>
+      <w:r>
+        <w:t>….</w:t>
+      </w:r>
+      <w:r>
         <w:t>…………………………………………………………...</w:t>
       </w:r>
     </w:p>
     <w:p>
       <w:pPr>
+        <w:ind w:left="720"/>
         <w:contextualSpacing/>
         <w:jc w:val="both"/>
       </w:pPr>
       <w:r>
-        <w:rPr>
-          <w:sz w:val="26"/>
-        </w:rPr>
-        <w:tab/>
-      </w:r>
-      <w:r>
-        <w:rPr>
-          <w:sz w:val="26"/>
-        </w:rPr>
-        <w:tab/>
-      </w:r>
-      <w:r>
-        <w:rPr>
-          <w:sz w:val="26"/>
-        </w:rPr>
-        <w:t xml:space="preserve">3.2 </w:t>
-      </w:r>
-      <w:r>
-        <w:rPr>
-          <w:sz w:val="26"/>
-        </w:rPr>
-        <w:t>CONCURRENT PROCESS DECOMPOSITION………………………………….</w:t>
+        <w:t xml:space="preserve">5.1.2 </w:t>
+      </w:r>
+      <w:r>
+        <w:t>Module 2 Interface</w:t>
+      </w:r>
+      <w:r>
+        <w:t>…</w:t>
+      </w:r>
+      <w:r>
+        <w:t>..</w:t>
+      </w:r>
+      <w:r>
+        <w:t>…</w:t>
+      </w:r>
+      <w:r>
+        <w:t>...</w:t>
+      </w:r>
+      <w:r>
+        <w:t>…………………………………………………………...</w:t>
       </w:r>
     </w:p>
     <w:p>
@@ -748,25 +1205,137 @@
         <w:jc w:val="both"/>
       </w:pPr>
       <w:r>
-        <w:tab/>
-      </w:r>
-      <w:r>
-        <w:tab/>
-      </w:r>
-      <w:r>
-        <w:tab/>
-        <w:t xml:space="preserve">3.2.1 </w:t>
-      </w:r>
-      <w:r>
-        <w:t xml:space="preserve">Process 1 </w:t>
-      </w:r>
-      <w:r>
-        <w:t>Decomposition</w:t>
-      </w:r>
-      <w:r>
+        <w:rPr>
+          <w:sz w:val="26"/>
+        </w:rPr>
+        <w:tab/>
+      </w:r>
+      <w:r>
+        <w:rPr>
+          <w:sz w:val="26"/>
+        </w:rPr>
+        <w:tab/>
+      </w:r>
+      <w:r>
+        <w:rPr>
+          <w:sz w:val="26"/>
+        </w:rPr>
+        <w:t>5.2 PROCESS INTERFACE……………………………………………………………</w:t>
+      </w:r>
+    </w:p>
+    <w:p>
+      <w:pPr>
+        <w:contextualSpacing/>
+        <w:jc w:val="both"/>
+      </w:pPr>
+      <w:r>
+        <w:tab/>
+      </w:r>
+      <w:r>
+        <w:tab/>
+      </w:r>
+      <w:r>
+        <w:tab/>
+        <w:t xml:space="preserve">5.2.1 Process 1 </w:t>
+      </w:r>
+      <w:r>
+        <w:t>Interface</w:t>
+      </w:r>
+      <w:r>
+        <w:t>…</w:t>
+      </w:r>
+      <w:r>
+        <w:t>…</w:t>
+      </w:r>
+      <w:r>
+        <w:t>………………………………………………………………</w:t>
+      </w:r>
+    </w:p>
+    <w:p>
+      <w:pPr>
+        <w:contextualSpacing/>
+        <w:jc w:val="both"/>
+      </w:pPr>
+      <w:r>
+        <w:tab/>
+      </w:r>
+      <w:r>
+        <w:tab/>
+      </w:r>
+      <w:r>
+        <w:tab/>
+        <w:t xml:space="preserve">5.2.2 Process 2 </w:t>
+      </w:r>
+      <w:r>
+        <w:t>Interface</w:t>
+      </w:r>
+      <w:r>
+        <w:t>........</w:t>
+      </w:r>
+      <w:r>
+        <w:t>....</w:t>
+      </w:r>
+      <w:r>
+        <w:t>................................................................................</w:t>
+      </w:r>
+      <w:r>
+        <w:t>............</w:t>
+      </w:r>
+    </w:p>
+    <w:p>
+      <w:pPr>
+        <w:contextualSpacing/>
+        <w:rPr>
+          <w:b/>
+          <w:szCs w:val="24"/>
+        </w:rPr>
+      </w:pPr>
+      <w:r>
+        <w:rPr>
+          <w:b/>
+          <w:szCs w:val="24"/>
+        </w:rPr>
         <w:t xml:space="preserve"> </w:t>
       </w:r>
-      <w:r>
+    </w:p>
+    <w:p>
+      <w:pPr>
+        <w:contextualSpacing/>
+        <w:rPr>
+          <w:b/>
+          <w:sz w:val="28"/>
+          <w:szCs w:val="26"/>
+        </w:rPr>
+      </w:pPr>
+      <w:r>
+        <w:rPr>
+          <w:b/>
+          <w:sz w:val="28"/>
+          <w:szCs w:val="26"/>
+        </w:rPr>
+        <w:t>6</w:t>
+      </w:r>
+      <w:r>
+        <w:rPr>
+          <w:b/>
+          <w:sz w:val="28"/>
+          <w:szCs w:val="26"/>
+        </w:rPr>
+        <w:t xml:space="preserve">. </w:t>
+      </w:r>
+      <w:r>
+        <w:rPr>
+          <w:b/>
+          <w:sz w:val="28"/>
+          <w:szCs w:val="26"/>
+        </w:rPr>
+        <w:t>DETAILED DESIGN</w:t>
+      </w:r>
+      <w:r>
+        <w:rPr>
+          <w:sz w:val="28"/>
+          <w:szCs w:val="26"/>
+        </w:rPr>
         <w:t>……………………………………………………………</w:t>
       </w:r>
     </w:p>
@@ -774,119 +1343,54 @@
       <w:pPr>
         <w:contextualSpacing/>
         <w:jc w:val="both"/>
-      </w:pPr>
-      <w:r>
-        <w:tab/>
-      </w:r>
-      <w:r>
-        <w:tab/>
-      </w:r>
-      <w:r>
-        <w:tab/>
-        <w:t xml:space="preserve">3.2.2 </w:t>
-      </w:r>
-      <w:r>
-        <w:t xml:space="preserve">Process 2 </w:t>
-      </w:r>
-      <w:r>
-        <w:t>Decomposition</w:t>
-      </w:r>
-      <w:r>
-        <w:t>.</w:t>
-      </w:r>
-      <w:r>
-        <w:t>.......</w:t>
-      </w:r>
-      <w:r>
-        <w:t>............................</w:t>
-      </w:r>
-      <w:r>
-        <w:t>......</w:t>
-      </w:r>
-      <w:r>
-        <w:t>...................................................</w:t>
-      </w:r>
-    </w:p>
-    <w:p>
-      <w:pPr>
+        <w:rPr>
+          <w:sz w:val="26"/>
+        </w:rPr>
+      </w:pPr>
+      <w:r>
+        <w:rPr>
+          <w:sz w:val="26"/>
+        </w:rPr>
+        <w:tab/>
+      </w:r>
+      <w:r>
+        <w:rPr>
+          <w:sz w:val="26"/>
+        </w:rPr>
+        <w:tab/>
+        <w:t>6</w:t>
+      </w:r>
+      <w:r>
+        <w:rPr>
+          <w:sz w:val="26"/>
+        </w:rPr>
+        <w:t xml:space="preserve">.1 </w:t>
+      </w:r>
+      <w:r>
+        <w:rPr>
+          <w:sz w:val="26"/>
+        </w:rPr>
+        <w:t>MODULE DETAILED DESIGN...........................................................................</w:t>
+      </w:r>
+    </w:p>
+    <w:p>
+      <w:pPr>
+        <w:ind w:left="720"/>
         <w:contextualSpacing/>
         <w:jc w:val="both"/>
-        <w:rPr>
-          <w:sz w:val="26"/>
-        </w:rPr>
-      </w:pPr>
-      <w:r>
-        <w:rPr>
-          <w:sz w:val="26"/>
-        </w:rPr>
-        <w:tab/>
-      </w:r>
-      <w:r>
-        <w:rPr>
-          <w:sz w:val="26"/>
-        </w:rPr>
-        <w:tab/>
-        <w:t xml:space="preserve">3.3 </w:t>
-      </w:r>
-      <w:r>
-        <w:rPr>
-          <w:sz w:val="26"/>
-        </w:rPr>
-        <w:t>DATA DECOMPOSITION</w:t>
-      </w:r>
-      <w:r>
-        <w:rPr>
-          <w:sz w:val="26"/>
-          <w:szCs w:val="24"/>
-        </w:rPr>
-        <w:t>……………………………………</w:t>
-      </w:r>
-      <w:r>
-        <w:rPr>
-          <w:sz w:val="26"/>
-          <w:szCs w:val="24"/>
-        </w:rPr>
-        <w:t>…………………...</w:t>
-      </w:r>
-    </w:p>
-    <w:p>
-      <w:pPr>
+      </w:pPr>
+      <w:r>
+        <w:t>6.1.1 Module 1 Detail……………………………………………………………………...</w:t>
+      </w:r>
+    </w:p>
+    <w:p>
+      <w:pPr>
+        <w:ind w:left="720"/>
         <w:contextualSpacing/>
         <w:jc w:val="both"/>
       </w:pPr>
       <w:r>
-        <w:tab/>
-      </w:r>
-      <w:r>
-        <w:tab/>
-      </w:r>
-      <w:r>
-        <w:tab/>
-        <w:t xml:space="preserve">3.3.1 </w:t>
-      </w:r>
-      <w:r>
-        <w:t xml:space="preserve">Data Entry 1 </w:t>
-      </w:r>
-      <w:r>
-        <w:t>Decomposition</w:t>
-      </w:r>
-      <w:r>
-        <w:t xml:space="preserve"> </w:t>
-      </w:r>
-      <w:r>
-        <w:t>…</w:t>
-      </w:r>
-      <w:r>
-        <w:t>…..</w:t>
-      </w:r>
-      <w:r>
-        <w:t>…………..</w:t>
-      </w:r>
-      <w:r>
-        <w:t>………………………………</w:t>
-      </w:r>
-      <w:r>
-        <w:t>………</w:t>
+        <w:t>6.1.2 Module 2 Detail………………………………………………………..…………...</w:t>
       </w:r>
     </w:p>
     <w:p>
@@ -895,734 +1399,41 @@
         <w:jc w:val="both"/>
       </w:pPr>
       <w:r>
-        <w:tab/>
-      </w:r>
-      <w:r>
-        <w:tab/>
-      </w:r>
-      <w:r>
-        <w:tab/>
-        <w:t xml:space="preserve">3.3.2 </w:t>
-      </w:r>
-      <w:r>
-        <w:t xml:space="preserve">Data Entry 2 </w:t>
-      </w:r>
-      <w:r>
-        <w:t>Decomposition</w:t>
-      </w:r>
-      <w:r>
-        <w:t xml:space="preserve"> </w:t>
-      </w:r>
-      <w:r>
-        <w:t>………………………</w:t>
-      </w:r>
-      <w:r>
-        <w:t>……</w:t>
-      </w:r>
-      <w:r>
-        <w:t>……………………</w:t>
-      </w:r>
-      <w:r>
-        <w:t>……..</w:t>
-      </w:r>
-    </w:p>
-    <w:p/>
-    <w:p>
-      <w:pPr>
-        <w:contextualSpacing/>
-        <w:rPr>
-          <w:b/>
-          <w:sz w:val="28"/>
-          <w:szCs w:val="26"/>
-        </w:rPr>
-      </w:pPr>
-      <w:r>
-        <w:rPr>
-          <w:b/>
-          <w:sz w:val="28"/>
-          <w:szCs w:val="26"/>
-        </w:rPr>
-        <w:t xml:space="preserve">4. </w:t>
-      </w:r>
-      <w:r>
-        <w:rPr>
-          <w:b/>
-          <w:sz w:val="28"/>
-          <w:szCs w:val="26"/>
-        </w:rPr>
-        <w:t>DEPENDENCY DESCRIPTION</w:t>
-      </w:r>
-      <w:r>
-        <w:rPr>
-          <w:sz w:val="28"/>
-          <w:szCs w:val="26"/>
-        </w:rPr>
-        <w:t>……………………………………………….</w:t>
-      </w:r>
-    </w:p>
-    <w:p>
-      <w:pPr>
-        <w:contextualSpacing/>
-        <w:rPr>
-          <w:sz w:val="26"/>
-          <w:szCs w:val="24"/>
-        </w:rPr>
-      </w:pPr>
-      <w:r>
-        <w:rPr>
-          <w:sz w:val="26"/>
-          <w:szCs w:val="24"/>
-        </w:rPr>
-        <w:tab/>
-      </w:r>
-      <w:r>
-        <w:rPr>
-          <w:sz w:val="26"/>
-          <w:szCs w:val="24"/>
-        </w:rPr>
-        <w:tab/>
-        <w:t xml:space="preserve">4.1 </w:t>
-      </w:r>
-      <w:r>
-        <w:rPr>
-          <w:sz w:val="26"/>
-          <w:szCs w:val="24"/>
-        </w:rPr>
-        <w:t>INTER-MODULE DEPENDENCIES.......................................................................</w:t>
-      </w:r>
-    </w:p>
-    <w:p>
-      <w:pPr>
-        <w:contextualSpacing/>
-        <w:rPr>
-          <w:sz w:val="26"/>
-          <w:szCs w:val="24"/>
-        </w:rPr>
-      </w:pPr>
-      <w:r>
-        <w:rPr>
-          <w:sz w:val="26"/>
-          <w:szCs w:val="24"/>
-        </w:rPr>
-        <w:tab/>
-      </w:r>
-      <w:r>
-        <w:rPr>
-          <w:sz w:val="26"/>
-          <w:szCs w:val="24"/>
-        </w:rPr>
-        <w:tab/>
-        <w:t>4.</w:t>
-      </w:r>
-      <w:r>
-        <w:rPr>
-          <w:sz w:val="26"/>
-          <w:szCs w:val="24"/>
-        </w:rPr>
-        <w:t>2</w:t>
-      </w:r>
-      <w:r>
-        <w:rPr>
-          <w:sz w:val="26"/>
-          <w:szCs w:val="24"/>
-        </w:rPr>
-        <w:t xml:space="preserve"> </w:t>
-      </w:r>
-      <w:r>
-        <w:rPr>
-          <w:sz w:val="26"/>
-          <w:szCs w:val="24"/>
-        </w:rPr>
-        <w:t>INTER-</w:t>
-      </w:r>
-      <w:r>
-        <w:rPr>
-          <w:sz w:val="26"/>
-          <w:szCs w:val="24"/>
-        </w:rPr>
-        <w:t>PROCESS</w:t>
-      </w:r>
-      <w:r>
-        <w:rPr>
-          <w:sz w:val="26"/>
-          <w:szCs w:val="24"/>
-        </w:rPr>
-        <w:t xml:space="preserve"> DEPENDENCIES</w:t>
-      </w:r>
-      <w:r>
-        <w:rPr>
-          <w:sz w:val="26"/>
-          <w:szCs w:val="24"/>
-        </w:rPr>
-        <w:t>……………………………………………...</w:t>
-      </w:r>
-    </w:p>
-    <w:p>
-      <w:pPr>
-        <w:contextualSpacing/>
-        <w:rPr>
-          <w:sz w:val="26"/>
-          <w:szCs w:val="24"/>
-        </w:rPr>
-      </w:pPr>
-      <w:r>
-        <w:rPr>
-          <w:sz w:val="26"/>
-          <w:szCs w:val="24"/>
-        </w:rPr>
-        <w:tab/>
-      </w:r>
-      <w:r>
-        <w:rPr>
-          <w:sz w:val="26"/>
-          <w:szCs w:val="24"/>
-        </w:rPr>
-        <w:tab/>
-        <w:t>4.</w:t>
-      </w:r>
-      <w:r>
-        <w:rPr>
-          <w:sz w:val="26"/>
-          <w:szCs w:val="24"/>
-        </w:rPr>
-        <w:t>3</w:t>
-      </w:r>
-      <w:r>
-        <w:rPr>
-          <w:sz w:val="26"/>
-          <w:szCs w:val="24"/>
-        </w:rPr>
-        <w:t xml:space="preserve"> </w:t>
-      </w:r>
-      <w:r>
-        <w:rPr>
-          <w:sz w:val="26"/>
-          <w:szCs w:val="24"/>
-        </w:rPr>
-        <w:t>DATA</w:t>
-      </w:r>
-      <w:r>
-        <w:rPr>
-          <w:sz w:val="26"/>
-          <w:szCs w:val="24"/>
-        </w:rPr>
-        <w:t xml:space="preserve"> DEPENDENCIES</w:t>
-      </w:r>
-      <w:r>
-        <w:rPr>
-          <w:sz w:val="26"/>
-          <w:szCs w:val="24"/>
-        </w:rPr>
-        <w:t>………………………………………</w:t>
-      </w:r>
-      <w:r>
-        <w:rPr>
-          <w:sz w:val="26"/>
-          <w:szCs w:val="24"/>
-        </w:rPr>
-        <w:t>…………………..</w:t>
-      </w:r>
-    </w:p>
-    <w:p/>
-    <w:p>
-      <w:pPr>
-        <w:contextualSpacing/>
-        <w:rPr>
-          <w:b/>
-          <w:sz w:val="28"/>
-          <w:szCs w:val="26"/>
-        </w:rPr>
-      </w:pPr>
-      <w:r>
-        <w:rPr>
-          <w:b/>
-          <w:sz w:val="28"/>
-          <w:szCs w:val="26"/>
-        </w:rPr>
-        <w:t xml:space="preserve">5. </w:t>
-      </w:r>
-      <w:r>
-        <w:rPr>
-          <w:b/>
-          <w:sz w:val="28"/>
-          <w:szCs w:val="26"/>
-        </w:rPr>
-        <w:t>INTERFACE DESCRIPTION</w:t>
-      </w:r>
-      <w:r>
-        <w:rPr>
-          <w:sz w:val="28"/>
-          <w:szCs w:val="26"/>
-        </w:rPr>
-        <w:t>.............................................................................</w:t>
+        <w:rPr>
+          <w:sz w:val="26"/>
+        </w:rPr>
+        <w:tab/>
+      </w:r>
+      <w:r>
+        <w:rPr>
+          <w:sz w:val="26"/>
+        </w:rPr>
+        <w:tab/>
+      </w:r>
+      <w:r>
+        <w:rPr>
+          <w:sz w:val="26"/>
+        </w:rPr>
+        <w:t>6.2 DATA DETAILED DESIGN…………………………………...………………….</w:t>
       </w:r>
     </w:p>
     <w:p>
       <w:pPr>
         <w:contextualSpacing/>
         <w:jc w:val="both"/>
-        <w:rPr>
-          <w:sz w:val="26"/>
-        </w:rPr>
-      </w:pPr>
-      <w:r>
-        <w:rPr>
-          <w:sz w:val="26"/>
-        </w:rPr>
-        <w:tab/>
-      </w:r>
-      <w:r>
-        <w:rPr>
-          <w:sz w:val="26"/>
-        </w:rPr>
-        <w:tab/>
-      </w:r>
-      <w:r>
-        <w:rPr>
-          <w:sz w:val="26"/>
-        </w:rPr>
-        <w:t>5</w:t>
-      </w:r>
-      <w:r>
-        <w:rPr>
-          <w:sz w:val="26"/>
-        </w:rPr>
-        <w:t xml:space="preserve">.1 </w:t>
-      </w:r>
-      <w:r>
-        <w:rPr>
-          <w:sz w:val="26"/>
-        </w:rPr>
-        <w:t xml:space="preserve">MODULE </w:t>
-      </w:r>
-      <w:r>
-        <w:rPr>
-          <w:sz w:val="26"/>
-        </w:rPr>
-        <w:t>INTERFACE……………………………………………………………</w:t>
-      </w:r>
-    </w:p>
-    <w:p>
-      <w:pPr>
-        <w:ind w:left="720"/>
-        <w:contextualSpacing/>
-        <w:jc w:val="both"/>
-      </w:pPr>
-      <w:r>
-        <w:t>5</w:t>
-      </w:r>
-      <w:r>
-        <w:t xml:space="preserve">.1.1 Module 1 </w:t>
-      </w:r>
-      <w:r>
-        <w:t>Interface</w:t>
-      </w:r>
-      <w:r>
-        <w:t>……</w:t>
-      </w:r>
-      <w:r>
-        <w:t>….</w:t>
-      </w:r>
-      <w:r>
-        <w:t>…………………………………………………………...</w:t>
-      </w:r>
-    </w:p>
-    <w:p>
-      <w:pPr>
-        <w:ind w:left="720"/>
-        <w:contextualSpacing/>
-        <w:jc w:val="both"/>
-      </w:pPr>
-      <w:r>
-        <w:t>5</w:t>
-      </w:r>
-      <w:r>
-        <w:t xml:space="preserve">.1.2 </w:t>
-      </w:r>
-      <w:r>
-        <w:t>Module 2 Interface</w:t>
-      </w:r>
-      <w:r>
-        <w:t>…</w:t>
-      </w:r>
-      <w:r>
-        <w:t>..</w:t>
-      </w:r>
-      <w:r>
-        <w:t>…</w:t>
-      </w:r>
-      <w:r>
-        <w:t>...</w:t>
-      </w:r>
-      <w:r>
-        <w:t>…………………………………………………………...</w:t>
-      </w:r>
-    </w:p>
-    <w:p>
-      <w:pPr>
-        <w:contextualSpacing/>
-        <w:jc w:val="both"/>
-      </w:pPr>
-      <w:r>
-        <w:rPr>
-          <w:sz w:val="26"/>
-        </w:rPr>
-        <w:tab/>
-      </w:r>
-      <w:r>
-        <w:rPr>
-          <w:sz w:val="26"/>
-        </w:rPr>
-        <w:tab/>
-      </w:r>
-      <w:r>
-        <w:rPr>
-          <w:sz w:val="26"/>
-        </w:rPr>
-        <w:t>5</w:t>
-      </w:r>
-      <w:r>
-        <w:rPr>
-          <w:sz w:val="26"/>
-        </w:rPr>
-        <w:t xml:space="preserve">.2 PROCESS </w:t>
-      </w:r>
-      <w:r>
-        <w:rPr>
-          <w:sz w:val="26"/>
-        </w:rPr>
-        <w:t>INTERFACE……………………………………………………………</w:t>
-      </w:r>
-    </w:p>
-    <w:p>
-      <w:pPr>
-        <w:contextualSpacing/>
-        <w:jc w:val="both"/>
-      </w:pPr>
-      <w:r>
-        <w:tab/>
-      </w:r>
-      <w:r>
-        <w:tab/>
-      </w:r>
-      <w:r>
-        <w:tab/>
-        <w:t>5</w:t>
-      </w:r>
-      <w:r>
-        <w:t xml:space="preserve">.2.1 Process 1 </w:t>
-      </w:r>
-      <w:r>
-        <w:t>Interface</w:t>
-      </w:r>
-      <w:r>
-        <w:t>…</w:t>
-      </w:r>
-      <w:r>
-        <w:t>…</w:t>
-      </w:r>
-      <w:r>
-        <w:t>………………………………………………………………</w:t>
-      </w:r>
-    </w:p>
-    <w:p>
-      <w:pPr>
-        <w:contextualSpacing/>
-        <w:jc w:val="both"/>
-      </w:pPr>
-      <w:r>
-        <w:tab/>
-      </w:r>
-      <w:r>
-        <w:tab/>
-      </w:r>
-      <w:r>
-        <w:tab/>
-        <w:t>5</w:t>
-      </w:r>
-      <w:r>
-        <w:t xml:space="preserve">.2.2 Process 2 </w:t>
-      </w:r>
-      <w:r>
-        <w:t>Interface</w:t>
-      </w:r>
-      <w:r>
-        <w:t>........</w:t>
-      </w:r>
-      <w:r>
-        <w:t>....</w:t>
-      </w:r>
-      <w:r>
-        <w:t>...................</w:t>
-      </w:r>
-      <w:r>
-        <w:t>...........</w:t>
-      </w:r>
-      <w:r>
-        <w:t>..........</w:t>
-      </w:r>
-      <w:r>
-        <w:t>........................................</w:t>
-      </w:r>
-      <w:r>
-        <w:t>............</w:t>
-      </w:r>
-    </w:p>
-    <w:p>
-      <w:pPr>
-        <w:contextualSpacing/>
-        <w:rPr>
-          <w:b/>
-          <w:szCs w:val="24"/>
-        </w:rPr>
-      </w:pPr>
-      <w:r>
-        <w:rPr>
-          <w:b/>
-          <w:szCs w:val="24"/>
-        </w:rPr>
-        <w:t xml:space="preserve"> </w:t>
-      </w:r>
-    </w:p>
-    <w:p>
-      <w:pPr>
-        <w:contextualSpacing/>
-        <w:rPr>
-          <w:b/>
-          <w:sz w:val="28"/>
-          <w:szCs w:val="26"/>
-        </w:rPr>
-      </w:pPr>
-      <w:r>
-        <w:rPr>
-          <w:b/>
-          <w:sz w:val="28"/>
-          <w:szCs w:val="26"/>
-        </w:rPr>
-        <w:t>6</w:t>
-      </w:r>
-      <w:r>
-        <w:rPr>
-          <w:b/>
-          <w:sz w:val="28"/>
-          <w:szCs w:val="26"/>
-        </w:rPr>
-        <w:t xml:space="preserve">. </w:t>
-      </w:r>
-      <w:r>
-        <w:rPr>
-          <w:b/>
-          <w:sz w:val="28"/>
-          <w:szCs w:val="26"/>
-        </w:rPr>
-        <w:t>DETAILED DESIGN</w:t>
-      </w:r>
-      <w:r>
-        <w:rPr>
-          <w:sz w:val="28"/>
-          <w:szCs w:val="26"/>
-        </w:rPr>
-        <w:t>……………………………………………………………</w:t>
-      </w:r>
-    </w:p>
-    <w:p>
-      <w:pPr>
-        <w:contextualSpacing/>
-        <w:jc w:val="both"/>
-        <w:rPr>
-          <w:sz w:val="26"/>
-        </w:rPr>
-      </w:pPr>
-      <w:r>
-        <w:rPr>
-          <w:sz w:val="26"/>
-        </w:rPr>
-        <w:tab/>
-      </w:r>
-      <w:r>
-        <w:rPr>
-          <w:sz w:val="26"/>
-        </w:rPr>
-        <w:tab/>
-      </w:r>
-      <w:r>
-        <w:rPr>
-          <w:sz w:val="26"/>
-        </w:rPr>
-        <w:t>6</w:t>
-      </w:r>
-      <w:r>
-        <w:rPr>
-          <w:sz w:val="26"/>
-        </w:rPr>
-        <w:t xml:space="preserve">.1 </w:t>
-      </w:r>
-      <w:r>
-        <w:rPr>
-          <w:sz w:val="26"/>
-        </w:rPr>
-        <w:t>MODULE DE</w:t>
-      </w:r>
-      <w:r>
-        <w:rPr>
-          <w:sz w:val="26"/>
-        </w:rPr>
-        <w:t>TAILED DESIGN</w:t>
-      </w:r>
-      <w:r>
-        <w:rPr>
-          <w:sz w:val="26"/>
-        </w:rPr>
-        <w:t>.........................</w:t>
-      </w:r>
-      <w:r>
-        <w:rPr>
-          <w:sz w:val="26"/>
-        </w:rPr>
-        <w:t>...............................</w:t>
-      </w:r>
-      <w:r>
-        <w:rPr>
-          <w:sz w:val="26"/>
-        </w:rPr>
-        <w:t>...................</w:t>
-      </w:r>
-    </w:p>
-    <w:p>
-      <w:pPr>
-        <w:ind w:left="720"/>
-        <w:contextualSpacing/>
-        <w:jc w:val="both"/>
-      </w:pPr>
-      <w:r>
-        <w:t>6</w:t>
-      </w:r>
-      <w:r>
-        <w:t>.1.1 Module 1 De</w:t>
-      </w:r>
-      <w:r>
-        <w:t>tail</w:t>
-      </w:r>
-      <w:r>
-        <w:t>…………………………………………</w:t>
-      </w:r>
-      <w:r>
-        <w:t>……</w:t>
-      </w:r>
-      <w:r>
-        <w:t>……………………...</w:t>
-      </w:r>
-    </w:p>
-    <w:p>
-      <w:pPr>
-        <w:ind w:left="720"/>
-        <w:contextualSpacing/>
-        <w:jc w:val="both"/>
-      </w:pPr>
-      <w:r>
-        <w:t>6</w:t>
-      </w:r>
-      <w:r>
-        <w:t>.1.2 Module 2 De</w:t>
-      </w:r>
-      <w:r>
-        <w:t>tail</w:t>
-      </w:r>
-      <w:r>
-        <w:t>……………………………………………………</w:t>
-      </w:r>
-      <w:r>
-        <w:t>…..</w:t>
-      </w:r>
-      <w:r>
-        <w:t>…………...</w:t>
-      </w:r>
-    </w:p>
-    <w:p>
-      <w:pPr>
-        <w:contextualSpacing/>
-        <w:jc w:val="both"/>
-      </w:pPr>
-      <w:r>
-        <w:rPr>
-          <w:sz w:val="26"/>
-        </w:rPr>
-        <w:tab/>
-      </w:r>
-      <w:r>
-        <w:rPr>
-          <w:sz w:val="26"/>
-        </w:rPr>
-        <w:tab/>
-      </w:r>
-      <w:r>
-        <w:rPr>
-          <w:sz w:val="26"/>
-        </w:rPr>
-        <w:t>6</w:t>
-      </w:r>
-      <w:r>
-        <w:rPr>
-          <w:sz w:val="26"/>
-        </w:rPr>
-        <w:t xml:space="preserve">.2 </w:t>
-      </w:r>
-      <w:r>
-        <w:rPr>
-          <w:sz w:val="26"/>
-        </w:rPr>
-        <w:t>DATA DETAILED DESIGN</w:t>
-      </w:r>
-      <w:r>
-        <w:rPr>
-          <w:sz w:val="26"/>
-        </w:rPr>
-        <w:t>………………</w:t>
-      </w:r>
-      <w:r>
-        <w:rPr>
-          <w:sz w:val="26"/>
-        </w:rPr>
-        <w:t>…………………...</w:t>
-      </w:r>
-      <w:r>
-        <w:rPr>
-          <w:sz w:val="26"/>
-        </w:rPr>
-        <w:t>………………….</w:t>
-      </w:r>
-    </w:p>
-    <w:p>
-      <w:pPr>
-        <w:contextualSpacing/>
-        <w:jc w:val="both"/>
-      </w:pPr>
-      <w:r>
-        <w:tab/>
-      </w:r>
-      <w:r>
-        <w:tab/>
-      </w:r>
-      <w:r>
-        <w:tab/>
-      </w:r>
-      <w:r>
-        <w:t>6</w:t>
-      </w:r>
-      <w:r>
-        <w:t xml:space="preserve">.2.1 </w:t>
-      </w:r>
-      <w:r>
-        <w:t>Data Entry 1 Detail</w:t>
-      </w:r>
-      <w:r>
-        <w:t>…</w:t>
-      </w:r>
-      <w:r>
-        <w:t>…...</w:t>
-      </w:r>
-      <w:r>
-        <w:t>……………………………………………………………</w:t>
+      </w:pPr>
+      <w:r>
+        <w:tab/>
+      </w:r>
+      <w:r>
+        <w:tab/>
+      </w:r>
+      <w:r>
+        <w:tab/>
+        <w:t>6.2.1 Data Entity 1 Detail…….</w:t>
+      </w:r>
+      <w:r>
+        <w:t>.……………………………………………………………</w:t>
       </w:r>
     </w:p>
     <w:p>
@@ -1648,36 +1459,16 @@
       </w:r>
       <w:r>
         <w:tab/>
-      </w:r>
-      <w:r>
-        <w:t>6</w:t>
-      </w:r>
-      <w:r>
-        <w:t xml:space="preserve">.2.2 </w:t>
-      </w:r>
-      <w:r>
-        <w:t>Data Entry 2 Detail…….......................</w:t>
+        <w:t>6.2.2 Data Entity 2 Detail……</w:t>
+      </w:r>
+      <w:r>
+        <w:t>......................</w:t>
       </w:r>
       <w:r>
         <w:t>.........</w:t>
       </w:r>
       <w:r>
-        <w:t>.........</w:t>
-      </w:r>
-      <w:r>
-        <w:t>..</w:t>
-      </w:r>
-      <w:r>
-        <w:t>...........</w:t>
-      </w:r>
-      <w:r>
-        <w:t>......................</w:t>
-      </w:r>
-      <w:r>
-        <w:t>....</w:t>
-      </w:r>
-      <w:r>
-        <w:t>...............</w:t>
+        <w:t>...............................................................</w:t>
       </w:r>
     </w:p>
     <w:p>
@@ -1729,21 +1520,8 @@
         <w:contextualSpacing/>
       </w:pPr>
       <w:r>
-        <w:t xml:space="preserve">Blah </w:t>
-      </w:r>
-      <w:proofErr w:type="spellStart"/>
-      <w:r>
-        <w:t>blah</w:t>
-      </w:r>
-      <w:proofErr w:type="spellEnd"/>
-      <w:r>
-        <w:t xml:space="preserve"> </w:t>
-      </w:r>
-      <w:proofErr w:type="spellStart"/>
-      <w:r>
-        <w:t>blah</w:t>
-      </w:r>
-      <w:proofErr w:type="spellEnd"/>
+        <w:t>Blah blah blah</w:t>
+      </w:r>
     </w:p>
     <w:p>
       <w:pPr>
@@ -1786,21 +1564,8 @@
         <w:contextualSpacing/>
       </w:pPr>
       <w:r>
-        <w:t xml:space="preserve">Blah </w:t>
-      </w:r>
-      <w:proofErr w:type="spellStart"/>
-      <w:r>
-        <w:t>blah</w:t>
-      </w:r>
-      <w:proofErr w:type="spellEnd"/>
-      <w:r>
-        <w:t xml:space="preserve"> </w:t>
-      </w:r>
-      <w:proofErr w:type="spellStart"/>
-      <w:r>
-        <w:t>blah</w:t>
-      </w:r>
-      <w:proofErr w:type="spellEnd"/>
+        <w:t>Blah blah blah</w:t>
+      </w:r>
     </w:p>
     <w:p>
       <w:pPr>
@@ -2350,29 +2115,8 @@
         <w:ind w:firstLine="720"/>
         <w:contextualSpacing/>
       </w:pPr>
-      <w:proofErr w:type="gramStart"/>
-      <w:r>
-        <w:t xml:space="preserve">Blah </w:t>
-      </w:r>
-      <w:proofErr w:type="spellStart"/>
-      <w:r>
-        <w:t>blah</w:t>
-      </w:r>
-      <w:proofErr w:type="spellEnd"/>
-      <w:r>
-        <w:t xml:space="preserve"> </w:t>
-      </w:r>
-      <w:proofErr w:type="spellStart"/>
-      <w:r>
-        <w:t>blah</w:t>
-      </w:r>
-      <w:proofErr w:type="spellEnd"/>
-      <w:r>
-        <w:t>.</w:t>
-      </w:r>
-      <w:proofErr w:type="gramEnd"/>
-      <w:r>
-        <w:t xml:space="preserve"> </w:t>
+      <w:r>
+        <w:t xml:space="preserve">Blah blah blah. </w:t>
       </w:r>
     </w:p>
     <w:p>
@@ -2431,29 +2175,8 @@
         <w:ind w:firstLine="720"/>
         <w:contextualSpacing/>
       </w:pPr>
-      <w:proofErr w:type="gramStart"/>
-      <w:r>
-        <w:t xml:space="preserve">Blah </w:t>
-      </w:r>
-      <w:proofErr w:type="spellStart"/>
-      <w:r>
-        <w:t>blah</w:t>
-      </w:r>
-      <w:proofErr w:type="spellEnd"/>
-      <w:r>
-        <w:t xml:space="preserve"> </w:t>
-      </w:r>
-      <w:proofErr w:type="spellStart"/>
-      <w:r>
-        <w:t>blah</w:t>
-      </w:r>
-      <w:proofErr w:type="spellEnd"/>
-      <w:r>
-        <w:t>.</w:t>
-      </w:r>
-      <w:proofErr w:type="gramEnd"/>
-      <w:r>
-        <w:t xml:space="preserve"> </w:t>
+      <w:r>
+        <w:t xml:space="preserve">Blah blah blah. </w:t>
       </w:r>
     </w:p>
     <w:p>
@@ -2492,14 +2215,7 @@
           <w:b/>
           <w:sz w:val="28"/>
         </w:rPr>
-        <w:t>Concurrent Process</w:t>
-      </w:r>
-      <w:r>
-        <w:rPr>
-          <w:b/>
-          <w:sz w:val="28"/>
-        </w:rPr>
-        <w:t xml:space="preserve"> Decomposition</w:t>
+        <w:t>Concurrent Process Decomposition</w:t>
       </w:r>
     </w:p>
     <w:p>
@@ -2569,29 +2285,8 @@
         <w:ind w:firstLine="720"/>
         <w:contextualSpacing/>
       </w:pPr>
-      <w:proofErr w:type="gramStart"/>
-      <w:r>
-        <w:t xml:space="preserve">Blah </w:t>
-      </w:r>
-      <w:proofErr w:type="spellStart"/>
-      <w:r>
-        <w:t>blah</w:t>
-      </w:r>
-      <w:proofErr w:type="spellEnd"/>
-      <w:r>
-        <w:t xml:space="preserve"> </w:t>
-      </w:r>
-      <w:proofErr w:type="spellStart"/>
-      <w:r>
-        <w:t>blah</w:t>
-      </w:r>
-      <w:proofErr w:type="spellEnd"/>
-      <w:r>
-        <w:t>.</w:t>
-      </w:r>
-      <w:proofErr w:type="gramEnd"/>
-      <w:r>
-        <w:t xml:space="preserve"> </w:t>
+      <w:r>
+        <w:t xml:space="preserve">Blah blah blah. </w:t>
       </w:r>
     </w:p>
     <w:p>
@@ -2640,13 +2335,7 @@
         <w:rPr>
           <w:b/>
         </w:rPr>
-        <w:t xml:space="preserve">Process </w:t>
-      </w:r>
-      <w:r>
-        <w:rPr>
-          <w:b/>
-        </w:rPr>
-        <w:t>2</w:t>
+        <w:t>Process 2</w:t>
       </w:r>
       <w:r>
         <w:rPr>
@@ -2668,29 +2357,8 @@
         <w:ind w:firstLine="720"/>
         <w:contextualSpacing/>
       </w:pPr>
-      <w:proofErr w:type="gramStart"/>
-      <w:r>
-        <w:t xml:space="preserve">Blah </w:t>
-      </w:r>
-      <w:proofErr w:type="spellStart"/>
-      <w:r>
-        <w:t>blah</w:t>
-      </w:r>
-      <w:proofErr w:type="spellEnd"/>
-      <w:r>
-        <w:t xml:space="preserve"> </w:t>
-      </w:r>
-      <w:proofErr w:type="spellStart"/>
-      <w:r>
-        <w:t>blah</w:t>
-      </w:r>
-      <w:proofErr w:type="spellEnd"/>
-      <w:r>
-        <w:t>.</w:t>
-      </w:r>
-      <w:proofErr w:type="gramEnd"/>
-      <w:r>
-        <w:t xml:space="preserve"> </w:t>
+      <w:r>
+        <w:t xml:space="preserve">Blah blah blah. </w:t>
       </w:r>
     </w:p>
     <w:p>
@@ -2729,14 +2397,7 @@
           <w:b/>
           <w:sz w:val="28"/>
         </w:rPr>
-        <w:t>Data</w:t>
-      </w:r>
-      <w:r>
-        <w:rPr>
-          <w:b/>
-          <w:sz w:val="28"/>
-        </w:rPr>
-        <w:t xml:space="preserve"> Decomposition</w:t>
+        <w:t>Data Decomposition</w:t>
       </w:r>
     </w:p>
     <w:p>
@@ -2806,29 +2467,8 @@
         <w:ind w:firstLine="720"/>
         <w:contextualSpacing/>
       </w:pPr>
-      <w:proofErr w:type="gramStart"/>
-      <w:r>
-        <w:t xml:space="preserve">Blah </w:t>
-      </w:r>
-      <w:proofErr w:type="spellStart"/>
-      <w:r>
-        <w:t>blah</w:t>
-      </w:r>
-      <w:proofErr w:type="spellEnd"/>
-      <w:r>
-        <w:t xml:space="preserve"> </w:t>
-      </w:r>
-      <w:proofErr w:type="spellStart"/>
-      <w:r>
-        <w:t>blah</w:t>
-      </w:r>
-      <w:proofErr w:type="spellEnd"/>
-      <w:r>
-        <w:t>.</w:t>
-      </w:r>
-      <w:proofErr w:type="gramEnd"/>
-      <w:r>
-        <w:t xml:space="preserve"> </w:t>
+      <w:r>
+        <w:t xml:space="preserve">Blah blah blah. </w:t>
       </w:r>
     </w:p>
     <w:p>
@@ -2859,13 +2499,7 @@
         <w:rPr>
           <w:b/>
         </w:rPr>
-        <w:t>3.3.2 Data Entry</w:t>
-      </w:r>
-      <w:r>
-        <w:rPr>
-          <w:b/>
-        </w:rPr>
-        <w:t xml:space="preserve"> 2</w:t>
+        <w:t>3.3.2 Data Entry 2</w:t>
       </w:r>
       <w:r>
         <w:rPr>
@@ -2887,29 +2521,8 @@
         <w:ind w:firstLine="720"/>
         <w:contextualSpacing/>
       </w:pPr>
-      <w:proofErr w:type="gramStart"/>
-      <w:r>
-        <w:t xml:space="preserve">Blah </w:t>
-      </w:r>
-      <w:proofErr w:type="spellStart"/>
-      <w:r>
-        <w:t>blah</w:t>
-      </w:r>
-      <w:proofErr w:type="spellEnd"/>
-      <w:r>
-        <w:t xml:space="preserve"> </w:t>
-      </w:r>
-      <w:proofErr w:type="spellStart"/>
-      <w:r>
-        <w:t>blah</w:t>
-      </w:r>
-      <w:proofErr w:type="spellEnd"/>
-      <w:r>
-        <w:t>.</w:t>
-      </w:r>
-      <w:proofErr w:type="gramEnd"/>
-      <w:r>
-        <w:t xml:space="preserve"> </w:t>
+      <w:r>
+        <w:t xml:space="preserve">Blah blah blah. </w:t>
       </w:r>
       <w:bookmarkEnd w:id="2"/>
       <w:bookmarkEnd w:id="3"/>
@@ -2962,21 +2575,7 @@
           <w:b/>
           <w:sz w:val="32"/>
         </w:rPr>
-        <w:t>De</w:t>
-      </w:r>
-      <w:r>
-        <w:rPr>
-          <w:b/>
-          <w:sz w:val="32"/>
-        </w:rPr>
-        <w:t>pendency</w:t>
-      </w:r>
-      <w:r>
-        <w:rPr>
-          <w:b/>
-          <w:sz w:val="32"/>
-        </w:rPr>
-        <w:t xml:space="preserve"> Description</w:t>
+        <w:t>Dependency Description</w:t>
       </w:r>
     </w:p>
     <w:p>
@@ -3024,29 +2623,8 @@
         <w:ind w:firstLine="720"/>
         <w:contextualSpacing/>
       </w:pPr>
-      <w:proofErr w:type="gramStart"/>
-      <w:r>
-        <w:t xml:space="preserve">Blah </w:t>
-      </w:r>
-      <w:proofErr w:type="spellStart"/>
-      <w:r>
-        <w:t>blah</w:t>
-      </w:r>
-      <w:proofErr w:type="spellEnd"/>
-      <w:r>
-        <w:t xml:space="preserve"> </w:t>
-      </w:r>
-      <w:proofErr w:type="spellStart"/>
-      <w:r>
-        <w:t>blah</w:t>
-      </w:r>
-      <w:proofErr w:type="spellEnd"/>
-      <w:r>
-        <w:t>.</w:t>
-      </w:r>
-      <w:proofErr w:type="gramEnd"/>
-      <w:r>
-        <w:t xml:space="preserve"> </w:t>
+      <w:r>
+        <w:t xml:space="preserve">Blah blah blah. </w:t>
       </w:r>
     </w:p>
     <w:p>
@@ -3108,29 +2686,8 @@
         <w:ind w:firstLine="720"/>
         <w:contextualSpacing/>
       </w:pPr>
-      <w:proofErr w:type="gramStart"/>
-      <w:r>
-        <w:t xml:space="preserve">Blah </w:t>
-      </w:r>
-      <w:proofErr w:type="spellStart"/>
-      <w:r>
-        <w:t>blah</w:t>
-      </w:r>
-      <w:proofErr w:type="spellEnd"/>
-      <w:r>
-        <w:t xml:space="preserve"> </w:t>
-      </w:r>
-      <w:proofErr w:type="spellStart"/>
-      <w:r>
-        <w:t>blah</w:t>
-      </w:r>
-      <w:proofErr w:type="spellEnd"/>
-      <w:r>
-        <w:t>.</w:t>
-      </w:r>
-      <w:proofErr w:type="gramEnd"/>
-      <w:r>
-        <w:t xml:space="preserve"> </w:t>
+      <w:r>
+        <w:t xml:space="preserve">Blah blah blah. </w:t>
       </w:r>
     </w:p>
     <w:p>
@@ -3176,14 +2733,7 @@
           <w:b/>
           <w:sz w:val="28"/>
         </w:rPr>
-        <w:t>Data De</w:t>
-      </w:r>
-      <w:r>
-        <w:rPr>
-          <w:b/>
-          <w:sz w:val="28"/>
-        </w:rPr>
-        <w:t>pendencies</w:t>
+        <w:t>Data Dependencies</w:t>
       </w:r>
     </w:p>
     <w:p>
@@ -3199,29 +2749,8 @@
         <w:ind w:firstLine="720"/>
         <w:contextualSpacing/>
       </w:pPr>
-      <w:proofErr w:type="gramStart"/>
-      <w:r>
-        <w:t xml:space="preserve">Blah </w:t>
-      </w:r>
-      <w:proofErr w:type="spellStart"/>
-      <w:r>
-        <w:t>blah</w:t>
-      </w:r>
-      <w:proofErr w:type="spellEnd"/>
-      <w:r>
-        <w:t xml:space="preserve"> </w:t>
-      </w:r>
-      <w:proofErr w:type="spellStart"/>
-      <w:r>
-        <w:t>blah</w:t>
-      </w:r>
-      <w:proofErr w:type="spellEnd"/>
-      <w:r>
-        <w:t>.</w:t>
-      </w:r>
-      <w:proofErr w:type="gramEnd"/>
-      <w:r>
-        <w:t xml:space="preserve"> </w:t>
+      <w:r>
+        <w:t xml:space="preserve">Blah blah blah. </w:t>
       </w:r>
     </w:p>
     <w:p>
@@ -3383,29 +2912,8 @@
         <w:ind w:firstLine="720"/>
         <w:contextualSpacing/>
       </w:pPr>
-      <w:proofErr w:type="gramStart"/>
-      <w:r>
-        <w:t xml:space="preserve">Blah </w:t>
-      </w:r>
-      <w:proofErr w:type="spellStart"/>
-      <w:r>
-        <w:t>blah</w:t>
-      </w:r>
-      <w:proofErr w:type="spellEnd"/>
-      <w:r>
-        <w:t xml:space="preserve"> </w:t>
-      </w:r>
-      <w:proofErr w:type="spellStart"/>
-      <w:r>
-        <w:t>blah</w:t>
-      </w:r>
-      <w:proofErr w:type="spellEnd"/>
-      <w:r>
-        <w:t>.</w:t>
-      </w:r>
-      <w:proofErr w:type="gramEnd"/>
-      <w:r>
-        <w:t xml:space="preserve"> </w:t>
+      <w:r>
+        <w:t xml:space="preserve">Blah blah blah. </w:t>
       </w:r>
     </w:p>
     <w:p>
@@ -3477,29 +2985,8 @@
         <w:ind w:firstLine="720"/>
         <w:contextualSpacing/>
       </w:pPr>
-      <w:proofErr w:type="gramStart"/>
-      <w:r>
-        <w:t xml:space="preserve">Blah </w:t>
-      </w:r>
-      <w:proofErr w:type="spellStart"/>
-      <w:r>
-        <w:t>blah</w:t>
-      </w:r>
-      <w:proofErr w:type="spellEnd"/>
-      <w:r>
-        <w:t xml:space="preserve"> </w:t>
-      </w:r>
-      <w:proofErr w:type="spellStart"/>
-      <w:r>
-        <w:t>blah</w:t>
-      </w:r>
-      <w:proofErr w:type="spellEnd"/>
-      <w:r>
-        <w:t>.</w:t>
-      </w:r>
-      <w:proofErr w:type="gramEnd"/>
-      <w:r>
-        <w:t xml:space="preserve"> </w:t>
+      <w:r>
+        <w:t xml:space="preserve">Blah blah blah. </w:t>
       </w:r>
     </w:p>
     <w:p>
@@ -3629,29 +3116,8 @@
         <w:ind w:firstLine="720"/>
         <w:contextualSpacing/>
       </w:pPr>
-      <w:proofErr w:type="gramStart"/>
-      <w:r>
-        <w:t xml:space="preserve">Blah </w:t>
-      </w:r>
-      <w:proofErr w:type="spellStart"/>
-      <w:r>
-        <w:t>blah</w:t>
-      </w:r>
-      <w:proofErr w:type="spellEnd"/>
-      <w:r>
-        <w:t xml:space="preserve"> </w:t>
-      </w:r>
-      <w:proofErr w:type="spellStart"/>
-      <w:r>
-        <w:t>blah</w:t>
-      </w:r>
-      <w:proofErr w:type="spellEnd"/>
-      <w:r>
-        <w:t>.</w:t>
-      </w:r>
-      <w:proofErr w:type="gramEnd"/>
-      <w:r>
-        <w:t xml:space="preserve"> </w:t>
+      <w:r>
+        <w:t xml:space="preserve">Blah blah blah. </w:t>
       </w:r>
     </w:p>
     <w:p>
@@ -3735,29 +3201,8 @@
         <w:ind w:firstLine="720"/>
         <w:contextualSpacing/>
       </w:pPr>
-      <w:proofErr w:type="gramStart"/>
-      <w:r>
-        <w:t xml:space="preserve">Blah </w:t>
-      </w:r>
-      <w:proofErr w:type="spellStart"/>
-      <w:r>
-        <w:t>blah</w:t>
-      </w:r>
-      <w:proofErr w:type="spellEnd"/>
-      <w:r>
-        <w:t xml:space="preserve"> </w:t>
-      </w:r>
-      <w:proofErr w:type="spellStart"/>
-      <w:r>
-        <w:t>blah</w:t>
-      </w:r>
-      <w:proofErr w:type="spellEnd"/>
-      <w:r>
-        <w:t>.</w:t>
-      </w:r>
-      <w:proofErr w:type="gramEnd"/>
-      <w:r>
-        <w:t xml:space="preserve"> </w:t>
+      <w:r>
+        <w:t xml:space="preserve">Blah blah blah. </w:t>
       </w:r>
     </w:p>
     <w:p>
@@ -3916,29 +3361,8 @@
         <w:ind w:firstLine="720"/>
         <w:contextualSpacing/>
       </w:pPr>
-      <w:proofErr w:type="gramStart"/>
-      <w:r>
-        <w:t xml:space="preserve">Blah </w:t>
-      </w:r>
-      <w:proofErr w:type="spellStart"/>
-      <w:r>
-        <w:t>blah</w:t>
-      </w:r>
-      <w:proofErr w:type="spellEnd"/>
-      <w:r>
-        <w:t xml:space="preserve"> </w:t>
-      </w:r>
-      <w:proofErr w:type="spellStart"/>
-      <w:r>
-        <w:t>blah</w:t>
-      </w:r>
-      <w:proofErr w:type="spellEnd"/>
-      <w:r>
-        <w:t>.</w:t>
-      </w:r>
-      <w:proofErr w:type="gramEnd"/>
-      <w:r>
-        <w:t xml:space="preserve"> </w:t>
+      <w:r>
+        <w:t xml:space="preserve">Blah blah blah. </w:t>
       </w:r>
     </w:p>
     <w:p>
@@ -4009,29 +3433,8 @@
         <w:ind w:firstLine="720"/>
         <w:contextualSpacing/>
       </w:pPr>
-      <w:proofErr w:type="gramStart"/>
-      <w:r>
-        <w:t xml:space="preserve">Blah </w:t>
-      </w:r>
-      <w:proofErr w:type="spellStart"/>
-      <w:r>
-        <w:t>blah</w:t>
-      </w:r>
-      <w:proofErr w:type="spellEnd"/>
-      <w:r>
-        <w:t xml:space="preserve"> </w:t>
-      </w:r>
-      <w:proofErr w:type="spellStart"/>
-      <w:r>
-        <w:t>blah</w:t>
-      </w:r>
-      <w:proofErr w:type="spellEnd"/>
-      <w:r>
-        <w:t>.</w:t>
-      </w:r>
-      <w:proofErr w:type="gramEnd"/>
-      <w:r>
-        <w:t xml:space="preserve"> </w:t>
+      <w:r>
+        <w:t xml:space="preserve">Blah blah blah. </w:t>
       </w:r>
     </w:p>
     <w:p>
@@ -4103,12 +3506,6 @@
           <w:szCs w:val="24"/>
         </w:rPr>
         <w:tab/>
-      </w:r>
-      <w:r>
-        <w:rPr>
-          <w:b/>
-          <w:szCs w:val="24"/>
-        </w:rPr>
         <w:t>6</w:t>
       </w:r>
       <w:r>
@@ -4137,7 +3534,14 @@
           <w:b/>
           <w:szCs w:val="24"/>
         </w:rPr>
-        <w:t>Data Entry</w:t>
+        <w:t>Data Entit</w:t>
+      </w:r>
+      <w:r>
+        <w:rPr>
+          <w:b/>
+          <w:szCs w:val="24"/>
+        </w:rPr>
+        <w:t>y</w:t>
       </w:r>
       <w:r>
         <w:rPr>
@@ -4167,29 +3571,8 @@
         <w:ind w:firstLine="720"/>
         <w:contextualSpacing/>
       </w:pPr>
-      <w:proofErr w:type="gramStart"/>
-      <w:r>
-        <w:t xml:space="preserve">Blah </w:t>
-      </w:r>
-      <w:proofErr w:type="spellStart"/>
-      <w:r>
-        <w:t>blah</w:t>
-      </w:r>
-      <w:proofErr w:type="spellEnd"/>
-      <w:r>
-        <w:t xml:space="preserve"> </w:t>
-      </w:r>
-      <w:proofErr w:type="spellStart"/>
-      <w:r>
-        <w:t>blah</w:t>
-      </w:r>
-      <w:proofErr w:type="spellEnd"/>
-      <w:r>
-        <w:t>.</w:t>
-      </w:r>
-      <w:proofErr w:type="gramEnd"/>
-      <w:r>
-        <w:t xml:space="preserve"> </w:t>
+      <w:r>
+        <w:t xml:space="preserve">Blah blah blah. </w:t>
       </w:r>
     </w:p>
     <w:p>
@@ -4244,10 +3627,16 @@
         <w:rPr>
           <w:b/>
         </w:rPr>
-        <w:t>Data Entry</w:t>
+        <w:t>Data Entit</w:t>
       </w:r>
       <w:bookmarkStart w:id="4" w:name="_GoBack"/>
       <w:bookmarkEnd w:id="4"/>
+      <w:r>
+        <w:rPr>
+          <w:b/>
+        </w:rPr>
+        <w:t>y</w:t>
+      </w:r>
       <w:r>
         <w:rPr>
           <w:b/>
@@ -4280,29 +3669,8 @@
         <w:ind w:firstLine="720"/>
         <w:contextualSpacing/>
       </w:pPr>
-      <w:proofErr w:type="gramStart"/>
-      <w:r>
-        <w:t xml:space="preserve">Blah </w:t>
-      </w:r>
-      <w:proofErr w:type="spellStart"/>
-      <w:r>
-        <w:t>blah</w:t>
-      </w:r>
-      <w:proofErr w:type="spellEnd"/>
-      <w:r>
-        <w:t xml:space="preserve"> </w:t>
-      </w:r>
-      <w:proofErr w:type="spellStart"/>
-      <w:r>
-        <w:t>blah</w:t>
-      </w:r>
-      <w:proofErr w:type="spellEnd"/>
-      <w:r>
-        <w:t>.</w:t>
-      </w:r>
-      <w:proofErr w:type="gramEnd"/>
-      <w:r>
-        <w:t xml:space="preserve"> </w:t>
+      <w:r>
+        <w:t xml:space="preserve">Blah blah blah. </w:t>
       </w:r>
     </w:p>
     <w:p>
@@ -4382,7 +3750,7 @@
           <w:rPr>
             <w:noProof/>
           </w:rPr>
-          <w:t>ii</w:t>
+          <w:t>3</w:t>
         </w:r>
         <w:r>
           <w:rPr>
@@ -6348,7 +5716,7 @@
 </file>
 
 <file path=customXml/itemProps1.xml><?xml version="1.0" encoding="utf-8"?>
-<ds:datastoreItem xmlns:ds="http://schemas.openxmlformats.org/officeDocument/2006/customXml" ds:itemID="{0195F9AF-B3BF-44B0-B51C-6AFBA4211D72}">
+<ds:datastoreItem xmlns:ds="http://schemas.openxmlformats.org/officeDocument/2006/customXml" ds:itemID="{496467B1-CC01-46CC-9935-D6E8EBD469AC}">
   <ds:schemaRefs>
     <ds:schemaRef ds:uri="http://schemas.openxmlformats.org/officeDocument/2006/bibliography"/>
   </ds:schemaRefs>

</xml_diff>

<commit_message>
added use case interface 10
</commit_message>
<xml_diff>
--- a/SDD_Team2.docx
+++ b/SDD_Team2.docx
@@ -1442,10 +1442,7 @@
         <w:t>6.1.01: VP_BusinessCard.java</w:t>
       </w:r>
       <w:r>
-        <w:t>...........................................................</w:t>
-      </w:r>
-      <w:r>
-        <w:t>.............................</w:t>
+        <w:t>........................................................................................</w:t>
       </w:r>
     </w:p>
     <w:p>
@@ -1470,10 +1467,7 @@
         <w:t>6.1.02: VP_Button.java</w:t>
       </w:r>
       <w:r>
-        <w:t>...........................</w:t>
-      </w:r>
-      <w:r>
-        <w:t>.........................................................................</w:t>
+        <w:t>....................................................................................................</w:t>
       </w:r>
     </w:p>
     <w:p>
@@ -1498,10 +1492,7 @@
         <w:t>6.1.03: VP_Center.java</w:t>
       </w:r>
       <w:r>
-        <w:t>...........................................................</w:t>
-      </w:r>
-      <w:r>
-        <w:t>.........................................</w:t>
+        <w:t>....................................................................................................</w:t>
       </w:r>
     </w:p>
     <w:p>
@@ -1526,10 +1517,7 @@
         <w:t>6.1.04: VP_Contact.java</w:t>
       </w:r>
       <w:r>
-        <w:t>...........................................................</w:t>
-      </w:r>
-      <w:r>
-        <w:t>......................................</w:t>
+        <w:t>.................................................................................................</w:t>
       </w:r>
     </w:p>
     <w:p>
@@ -1554,10 +1542,7 @@
         <w:t>6.1.05: VP_CoverLetter.java</w:t>
       </w:r>
       <w:r>
-        <w:t>...........................................................</w:t>
-      </w:r>
-      <w:r>
-        <w:t>.............................</w:t>
+        <w:t>........................................................................................</w:t>
       </w:r>
     </w:p>
     <w:p>
@@ -1582,10 +1567,7 @@
         <w:t>6.1.06: VP_DataManager.java</w:t>
       </w:r>
       <w:r>
-        <w:t>...........................................................</w:t>
-      </w:r>
-      <w:r>
-        <w:t>..........................</w:t>
+        <w:t>.....................................................................................</w:t>
       </w:r>
     </w:p>
     <w:p>
@@ -1610,10 +1592,7 @@
         <w:t>6.1.07: VP_DataToHtml.java</w:t>
       </w:r>
       <w:r>
-        <w:t>...........................................................</w:t>
-      </w:r>
-      <w:r>
-        <w:t>............................</w:t>
+        <w:t>.......................................................................................</w:t>
       </w:r>
     </w:p>
     <w:p>
@@ -1638,13 +1617,7 @@
         <w:t>6.1.08: VP_DivisionLine.java</w:t>
       </w:r>
       <w:r>
-        <w:t>..........................................................</w:t>
-      </w:r>
-      <w:r>
-        <w:t>..........................</w:t>
-      </w:r>
-      <w:r>
-        <w:t>.</w:t>
+        <w:t>.....................................................................................</w:t>
       </w:r>
     </w:p>
     <w:p>
@@ -1681,10 +1654,7 @@
         <w:t>6.1.09: VP_ErrorHandler.java</w:t>
       </w:r>
       <w:r>
-        <w:t>...........................................................</w:t>
-      </w:r>
-      <w:r>
-        <w:t>...............................</w:t>
+        <w:t>..........................................................................................</w:t>
       </w:r>
     </w:p>
     <w:p>
@@ -1703,10 +1673,7 @@
         <w:t>6.1.10: VP_FieldLabel.java</w:t>
       </w:r>
       <w:r>
-        <w:t>...........................................................</w:t>
-      </w:r>
-      <w:r>
-        <w:t>....................................</w:t>
+        <w:t>...............................................................................................</w:t>
       </w:r>
     </w:p>
     <w:p>
@@ -1725,10 +1692,7 @@
         <w:t>6.1.11: VP_FileManager.java</w:t>
       </w:r>
       <w:r>
-        <w:t>...........................................................</w:t>
-      </w:r>
-      <w:r>
-        <w:t>.................................</w:t>
+        <w:t>............................................................................................</w:t>
       </w:r>
     </w:p>
     <w:p>
@@ -1747,10 +1711,7 @@
         <w:t>6.1.12 VP_Footer.java</w:t>
       </w:r>
       <w:r>
-        <w:t>...........................................................</w:t>
-      </w:r>
-      <w:r>
-        <w:t>.............................................</w:t>
+        <w:t>........................................................................................................</w:t>
       </w:r>
     </w:p>
     <w:p>
@@ -1769,10 +1730,7 @@
         <w:t>6.1.13: VP_GUIController.java</w:t>
       </w:r>
       <w:r>
-        <w:t>...........................................................</w:t>
-      </w:r>
-      <w:r>
-        <w:t>..............................</w:t>
+        <w:t>.........................................................................................</w:t>
       </w:r>
     </w:p>
     <w:p>
@@ -1791,10 +1749,7 @@
         <w:t>6.1.14: VP_Header.java</w:t>
       </w:r>
       <w:r>
-        <w:t>...........................................................</w:t>
-      </w:r>
-      <w:r>
-        <w:t>...........................................</w:t>
+        <w:t>......................................................................................................</w:t>
       </w:r>
     </w:p>
     <w:p>
@@ -1813,10 +1768,7 @@
         <w:t>6.1.15: VP_HtmlToPdf.java</w:t>
       </w:r>
       <w:r>
-        <w:t>...........................................................</w:t>
-      </w:r>
-      <w:r>
-        <w:t>....................................</w:t>
+        <w:t>...............................................................................................</w:t>
       </w:r>
     </w:p>
     <w:p>
@@ -1835,10 +1787,7 @@
         <w:t>6.1.16: VP_Loader.java</w:t>
       </w:r>
       <w:r>
-        <w:t>...........................................................</w:t>
-      </w:r>
-      <w:r>
-        <w:t>.........................................</w:t>
+        <w:t>....................................................................................................</w:t>
       </w:r>
     </w:p>
     <w:p>
@@ -1857,10 +1806,7 @@
         <w:t>6.1.17: VP_Mail.java</w:t>
       </w:r>
       <w:r>
-        <w:t>...........................................................</w:t>
-      </w:r>
-      <w:r>
-        <w:t>.............................................</w:t>
+        <w:t>........................................................................................................</w:t>
       </w:r>
     </w:p>
     <w:p>
@@ -1879,10 +1825,7 @@
         <w:t>6.1.18: VP_PageDivision.java</w:t>
       </w:r>
       <w:r>
-        <w:t>...........................................................</w:t>
-      </w:r>
-      <w:r>
-        <w:t>.............................</w:t>
+        <w:t>........................................................................................</w:t>
       </w:r>
     </w:p>
     <w:p>
@@ -1901,10 +1844,7 @@
         <w:t>6.1.19: VP_Paragraph.java</w:t>
       </w:r>
       <w:r>
-        <w:t>...........................................................</w:t>
-      </w:r>
-      <w:r>
-        <w:t>...................................</w:t>
+        <w:t>..............................................................................................</w:t>
       </w:r>
     </w:p>
     <w:p>
@@ -1923,10 +1863,7 @@
         <w:t>6.1.20: VP_PasswordField.java</w:t>
       </w:r>
       <w:r>
-        <w:t>...........................................................</w:t>
-      </w:r>
-      <w:r>
-        <w:t>...........................</w:t>
+        <w:t>......................................................................................</w:t>
       </w:r>
     </w:p>
     <w:p>
@@ -1945,10 +1882,7 @@
         <w:t>6.1.21: VP_Resume.java</w:t>
       </w:r>
       <w:r>
-        <w:t>...........................................................</w:t>
-      </w:r>
-      <w:r>
-        <w:t>......................................</w:t>
+        <w:t>.................................................................................................</w:t>
       </w:r>
     </w:p>
     <w:p>
@@ -1967,10 +1901,7 @@
         <w:t>6.1.22: VP_Sounds.java</w:t>
       </w:r>
       <w:r>
-        <w:t>...........................................................</w:t>
-      </w:r>
-      <w:r>
-        <w:t>........................................</w:t>
+        <w:t>...................................................................................................</w:t>
       </w:r>
     </w:p>
     <w:p>
@@ -1989,10 +1920,7 @@
         <w:t>6.1.23: VP_TextField.java</w:t>
       </w:r>
       <w:r>
-        <w:t>...........................................................</w:t>
-      </w:r>
-      <w:r>
-        <w:t>.....................................</w:t>
+        <w:t>................................................................................................</w:t>
       </w:r>
     </w:p>
     <w:p>
@@ -2011,10 +1939,7 @@
         <w:t>6.1.24: VP_Theme.java</w:t>
       </w:r>
       <w:r>
-        <w:t>...........................................................</w:t>
-      </w:r>
-      <w:r>
-        <w:t>..........................................</w:t>
+        <w:t>.....................................................................................................</w:t>
       </w:r>
     </w:p>
     <w:p>
@@ -2033,10 +1958,7 @@
         <w:t>6.1.25: VP_Tree.java</w:t>
       </w:r>
       <w:r>
-        <w:t>...........................................................</w:t>
-      </w:r>
-      <w:r>
-        <w:t>...............................................</w:t>
+        <w:t>..........................................................................................................</w:t>
       </w:r>
     </w:p>
     <w:p>
@@ -2055,10 +1977,7 @@
         <w:t>6.1.26: VP_User.java</w:t>
       </w:r>
       <w:r>
-        <w:t>...........................................................</w:t>
-      </w:r>
-      <w:r>
-        <w:t>...............................................</w:t>
+        <w:t>..........................................................................................................</w:t>
       </w:r>
     </w:p>
     <w:p>
@@ -2077,10 +1996,7 @@
         <w:t>6.1.27: VaqPack.java</w:t>
       </w:r>
       <w:r>
-        <w:t>...........................................................</w:t>
-      </w:r>
-      <w:r>
-        <w:t>...............................................</w:t>
+        <w:t>..........................................................................................................</w:t>
       </w:r>
     </w:p>
     <w:p>
@@ -2122,10 +2038,7 @@
         <w:tab/>
       </w:r>
       <w:r>
-        <w:t>6.2.01 User Access Level...........................</w:t>
-      </w:r>
-      <w:r>
-        <w:t>...........................................................................</w:t>
+        <w:t>6.2.01 User Access Level......................................................................................................</w:t>
       </w:r>
     </w:p>
     <w:p>
@@ -2135,10 +2048,7 @@
         <w:jc w:val="both"/>
       </w:pPr>
       <w:r>
-        <w:t>6.2.02 Business Card Information...........................................................</w:t>
-      </w:r>
-      <w:r>
-        <w:t>............................</w:t>
+        <w:t>6.2.02 Business Card Information.......................................................................................</w:t>
       </w:r>
     </w:p>
     <w:p>
@@ -2148,10 +2058,7 @@
         <w:jc w:val="both"/>
       </w:pPr>
       <w:r>
-        <w:t>6.2.03 Business Card – Custom Theme...........................................................</w:t>
-      </w:r>
-      <w:r>
-        <w:t>....................</w:t>
+        <w:t>6.2.03 Business Card – Custom Theme...............................................................................</w:t>
       </w:r>
     </w:p>
     <w:p>
@@ -2161,10 +2068,7 @@
         <w:jc w:val="both"/>
       </w:pPr>
       <w:r>
-        <w:t>6.2.04 Business Card – Default Theme...........................................................</w:t>
-      </w:r>
-      <w:r>
-        <w:t>.....................</w:t>
+        <w:t>6.2.04 Business Card – Default Theme................................................................................</w:t>
       </w:r>
     </w:p>
     <w:p>
@@ -2174,10 +2078,7 @@
         <w:jc w:val="both"/>
       </w:pPr>
       <w:r>
-        <w:t>6.2.05 Business Card PDF...........................................................</w:t>
-      </w:r>
-      <w:r>
-        <w:t>.........................................</w:t>
+        <w:t>6.2.05 Business Card PDF....................................................................................................</w:t>
       </w:r>
     </w:p>
     <w:p>
@@ -2187,10 +2088,7 @@
         <w:jc w:val="both"/>
       </w:pPr>
       <w:r>
-        <w:t>6.2.06 Contact Information...........................................................</w:t>
-      </w:r>
-      <w:r>
-        <w:t>........................................</w:t>
+        <w:t>6.2.06 Contact Information...................................................................................................</w:t>
       </w:r>
     </w:p>
     <w:p>
@@ -2200,10 +2098,7 @@
         <w:jc w:val="both"/>
       </w:pPr>
       <w:r>
-        <w:t>6.2.07 Cover Letter Information...........................................................</w:t>
-      </w:r>
-      <w:r>
-        <w:t>.................................</w:t>
+        <w:t>6.2.07 Cover Letter Information............................................................................................</w:t>
       </w:r>
     </w:p>
     <w:p>
@@ -2213,10 +2108,7 @@
         <w:jc w:val="both"/>
       </w:pPr>
       <w:r>
-        <w:t>6.2.08 Cover Letter – Custom Theme...........................................................</w:t>
-      </w:r>
-      <w:r>
-        <w:t>.........................</w:t>
+        <w:t>6.2.08 Cover Letter – Custom Theme....................................................................................</w:t>
       </w:r>
     </w:p>
     <w:p>
@@ -2226,10 +2118,7 @@
         <w:jc w:val="both"/>
       </w:pPr>
       <w:r>
-        <w:t>6.2.09 Cover Letter – Default Theme...........................................................</w:t>
-      </w:r>
-      <w:r>
-        <w:t>........................</w:t>
+        <w:t>6.2.09 Cover Letter – Default Theme...................................................................................</w:t>
       </w:r>
     </w:p>
     <w:p>
@@ -2239,10 +2128,7 @@
         <w:jc w:val="both"/>
       </w:pPr>
       <w:r>
-        <w:t>6.2.10 Custom Theme...........................................................</w:t>
-      </w:r>
-      <w:r>
-        <w:t>...............................................</w:t>
+        <w:t>6.2.10 Custom Theme..........................................................................................................</w:t>
       </w:r>
     </w:p>
     <w:p>
@@ -2252,10 +2138,7 @@
         <w:jc w:val="both"/>
       </w:pPr>
       <w:r>
-        <w:t>6.2.11 Default Theme...........................................................</w:t>
-      </w:r>
-      <w:r>
-        <w:t>................................................</w:t>
+        <w:t>6.2.11 Default Theme...........................................................................................................</w:t>
       </w:r>
     </w:p>
     <w:p>
@@ -2265,10 +2148,7 @@
         <w:jc w:val="both"/>
       </w:pPr>
       <w:r>
-        <w:t>6.2.12 Registering User...........................................................</w:t>
-      </w:r>
-      <w:r>
-        <w:t>...........................................</w:t>
+        <w:t>6.2.12 Registering User......................................................................................................</w:t>
       </w:r>
     </w:p>
     <w:p>
@@ -2278,10 +2158,7 @@
         <w:jc w:val="both"/>
       </w:pPr>
       <w:r>
-        <w:t>6.2.13 Reset Code...........................................................</w:t>
-      </w:r>
-      <w:r>
-        <w:t>...................................................</w:t>
+        <w:t>6.2.13 Reset Code..............................................................................................................</w:t>
       </w:r>
     </w:p>
     <w:p>
@@ -2291,10 +2168,7 @@
         <w:jc w:val="both"/>
       </w:pPr>
       <w:r>
-        <w:t>6.2.14 Resume Information...........................................................</w:t>
-      </w:r>
-      <w:r>
-        <w:t>....................................</w:t>
+        <w:t>6.2.14 Resume Information...............................................................................................</w:t>
       </w:r>
     </w:p>
     <w:p>
@@ -2304,13 +2178,7 @@
         <w:jc w:val="both"/>
       </w:pPr>
       <w:r>
-        <w:t>6.2.15 Resume – Custom Theme</w:t>
-      </w:r>
-      <w:r>
-        <w:t>...........................................................</w:t>
-      </w:r>
-      <w:r>
-        <w:t>............................</w:t>
+        <w:t>6.2.15 Resume – Custom Theme.......................................................................................</w:t>
       </w:r>
     </w:p>
     <w:p>
@@ -2320,10 +2188,7 @@
         <w:jc w:val="both"/>
       </w:pPr>
       <w:r>
-        <w:t>6.2.16 Resume – Default Theme...........................................................</w:t>
-      </w:r>
-      <w:r>
-        <w:t>.............................</w:t>
+        <w:t>6.2.16 Resume – Default Theme........................................................................................</w:t>
       </w:r>
     </w:p>
     <w:p>
@@ -2333,10 +2198,7 @@
         <w:jc w:val="both"/>
       </w:pPr>
       <w:r>
-        <w:t>6.2.17 Resume HTML................................................................................................</w:t>
-      </w:r>
-      <w:r>
-        <w:t>........</w:t>
+        <w:t>6.2.17 Resume HTML........................................................................................................</w:t>
       </w:r>
     </w:p>
     <w:p>
@@ -2346,10 +2208,7 @@
         <w:jc w:val="both"/>
       </w:pPr>
       <w:r>
-        <w:t>6.2.18 Resume PDF.............................................................................</w:t>
-      </w:r>
-      <w:r>
-        <w:t>...............................</w:t>
+        <w:t>6.2.18 Resume PDF............................................................................................................</w:t>
       </w:r>
     </w:p>
     <w:p>
@@ -2359,13 +2218,7 @@
         <w:jc w:val="both"/>
       </w:pPr>
       <w:r>
-        <w:t>6.2.19 User</w:t>
-      </w:r>
-      <w:r>
-        <w:t>......................................................................................................................</w:t>
-      </w:r>
-      <w:r>
-        <w:t>....</w:t>
+        <w:t>6.2.19 User..........................................................................................................................</w:t>
       </w:r>
     </w:p>
     <w:p>
@@ -2375,10 +2228,7 @@
         <w:jc w:val="both"/>
       </w:pPr>
       <w:r>
-        <w:t>6.2.20 User Data...........................................................................................................</w:t>
-      </w:r>
-      <w:r>
-        <w:t>......</w:t>
+        <w:t>6.2.20 User Data.................................................................................................................</w:t>
       </w:r>
     </w:p>
     <w:p>
@@ -2419,7 +2269,21 @@
           <w:sz w:val="28"/>
           <w:szCs w:val="26"/>
         </w:rPr>
-        <w:t>……………………………………..</w:t>
+        <w:t>……………………………</w:t>
+      </w:r>
+      <w:r>
+        <w:rPr>
+          <w:sz w:val="28"/>
+          <w:szCs w:val="26"/>
+        </w:rPr>
+        <w:t>…</w:t>
+      </w:r>
+      <w:r>
+        <w:rPr>
+          <w:sz w:val="28"/>
+          <w:szCs w:val="26"/>
+        </w:rPr>
+        <w:t>………..</w:t>
       </w:r>
     </w:p>
     <w:p>
@@ -2447,7 +2311,19 @@
         <w:rPr>
           <w:sz w:val="26"/>
         </w:rPr>
-        <w:t xml:space="preserve">.1 </w:t>
+        <w:t>.</w:t>
+      </w:r>
+      <w:r>
+        <w:rPr>
+          <w:sz w:val="26"/>
+        </w:rPr>
+        <w:t>0</w:t>
+      </w:r>
+      <w:r>
+        <w:rPr>
+          <w:sz w:val="26"/>
+        </w:rPr>
+        <w:t xml:space="preserve">1 </w:t>
       </w:r>
       <w:r>
         <w:rPr>
@@ -2459,7 +2335,19 @@
         <w:rPr>
           <w:sz w:val="26"/>
         </w:rPr>
-        <w:t>Administrator System Configuration..................................................</w:t>
+        <w:t>Administrator System Configuration........................................</w:t>
+      </w:r>
+      <w:r>
+        <w:rPr>
+          <w:sz w:val="26"/>
+        </w:rPr>
+        <w:t>......</w:t>
+      </w:r>
+      <w:r>
+        <w:rPr>
+          <w:sz w:val="26"/>
+        </w:rPr>
+        <w:t>..........</w:t>
       </w:r>
     </w:p>
     <w:p>
@@ -2495,6 +2383,12 @@
         <w:rPr>
           <w:sz w:val="26"/>
         </w:rPr>
+        <w:t>0</w:t>
+      </w:r>
+      <w:r>
+        <w:rPr>
+          <w:sz w:val="26"/>
+        </w:rPr>
         <w:t>2</w:t>
       </w:r>
       <w:r>
@@ -2519,7 +2413,13 @@
         <w:rPr>
           <w:sz w:val="26"/>
         </w:rPr>
-        <w:t>Mismatch..............</w:t>
+        <w:t>Mismatch.</w:t>
+      </w:r>
+      <w:r>
+        <w:rPr>
+          <w:sz w:val="26"/>
+        </w:rPr>
+        <w:t>........</w:t>
       </w:r>
       <w:r>
         <w:rPr>
@@ -2546,7 +2446,19 @@
         <w:rPr>
           <w:sz w:val="26"/>
         </w:rPr>
-        <w:t>7.3</w:t>
+        <w:t>7.</w:t>
+      </w:r>
+      <w:r>
+        <w:rPr>
+          <w:sz w:val="26"/>
+        </w:rPr>
+        <w:t>0</w:t>
+      </w:r>
+      <w:r>
+        <w:rPr>
+          <w:sz w:val="26"/>
+        </w:rPr>
+        <w:t>3</w:t>
       </w:r>
       <w:r>
         <w:rPr>
@@ -2576,7 +2488,7 @@
         <w:rPr>
           <w:sz w:val="26"/>
         </w:rPr>
-        <w:t>...........................................................................</w:t>
+        <w:t>........................................................................</w:t>
       </w:r>
     </w:p>
     <w:p>
@@ -2598,7 +2510,19 @@
         <w:rPr>
           <w:sz w:val="26"/>
         </w:rPr>
-        <w:t>7.4</w:t>
+        <w:t>7.</w:t>
+      </w:r>
+      <w:r>
+        <w:rPr>
+          <w:sz w:val="26"/>
+        </w:rPr>
+        <w:t>0</w:t>
+      </w:r>
+      <w:r>
+        <w:rPr>
+          <w:sz w:val="26"/>
+        </w:rPr>
+        <w:t>4</w:t>
       </w:r>
       <w:r>
         <w:rPr>
@@ -2655,7 +2579,19 @@
         <w:rPr>
           <w:sz w:val="26"/>
         </w:rPr>
-        <w:t>.5</w:t>
+        <w:t>.</w:t>
+      </w:r>
+      <w:r>
+        <w:rPr>
+          <w:sz w:val="26"/>
+        </w:rPr>
+        <w:t>0</w:t>
+      </w:r>
+      <w:r>
+        <w:rPr>
+          <w:sz w:val="26"/>
+        </w:rPr>
+        <w:t>5</w:t>
       </w:r>
       <w:r>
         <w:rPr>
@@ -2701,7 +2637,19 @@
           <w:sz w:val="26"/>
         </w:rPr>
         <w:tab/>
-        <w:t>7.6</w:t>
+        <w:t>7.</w:t>
+      </w:r>
+      <w:r>
+        <w:rPr>
+          <w:sz w:val="26"/>
+        </w:rPr>
+        <w:t>0</w:t>
+      </w:r>
+      <w:r>
+        <w:rPr>
+          <w:sz w:val="26"/>
+        </w:rPr>
+        <w:t>6</w:t>
       </w:r>
       <w:r>
         <w:rPr>
@@ -2740,7 +2688,19 @@
         <w:rPr>
           <w:sz w:val="26"/>
         </w:rPr>
-        <w:t>7.7</w:t>
+        <w:t>7.</w:t>
+      </w:r>
+      <w:r>
+        <w:rPr>
+          <w:sz w:val="26"/>
+        </w:rPr>
+        <w:t>0</w:t>
+      </w:r>
+      <w:r>
+        <w:rPr>
+          <w:sz w:val="26"/>
+        </w:rPr>
+        <w:t>7</w:t>
       </w:r>
       <w:r>
         <w:rPr>
@@ -2779,7 +2739,19 @@
         <w:rPr>
           <w:sz w:val="26"/>
         </w:rPr>
-        <w:t>7.8</w:t>
+        <w:t>7.</w:t>
+      </w:r>
+      <w:r>
+        <w:rPr>
+          <w:sz w:val="26"/>
+        </w:rPr>
+        <w:t>0</w:t>
+      </w:r>
+      <w:r>
+        <w:rPr>
+          <w:sz w:val="26"/>
+        </w:rPr>
+        <w:t>8</w:t>
       </w:r>
       <w:r>
         <w:rPr>
@@ -2819,7 +2791,19 @@
           <w:sz w:val="26"/>
         </w:rPr>
         <w:tab/>
-        <w:t>7.9</w:t>
+        <w:t>7.</w:t>
+      </w:r>
+      <w:r>
+        <w:rPr>
+          <w:sz w:val="26"/>
+        </w:rPr>
+        <w:t>0</w:t>
+      </w:r>
+      <w:r>
+        <w:rPr>
+          <w:sz w:val="26"/>
+        </w:rPr>
+        <w:t>9</w:t>
       </w:r>
       <w:r>
         <w:rPr>
@@ -2844,6 +2828,58 @@
           <w:sz w:val="26"/>
         </w:rPr>
         <w:t>..</w:t>
+      </w:r>
+    </w:p>
+    <w:p>
+      <w:pPr>
+        <w:contextualSpacing/>
+        <w:jc w:val="both"/>
+        <w:rPr>
+          <w:sz w:val="26"/>
+        </w:rPr>
+      </w:pPr>
+      <w:r>
+        <w:rPr>
+          <w:sz w:val="26"/>
+        </w:rPr>
+        <w:tab/>
+      </w:r>
+      <w:r>
+        <w:rPr>
+          <w:sz w:val="26"/>
+        </w:rPr>
+        <w:tab/>
+        <w:t>7.10</w:t>
+      </w:r>
+      <w:r>
+        <w:rPr>
+          <w:sz w:val="26"/>
+        </w:rPr>
+        <w:t xml:space="preserve"> </w:t>
+      </w:r>
+      <w:r>
+        <w:rPr>
+          <w:sz w:val="26"/>
+        </w:rPr>
+        <w:t>Case10</w:t>
+      </w:r>
+      <w:r>
+        <w:rPr>
+          <w:sz w:val="26"/>
+        </w:rPr>
+        <w:t>-</w:t>
+      </w:r>
+      <w:r>
+        <w:rPr>
+          <w:sz w:val="26"/>
+        </w:rPr>
+        <w:t>Inactivity Timeout………………..</w:t>
+      </w:r>
+      <w:r>
+        <w:rPr>
+          <w:sz w:val="26"/>
+        </w:rPr>
+        <w:t>.......................................................</w:t>
       </w:r>
     </w:p>
     <w:p>
@@ -10864,7 +10900,31 @@
           <w:sz w:val="28"/>
           <w:szCs w:val="26"/>
         </w:rPr>
-        <w:t xml:space="preserve">User </w:t>
+        <w:t xml:space="preserve">User Interfaces </w:t>
+      </w:r>
+      <w:r>
+        <w:rPr>
+          <w:b/>
+          <w:sz w:val="28"/>
+          <w:szCs w:val="26"/>
+        </w:rPr>
+        <w:t>by</w:t>
+      </w:r>
+      <w:r>
+        <w:rPr>
+          <w:b/>
+          <w:sz w:val="28"/>
+          <w:szCs w:val="26"/>
+        </w:rPr>
+        <w:t xml:space="preserve"> Use Case</w:t>
+      </w:r>
+      <w:r>
+        <w:rPr>
+          <w:b/>
+          <w:sz w:val="28"/>
+          <w:szCs w:val="26"/>
+        </w:rPr>
+        <w:t xml:space="preserve"> Scen</w:t>
       </w:r>
       <w:bookmarkStart w:id="4" w:name="_GoBack"/>
       <w:bookmarkEnd w:id="4"/>
@@ -10874,31 +10934,7 @@
           <w:sz w:val="28"/>
           <w:szCs w:val="26"/>
         </w:rPr>
-        <w:t xml:space="preserve">Interfaces </w:t>
-      </w:r>
-      <w:r>
-        <w:rPr>
-          <w:b/>
-          <w:sz w:val="28"/>
-          <w:szCs w:val="26"/>
-        </w:rPr>
-        <w:t>by</w:t>
-      </w:r>
-      <w:r>
-        <w:rPr>
-          <w:b/>
-          <w:sz w:val="28"/>
-          <w:szCs w:val="26"/>
-        </w:rPr>
-        <w:t xml:space="preserve"> Use Case</w:t>
-      </w:r>
-      <w:r>
-        <w:rPr>
-          <w:b/>
-          <w:sz w:val="28"/>
-          <w:szCs w:val="26"/>
-        </w:rPr>
-        <w:t xml:space="preserve"> Scenarios</w:t>
+        <w:t>arios</w:t>
       </w:r>
     </w:p>
     <w:p>
@@ -13567,21 +13603,12 @@
           <w:sz w:val="26"/>
         </w:rPr>
       </w:pPr>
-    </w:p>
-    <w:p>
-      <w:pPr>
-        <w:contextualSpacing/>
-        <w:jc w:val="both"/>
-        <w:rPr>
-          <w:b/>
-          <w:sz w:val="26"/>
-        </w:rPr>
-      </w:pPr>
-      <w:r>
-        <w:rPr>
-          <w:b/>
-          <w:sz w:val="26"/>
-        </w:rPr>
+      <w:r>
+        <w:rPr>
+          <w:b/>
+          <w:sz w:val="26"/>
+        </w:rPr>
+        <w:lastRenderedPageBreak/>
         <w:t>7.</w:t>
       </w:r>
       <w:r>
@@ -14006,6 +14033,455 @@
           <w:sz w:val="26"/>
         </w:rPr>
       </w:pPr>
+      <w:r>
+        <w:rPr>
+          <w:b/>
+          <w:sz w:val="26"/>
+        </w:rPr>
+        <w:lastRenderedPageBreak/>
+        <w:t>7.</w:t>
+      </w:r>
+      <w:r>
+        <w:rPr>
+          <w:b/>
+          <w:sz w:val="26"/>
+        </w:rPr>
+        <w:t>10</w:t>
+      </w:r>
+      <w:r>
+        <w:rPr>
+          <w:b/>
+          <w:sz w:val="26"/>
+        </w:rPr>
+        <w:t xml:space="preserve"> </w:t>
+      </w:r>
+    </w:p>
+    <w:p>
+      <w:pPr>
+        <w:contextualSpacing/>
+        <w:jc w:val="both"/>
+        <w:rPr>
+          <w:b/>
+          <w:sz w:val="26"/>
+        </w:rPr>
+      </w:pPr>
+      <w:r>
+        <w:rPr>
+          <w:b/>
+        </w:rPr>
+        <w:t xml:space="preserve">Case </w:t>
+      </w:r>
+      <w:r>
+        <w:rPr>
+          <w:b/>
+        </w:rPr>
+        <w:t>10</w:t>
+      </w:r>
+      <w:r>
+        <w:rPr>
+          <w:b/>
+        </w:rPr>
+        <w:t xml:space="preserve"> – </w:t>
+      </w:r>
+      <w:r>
+        <w:rPr>
+          <w:b/>
+          <w:sz w:val="26"/>
+        </w:rPr>
+        <w:t>User</w:t>
+      </w:r>
+      <w:r>
+        <w:rPr>
+          <w:b/>
+          <w:sz w:val="26"/>
+        </w:rPr>
+        <w:t xml:space="preserve"> </w:t>
+      </w:r>
+      <w:r>
+        <w:rPr>
+          <w:b/>
+          <w:sz w:val="26"/>
+        </w:rPr>
+        <w:t>Is Inactive, automatic logout</w:t>
+      </w:r>
+    </w:p>
+    <w:p>
+      <w:pPr>
+        <w:contextualSpacing/>
+        <w:jc w:val="both"/>
+        <w:rPr>
+          <w:b/>
+          <w:sz w:val="26"/>
+        </w:rPr>
+      </w:pPr>
+      <w:r>
+        <w:rPr>
+          <w:b/>
+          <w:noProof/>
+          <w:sz w:val="26"/>
+        </w:rPr>
+        <w:drawing>
+          <wp:inline distT="0" distB="0" distL="0" distR="0">
+            <wp:extent cx="3448531" cy="1657581"/>
+            <wp:effectExtent l="0" t="0" r="0" b="0"/>
+            <wp:docPr id="6" name="Picture 6"/>
+            <wp:cNvGraphicFramePr>
+              <a:graphicFrameLocks xmlns:a="http://schemas.openxmlformats.org/drawingml/2006/main" noChangeAspect="1"/>
+            </wp:cNvGraphicFramePr>
+            <a:graphic xmlns:a="http://schemas.openxmlformats.org/drawingml/2006/main">
+              <a:graphicData uri="http://schemas.openxmlformats.org/drawingml/2006/picture">
+                <pic:pic xmlns:pic="http://schemas.openxmlformats.org/drawingml/2006/picture">
+                  <pic:nvPicPr>
+                    <pic:cNvPr id="6" name="InactivityLogoutPrecaution.png"/>
+                    <pic:cNvPicPr/>
+                  </pic:nvPicPr>
+                  <pic:blipFill>
+                    <a:blip r:embed="rId38">
+                      <a:extLst>
+                        <a:ext uri="{28A0092B-C50C-407E-A947-70E740481C1C}">
+                          <a14:useLocalDpi xmlns:a14="http://schemas.microsoft.com/office/drawing/2010/main" val="0"/>
+                        </a:ext>
+                      </a:extLst>
+                    </a:blip>
+                    <a:stretch>
+                      <a:fillRect/>
+                    </a:stretch>
+                  </pic:blipFill>
+                  <pic:spPr>
+                    <a:xfrm>
+                      <a:off x="0" y="0"/>
+                      <a:ext cx="3448531" cy="1657581"/>
+                    </a:xfrm>
+                    <a:prstGeom prst="rect">
+                      <a:avLst/>
+                    </a:prstGeom>
+                  </pic:spPr>
+                </pic:pic>
+              </a:graphicData>
+            </a:graphic>
+          </wp:inline>
+        </w:drawing>
+      </w:r>
+    </w:p>
+    <w:p>
+      <w:pPr>
+        <w:contextualSpacing/>
+        <w:jc w:val="both"/>
+        <w:rPr>
+          <w:b/>
+          <w:sz w:val="26"/>
+        </w:rPr>
+      </w:pPr>
+    </w:p>
+    <w:p>
+      <w:pPr>
+        <w:contextualSpacing/>
+        <w:jc w:val="both"/>
+        <w:rPr>
+          <w:b/>
+          <w:sz w:val="26"/>
+        </w:rPr>
+      </w:pPr>
+    </w:p>
+    <w:p>
+      <w:pPr>
+        <w:contextualSpacing/>
+        <w:jc w:val="both"/>
+        <w:rPr>
+          <w:b/>
+          <w:sz w:val="26"/>
+        </w:rPr>
+      </w:pPr>
+    </w:p>
+    <w:p>
+      <w:pPr>
+        <w:contextualSpacing/>
+        <w:jc w:val="both"/>
+        <w:rPr>
+          <w:b/>
+          <w:sz w:val="26"/>
+        </w:rPr>
+      </w:pPr>
+    </w:p>
+    <w:p>
+      <w:pPr>
+        <w:contextualSpacing/>
+        <w:jc w:val="both"/>
+        <w:rPr>
+          <w:b/>
+          <w:sz w:val="26"/>
+        </w:rPr>
+      </w:pPr>
+    </w:p>
+    <w:p>
+      <w:pPr>
+        <w:contextualSpacing/>
+        <w:jc w:val="both"/>
+        <w:rPr>
+          <w:b/>
+          <w:sz w:val="26"/>
+        </w:rPr>
+      </w:pPr>
+    </w:p>
+    <w:p>
+      <w:pPr>
+        <w:contextualSpacing/>
+        <w:jc w:val="both"/>
+        <w:rPr>
+          <w:b/>
+          <w:sz w:val="26"/>
+        </w:rPr>
+      </w:pPr>
+    </w:p>
+    <w:p>
+      <w:pPr>
+        <w:contextualSpacing/>
+        <w:jc w:val="both"/>
+        <w:rPr>
+          <w:b/>
+          <w:sz w:val="26"/>
+        </w:rPr>
+      </w:pPr>
+    </w:p>
+    <w:p>
+      <w:pPr>
+        <w:contextualSpacing/>
+        <w:jc w:val="both"/>
+        <w:rPr>
+          <w:b/>
+          <w:sz w:val="26"/>
+        </w:rPr>
+      </w:pPr>
+    </w:p>
+    <w:p>
+      <w:pPr>
+        <w:contextualSpacing/>
+        <w:jc w:val="both"/>
+        <w:rPr>
+          <w:b/>
+          <w:sz w:val="26"/>
+        </w:rPr>
+      </w:pPr>
+    </w:p>
+    <w:p>
+      <w:pPr>
+        <w:contextualSpacing/>
+        <w:jc w:val="both"/>
+        <w:rPr>
+          <w:b/>
+          <w:sz w:val="26"/>
+        </w:rPr>
+      </w:pPr>
+    </w:p>
+    <w:p>
+      <w:pPr>
+        <w:contextualSpacing/>
+        <w:jc w:val="both"/>
+        <w:rPr>
+          <w:b/>
+          <w:sz w:val="26"/>
+        </w:rPr>
+      </w:pPr>
+    </w:p>
+    <w:p>
+      <w:pPr>
+        <w:contextualSpacing/>
+        <w:jc w:val="both"/>
+        <w:rPr>
+          <w:b/>
+          <w:sz w:val="26"/>
+        </w:rPr>
+      </w:pPr>
+    </w:p>
+    <w:p>
+      <w:pPr>
+        <w:contextualSpacing/>
+        <w:jc w:val="both"/>
+        <w:rPr>
+          <w:b/>
+          <w:sz w:val="26"/>
+        </w:rPr>
+      </w:pPr>
+    </w:p>
+    <w:p>
+      <w:pPr>
+        <w:contextualSpacing/>
+        <w:jc w:val="both"/>
+        <w:rPr>
+          <w:b/>
+          <w:sz w:val="26"/>
+        </w:rPr>
+      </w:pPr>
+    </w:p>
+    <w:p>
+      <w:pPr>
+        <w:contextualSpacing/>
+        <w:jc w:val="both"/>
+        <w:rPr>
+          <w:b/>
+          <w:sz w:val="26"/>
+        </w:rPr>
+      </w:pPr>
+    </w:p>
+    <w:p>
+      <w:pPr>
+        <w:contextualSpacing/>
+        <w:jc w:val="both"/>
+        <w:rPr>
+          <w:b/>
+          <w:sz w:val="26"/>
+        </w:rPr>
+      </w:pPr>
+    </w:p>
+    <w:p>
+      <w:pPr>
+        <w:contextualSpacing/>
+        <w:jc w:val="both"/>
+        <w:rPr>
+          <w:b/>
+          <w:sz w:val="26"/>
+        </w:rPr>
+      </w:pPr>
+    </w:p>
+    <w:p>
+      <w:pPr>
+        <w:contextualSpacing/>
+        <w:jc w:val="both"/>
+        <w:rPr>
+          <w:b/>
+          <w:sz w:val="26"/>
+        </w:rPr>
+      </w:pPr>
+    </w:p>
+    <w:p>
+      <w:pPr>
+        <w:contextualSpacing/>
+        <w:jc w:val="both"/>
+        <w:rPr>
+          <w:b/>
+          <w:sz w:val="26"/>
+        </w:rPr>
+      </w:pPr>
+    </w:p>
+    <w:p>
+      <w:pPr>
+        <w:contextualSpacing/>
+        <w:jc w:val="both"/>
+        <w:rPr>
+          <w:b/>
+          <w:sz w:val="26"/>
+        </w:rPr>
+      </w:pPr>
+    </w:p>
+    <w:p>
+      <w:pPr>
+        <w:contextualSpacing/>
+        <w:jc w:val="both"/>
+        <w:rPr>
+          <w:b/>
+          <w:sz w:val="26"/>
+        </w:rPr>
+      </w:pPr>
+    </w:p>
+    <w:p>
+      <w:pPr>
+        <w:contextualSpacing/>
+        <w:jc w:val="both"/>
+        <w:rPr>
+          <w:b/>
+          <w:sz w:val="26"/>
+        </w:rPr>
+      </w:pPr>
+    </w:p>
+    <w:p>
+      <w:pPr>
+        <w:contextualSpacing/>
+        <w:jc w:val="both"/>
+        <w:rPr>
+          <w:b/>
+          <w:sz w:val="26"/>
+        </w:rPr>
+      </w:pPr>
+    </w:p>
+    <w:p>
+      <w:pPr>
+        <w:contextualSpacing/>
+        <w:jc w:val="both"/>
+        <w:rPr>
+          <w:b/>
+          <w:sz w:val="26"/>
+        </w:rPr>
+      </w:pPr>
+    </w:p>
+    <w:p>
+      <w:pPr>
+        <w:contextualSpacing/>
+        <w:jc w:val="both"/>
+        <w:rPr>
+          <w:b/>
+          <w:sz w:val="26"/>
+        </w:rPr>
+      </w:pPr>
+    </w:p>
+    <w:p>
+      <w:pPr>
+        <w:contextualSpacing/>
+        <w:jc w:val="both"/>
+        <w:rPr>
+          <w:b/>
+          <w:sz w:val="26"/>
+        </w:rPr>
+      </w:pPr>
+    </w:p>
+    <w:p>
+      <w:pPr>
+        <w:contextualSpacing/>
+        <w:jc w:val="both"/>
+        <w:rPr>
+          <w:b/>
+          <w:sz w:val="26"/>
+        </w:rPr>
+      </w:pPr>
+    </w:p>
+    <w:p>
+      <w:pPr>
+        <w:contextualSpacing/>
+        <w:jc w:val="both"/>
+        <w:rPr>
+          <w:b/>
+          <w:sz w:val="26"/>
+        </w:rPr>
+      </w:pPr>
+    </w:p>
+    <w:p>
+      <w:pPr>
+        <w:contextualSpacing/>
+        <w:jc w:val="both"/>
+        <w:rPr>
+          <w:b/>
+          <w:sz w:val="26"/>
+        </w:rPr>
+      </w:pPr>
+    </w:p>
+    <w:p>
+      <w:pPr>
+        <w:contextualSpacing/>
+        <w:jc w:val="both"/>
+        <w:rPr>
+          <w:b/>
+          <w:sz w:val="26"/>
+        </w:rPr>
+      </w:pPr>
+    </w:p>
+    <w:p>
+      <w:pPr>
+        <w:contextualSpacing/>
+        <w:jc w:val="both"/>
+        <w:rPr>
+          <w:b/>
+          <w:sz w:val="26"/>
+        </w:rPr>
+      </w:pPr>
     </w:p>
     <w:p>
       <w:pPr>
@@ -14020,6 +14496,7 @@
           <w:b/>
           <w:sz w:val="32"/>
         </w:rPr>
+        <w:lastRenderedPageBreak/>
         <w:t>A</w:t>
       </w:r>
       <w:r>
@@ -15135,7 +15612,7 @@
           <w:rPr>
             <w:noProof/>
           </w:rPr>
-          <w:t>18</w:t>
+          <w:t>19</w:t>
         </w:r>
         <w:r>
           <w:rPr>
@@ -16955,7 +17432,7 @@
 </file>
 
 <file path=customXml/itemProps1.xml><?xml version="1.0" encoding="utf-8"?>
-<ds:datastoreItem xmlns:ds="http://schemas.openxmlformats.org/officeDocument/2006/customXml" ds:itemID="{6F3B7B3E-D658-4E42-AC41-F92D3A2E24DA}">
+<ds:datastoreItem xmlns:ds="http://schemas.openxmlformats.org/officeDocument/2006/customXml" ds:itemID="{89865612-6AE0-4C49-BA20-36A8D323F0C0}">
   <ds:schemaRefs>
     <ds:schemaRef ds:uri="http://schemas.openxmlformats.org/officeDocument/2006/bibliography"/>
   </ds:schemaRefs>

</xml_diff>

<commit_message>
SDD -- manual merge of SDD, please check
</commit_message>
<xml_diff>
--- a/SDD_Team2.docx
+++ b/SDD_Team2.docx
@@ -1,6 +1,6 @@
 
 <file path=word/document.xml><?xml version="1.0" encoding="utf-8"?>
-<w:document xmlns:wpc="http://schemas.microsoft.com/office/word/2010/wordprocessingCanvas" xmlns:mc="http://schemas.openxmlformats.org/markup-compatibility/2006" xmlns:o="urn:schemas-microsoft-com:office:office" xmlns:r="http://schemas.openxmlformats.org/officeDocument/2006/relationships" xmlns:m="http://schemas.openxmlformats.org/officeDocument/2006/math" xmlns:v="urn:schemas-microsoft-com:vml" xmlns:wp14="http://schemas.microsoft.com/office/word/2010/wordprocessingDrawing" xmlns:wp="http://schemas.openxmlformats.org/drawingml/2006/wordprocessingDrawing" xmlns:w10="urn:schemas-microsoft-com:office:word" xmlns:w="http://schemas.openxmlformats.org/wordprocessingml/2006/main" xmlns:w14="http://schemas.microsoft.com/office/word/2010/wordml" xmlns:w15="http://schemas.microsoft.com/office/word/2012/wordml" xmlns:wpg="http://schemas.microsoft.com/office/word/2010/wordprocessingGroup" xmlns:wpi="http://schemas.microsoft.com/office/word/2010/wordprocessingInk" xmlns:wne="http://schemas.microsoft.com/office/word/2006/wordml" xmlns:wps="http://schemas.microsoft.com/office/word/2010/wordprocessingShape" mc:Ignorable="w14 w15 wp14">
+<w:document xmlns:wpc="http://schemas.microsoft.com/office/word/2010/wordprocessingCanvas" xmlns:mc="http://schemas.openxmlformats.org/markup-compatibility/2006" xmlns:o="urn:schemas-microsoft-com:office:office" xmlns:r="http://schemas.openxmlformats.org/officeDocument/2006/relationships" xmlns:m="http://schemas.openxmlformats.org/officeDocument/2006/math" xmlns:v="urn:schemas-microsoft-com:vml" xmlns:wp14="http://schemas.microsoft.com/office/word/2010/wordprocessingDrawing" xmlns:wp="http://schemas.openxmlformats.org/drawingml/2006/wordprocessingDrawing" xmlns:w10="urn:schemas-microsoft-com:office:word" xmlns:w="http://schemas.openxmlformats.org/wordprocessingml/2006/main" xmlns:w14="http://schemas.microsoft.com/office/word/2010/wordml" xmlns:wpg="http://schemas.microsoft.com/office/word/2010/wordprocessingGroup" xmlns:wpi="http://schemas.microsoft.com/office/word/2010/wordprocessingInk" xmlns:wne="http://schemas.microsoft.com/office/word/2006/wordml" xmlns:wps="http://schemas.microsoft.com/office/word/2010/wordprocessingShape" mc:Ignorable="w14 wp14">
   <w:body>
     <w:p>
       <w:pPr>
@@ -225,89 +225,131 @@
         <w:rPr>
           <w:sz w:val="40"/>
         </w:rPr>
-        <w:t xml:space="preserve">William </w:t>
-      </w:r>
-      <w:proofErr w:type="spellStart"/>
-      <w:r>
+        <w:t>William Dewald</w:t>
+      </w:r>
+    </w:p>
+    <w:p>
+      <w:pPr>
+        <w:jc w:val="center"/>
         <w:rPr>
           <w:sz w:val="40"/>
         </w:rPr>
-        <w:t>Dewald</w:t>
-      </w:r>
-      <w:proofErr w:type="spellEnd"/>
+      </w:pPr>
     </w:p>
     <w:p>
       <w:pPr>
         <w:jc w:val="center"/>
         <w:rPr>
+          <w:b/>
+          <w:sz w:val="32"/>
+        </w:rPr>
+      </w:pPr>
+      <w:r>
+        <w:rPr>
+          <w:b/>
+          <w:sz w:val="32"/>
+        </w:rPr>
+        <w:t>Project Team:</w:t>
+      </w:r>
+    </w:p>
+    <w:p>
+      <w:pPr>
+        <w:jc w:val="center"/>
+        <w:rPr>
           <w:sz w:val="40"/>
         </w:rPr>
       </w:pPr>
+      <w:r>
+        <w:rPr>
+          <w:sz w:val="40"/>
+        </w:rPr>
+        <w:t>Fernando Bazan</w:t>
+      </w:r>
     </w:p>
     <w:p>
       <w:pPr>
         <w:jc w:val="center"/>
         <w:rPr>
-          <w:b/>
+          <w:sz w:val="40"/>
+        </w:rPr>
+      </w:pPr>
+      <w:r>
+        <w:rPr>
+          <w:sz w:val="40"/>
+        </w:rPr>
+        <w:t>Nathanael Carr</w:t>
+      </w:r>
+    </w:p>
+    <w:p>
+      <w:pPr>
+        <w:jc w:val="center"/>
+        <w:rPr>
+          <w:sz w:val="40"/>
+        </w:rPr>
+      </w:pPr>
+      <w:r>
+        <w:rPr>
+          <w:sz w:val="40"/>
+        </w:rPr>
+        <w:t>Erik Lopez</w:t>
+      </w:r>
+    </w:p>
+    <w:p>
+      <w:pPr>
+        <w:jc w:val="center"/>
+        <w:rPr>
           <w:sz w:val="32"/>
         </w:rPr>
       </w:pPr>
       <w:r>
         <w:rPr>
-          <w:b/>
+          <w:sz w:val="40"/>
+        </w:rPr>
+        <w:t>Raul Saavedra</w:t>
+      </w:r>
+    </w:p>
+    <w:p>
+      <w:pPr>
+        <w:jc w:val="center"/>
+        <w:rPr>
           <w:sz w:val="32"/>
         </w:rPr>
-        <w:t>Project Team:</w:t>
-      </w:r>
+      </w:pPr>
     </w:p>
     <w:p>
       <w:pPr>
         <w:jc w:val="center"/>
         <w:rPr>
-          <w:sz w:val="40"/>
-        </w:rPr>
-      </w:pPr>
-      <w:r>
-        <w:rPr>
-          <w:sz w:val="40"/>
-        </w:rPr>
-        <w:t>Fernando Bazan</w:t>
-      </w:r>
+          <w:sz w:val="32"/>
+        </w:rPr>
+      </w:pPr>
     </w:p>
     <w:p>
       <w:pPr>
         <w:jc w:val="center"/>
         <w:rPr>
-          <w:sz w:val="40"/>
-        </w:rPr>
-      </w:pPr>
-      <w:r>
-        <w:rPr>
-          <w:sz w:val="40"/>
-        </w:rPr>
-        <w:t xml:space="preserve">Nathanael </w:t>
-      </w:r>
-      <w:proofErr w:type="spellStart"/>
-      <w:r>
-        <w:rPr>
-          <w:sz w:val="40"/>
-        </w:rPr>
-        <w:t>Carr</w:t>
-      </w:r>
-      <w:proofErr w:type="spellEnd"/>
+          <w:sz w:val="32"/>
+        </w:rPr>
+      </w:pPr>
+      <w:r>
+        <w:rPr>
+          <w:sz w:val="32"/>
+        </w:rPr>
+        <w:t>Prepared for</w:t>
+      </w:r>
     </w:p>
     <w:p>
       <w:pPr>
         <w:jc w:val="center"/>
         <w:rPr>
-          <w:sz w:val="40"/>
-        </w:rPr>
-      </w:pPr>
-      <w:r>
-        <w:rPr>
-          <w:sz w:val="40"/>
-        </w:rPr>
-        <w:t>Erik Lopez</w:t>
+          <w:sz w:val="32"/>
+        </w:rPr>
+      </w:pPr>
+      <w:r>
+        <w:rPr>
+          <w:sz w:val="32"/>
+        </w:rPr>
+        <w:t>Software Engineering</w:t>
       </w:r>
     </w:p>
     <w:p>
@@ -319,9 +361,9 @@
       </w:pPr>
       <w:r>
         <w:rPr>
-          <w:sz w:val="40"/>
-        </w:rPr>
-        <w:t>Raul Saavedra</w:t>
+          <w:sz w:val="32"/>
+        </w:rPr>
+        <w:t>University of Texas Rio Grande Valley</w:t>
       </w:r>
     </w:p>
     <w:p>
@@ -331,83 +373,11 @@
           <w:sz w:val="32"/>
         </w:rPr>
       </w:pPr>
-    </w:p>
-    <w:p>
-      <w:pPr>
-        <w:jc w:val="center"/>
+      <w:r>
         <w:rPr>
           <w:sz w:val="32"/>
         </w:rPr>
-      </w:pPr>
-    </w:p>
-    <w:p>
-      <w:pPr>
-        <w:jc w:val="center"/>
-        <w:rPr>
-          <w:sz w:val="32"/>
-        </w:rPr>
-      </w:pPr>
-      <w:r>
-        <w:rPr>
-          <w:sz w:val="32"/>
-        </w:rPr>
-        <w:t>Prepared for</w:t>
-      </w:r>
-    </w:p>
-    <w:p>
-      <w:pPr>
-        <w:jc w:val="center"/>
-        <w:rPr>
-          <w:sz w:val="32"/>
-        </w:rPr>
-      </w:pPr>
-      <w:r>
-        <w:rPr>
-          <w:sz w:val="32"/>
-        </w:rPr>
-        <w:t>Software Engineering</w:t>
-      </w:r>
-    </w:p>
-    <w:p>
-      <w:pPr>
-        <w:jc w:val="center"/>
-        <w:rPr>
-          <w:sz w:val="32"/>
-        </w:rPr>
-      </w:pPr>
-      <w:r>
-        <w:rPr>
-          <w:sz w:val="32"/>
-        </w:rPr>
-        <w:t>University of Texas Rio Grande Valley</w:t>
-      </w:r>
-    </w:p>
-    <w:p>
-      <w:pPr>
-        <w:jc w:val="center"/>
-        <w:rPr>
-          <w:sz w:val="32"/>
-        </w:rPr>
-      </w:pPr>
-      <w:r>
-        <w:rPr>
-          <w:sz w:val="32"/>
-        </w:rPr>
-        <w:t xml:space="preserve">Instructor: MK </w:t>
-      </w:r>
-      <w:proofErr w:type="spellStart"/>
-      <w:r>
-        <w:rPr>
-          <w:sz w:val="32"/>
-        </w:rPr>
-        <w:t>Quweider</w:t>
-      </w:r>
-      <w:proofErr w:type="spellEnd"/>
-      <w:r>
-        <w:rPr>
-          <w:sz w:val="32"/>
-        </w:rPr>
-        <w:t>, Ph.D.</w:t>
+        <w:t>Instructor: MK Quweider, Ph.D.</w:t>
       </w:r>
     </w:p>
     <w:p>
@@ -2978,8 +2948,8 @@
         <w:contextualSpacing/>
         <w:jc w:val="both"/>
         <w:sectPr>
-          <w:headerReference w:type="default" r:id="rId8"/>
-          <w:footerReference w:type="default" r:id="rId9"/>
+          <w:headerReference w:type="default" r:id="rId9"/>
+          <w:footerReference w:type="default" r:id="rId10"/>
           <w:pgSz w:w="12240" w:h="15840"/>
           <w:pgMar w:top="1440" w:right="1440" w:bottom="1440" w:left="1440" w:header="720" w:footer="720" w:gutter="0"/>
           <w:pgNumType w:fmt="lowerRoman" w:start="1"/>
@@ -4362,21 +4332,12 @@
                 <w:szCs w:val="22"/>
               </w:rPr>
             </w:pPr>
-            <w:proofErr w:type="gramStart"/>
             <w:r>
               <w:rPr>
                 <w:sz w:val="22"/>
                 <w:szCs w:val="22"/>
               </w:rPr>
-              <w:t>eXtensible</w:t>
-            </w:r>
-            <w:proofErr w:type="gramEnd"/>
-            <w:r>
-              <w:rPr>
-                <w:sz w:val="22"/>
-                <w:szCs w:val="22"/>
-              </w:rPr>
-              <w:t xml:space="preserve"> Stylesheet Language</w:t>
+              <w:t>eXtensible Stylesheet Language</w:t>
             </w:r>
             <w:r>
               <w:rPr>
@@ -4595,21 +4556,19 @@
           <w:u w:val="single"/>
         </w:rPr>
       </w:pPr>
-      <w:proofErr w:type="spellStart"/>
       <w:r>
         <w:rPr>
           <w:szCs w:val="24"/>
         </w:rPr>
         <w:t>Git</w:t>
       </w:r>
-      <w:proofErr w:type="spellEnd"/>
       <w:r>
         <w:rPr>
           <w:szCs w:val="24"/>
         </w:rPr>
         <w:t xml:space="preserve"> - </w:t>
       </w:r>
-      <w:hyperlink r:id="rId10" w:history="1">
+      <w:hyperlink r:id="rId11" w:history="1">
         <w:r>
           <w:rPr>
             <w:color w:val="0000FF" w:themeColor="hyperlink"/>
@@ -4644,7 +4603,7 @@
         </w:rPr>
         <w:t xml:space="preserve"> - </w:t>
       </w:r>
-      <w:hyperlink r:id="rId11" w:history="1">
+      <w:hyperlink r:id="rId12" w:history="1">
         <w:r>
           <w:rPr>
             <w:color w:val="0000FF" w:themeColor="hyperlink"/>
@@ -4671,7 +4630,7 @@
       <w:r>
         <w:t xml:space="preserve"> </w:t>
       </w:r>
-      <w:hyperlink r:id="rId12" w:history="1">
+      <w:hyperlink r:id="rId13" w:history="1">
         <w:r>
           <w:rPr>
             <w:rStyle w:val="Hyperlink"/>
@@ -4704,7 +4663,7 @@
         </w:rPr>
         <w:t xml:space="preserve"> - </w:t>
       </w:r>
-      <w:hyperlink r:id="rId13" w:history="1">
+      <w:hyperlink r:id="rId14" w:history="1">
         <w:r>
           <w:rPr>
             <w:color w:val="0000FF" w:themeColor="hyperlink"/>
@@ -4743,7 +4702,7 @@
         </w:rPr>
         <w:t xml:space="preserve"> - </w:t>
       </w:r>
-      <w:hyperlink r:id="rId14" w:history="1">
+      <w:hyperlink r:id="rId15" w:history="1">
         <w:r>
           <w:rPr>
             <w:color w:val="0000FF" w:themeColor="hyperlink"/>
@@ -4772,7 +4731,7 @@
         </w:rPr>
         <w:t xml:space="preserve">JavaFX - </w:t>
       </w:r>
-      <w:hyperlink r:id="rId15" w:history="1">
+      <w:hyperlink r:id="rId16" w:history="1">
         <w:r>
           <w:rPr>
             <w:color w:val="0000FF" w:themeColor="hyperlink"/>
@@ -4801,7 +4760,7 @@
         </w:rPr>
         <w:t xml:space="preserve">MySQL - </w:t>
       </w:r>
-      <w:hyperlink r:id="rId16" w:history="1">
+      <w:hyperlink r:id="rId17" w:history="1">
         <w:r>
           <w:rPr>
             <w:color w:val="0000FF" w:themeColor="hyperlink"/>
@@ -4834,7 +4793,7 @@
         </w:rPr>
         <w:t xml:space="preserve"> - </w:t>
       </w:r>
-      <w:hyperlink r:id="rId17" w:history="1">
+      <w:hyperlink r:id="rId18" w:history="1">
         <w:r>
           <w:rPr>
             <w:rStyle w:val="Hyperlink"/>
@@ -4972,23 +4931,7 @@
         <w:contextualSpacing/>
       </w:pPr>
       <w:r>
-        <w:t xml:space="preserve">Blah </w:t>
-      </w:r>
-      <w:proofErr w:type="spellStart"/>
-      <w:r>
-        <w:t>blah</w:t>
-      </w:r>
-      <w:proofErr w:type="spellEnd"/>
-      <w:r>
-        <w:t xml:space="preserve"> </w:t>
-      </w:r>
-      <w:proofErr w:type="spellStart"/>
-      <w:r>
-        <w:t>blah</w:t>
-      </w:r>
-      <w:proofErr w:type="spellEnd"/>
-      <w:r>
-        <w:t xml:space="preserve">. </w:t>
+        <w:t xml:space="preserve">Blah blah blah. </w:t>
       </w:r>
     </w:p>
     <w:p>
@@ -5048,23 +4991,7 @@
         <w:contextualSpacing/>
       </w:pPr>
       <w:r>
-        <w:t xml:space="preserve">Blah </w:t>
-      </w:r>
-      <w:proofErr w:type="spellStart"/>
-      <w:r>
-        <w:t>blah</w:t>
-      </w:r>
-      <w:proofErr w:type="spellEnd"/>
-      <w:r>
-        <w:t xml:space="preserve"> </w:t>
-      </w:r>
-      <w:proofErr w:type="spellStart"/>
-      <w:r>
-        <w:t>blah</w:t>
-      </w:r>
-      <w:proofErr w:type="spellEnd"/>
-      <w:r>
-        <w:t xml:space="preserve">. </w:t>
+        <w:t xml:space="preserve">Blah blah blah. </w:t>
       </w:r>
     </w:p>
     <w:p>
@@ -5174,23 +5101,7 @@
         <w:contextualSpacing/>
       </w:pPr>
       <w:r>
-        <w:t xml:space="preserve">Blah </w:t>
-      </w:r>
-      <w:proofErr w:type="spellStart"/>
-      <w:r>
-        <w:t>blah</w:t>
-      </w:r>
-      <w:proofErr w:type="spellEnd"/>
-      <w:r>
-        <w:t xml:space="preserve"> </w:t>
-      </w:r>
-      <w:proofErr w:type="spellStart"/>
-      <w:r>
-        <w:t>blah</w:t>
-      </w:r>
-      <w:proofErr w:type="spellEnd"/>
-      <w:r>
-        <w:t xml:space="preserve">. </w:t>
+        <w:t xml:space="preserve">Blah blah blah. </w:t>
       </w:r>
     </w:p>
     <w:p>
@@ -5262,23 +5173,7 @@
         <w:contextualSpacing/>
       </w:pPr>
       <w:r>
-        <w:t xml:space="preserve">Blah </w:t>
-      </w:r>
-      <w:proofErr w:type="spellStart"/>
-      <w:r>
-        <w:t>blah</w:t>
-      </w:r>
-      <w:proofErr w:type="spellEnd"/>
-      <w:r>
-        <w:t xml:space="preserve"> </w:t>
-      </w:r>
-      <w:proofErr w:type="spellStart"/>
-      <w:r>
-        <w:t>blah</w:t>
-      </w:r>
-      <w:proofErr w:type="spellEnd"/>
-      <w:r>
-        <w:t xml:space="preserve">. </w:t>
+        <w:t xml:space="preserve">Blah blah blah. </w:t>
       </w:r>
     </w:p>
     <w:p>
@@ -5388,23 +5283,7 @@
         <w:contextualSpacing/>
       </w:pPr>
       <w:r>
-        <w:t xml:space="preserve">Blah </w:t>
-      </w:r>
-      <w:proofErr w:type="spellStart"/>
-      <w:r>
-        <w:t>blah</w:t>
-      </w:r>
-      <w:proofErr w:type="spellEnd"/>
-      <w:r>
-        <w:t xml:space="preserve"> </w:t>
-      </w:r>
-      <w:proofErr w:type="spellStart"/>
-      <w:r>
-        <w:t>blah</w:t>
-      </w:r>
-      <w:proofErr w:type="spellEnd"/>
-      <w:r>
-        <w:t xml:space="preserve">. </w:t>
+        <w:t xml:space="preserve">Blah blah blah. </w:t>
       </w:r>
     </w:p>
     <w:p>
@@ -5459,23 +5338,7 @@
         <w:contextualSpacing/>
       </w:pPr>
       <w:r>
-        <w:t xml:space="preserve">Blah </w:t>
-      </w:r>
-      <w:proofErr w:type="spellStart"/>
-      <w:r>
-        <w:t>blah</w:t>
-      </w:r>
-      <w:proofErr w:type="spellEnd"/>
-      <w:r>
-        <w:t xml:space="preserve"> </w:t>
-      </w:r>
-      <w:proofErr w:type="spellStart"/>
-      <w:r>
-        <w:t>blah</w:t>
-      </w:r>
-      <w:proofErr w:type="spellEnd"/>
-      <w:r>
-        <w:t xml:space="preserve">. </w:t>
+        <w:t xml:space="preserve">Blah blah blah. </w:t>
       </w:r>
       <w:bookmarkEnd w:id="2"/>
       <w:bookmarkEnd w:id="3"/>
@@ -5577,23 +5440,7 @@
         <w:contextualSpacing/>
       </w:pPr>
       <w:r>
-        <w:t xml:space="preserve">Blah </w:t>
-      </w:r>
-      <w:proofErr w:type="spellStart"/>
-      <w:r>
-        <w:t>blah</w:t>
-      </w:r>
-      <w:proofErr w:type="spellEnd"/>
-      <w:r>
-        <w:t xml:space="preserve"> </w:t>
-      </w:r>
-      <w:proofErr w:type="spellStart"/>
-      <w:r>
-        <w:t>blah</w:t>
-      </w:r>
-      <w:proofErr w:type="spellEnd"/>
-      <w:r>
-        <w:t xml:space="preserve">. </w:t>
+        <w:t xml:space="preserve">Blah blah blah. </w:t>
       </w:r>
     </w:p>
     <w:p>
@@ -5656,23 +5503,7 @@
         <w:contextualSpacing/>
       </w:pPr>
       <w:r>
-        <w:t xml:space="preserve">Blah </w:t>
-      </w:r>
-      <w:proofErr w:type="spellStart"/>
-      <w:r>
-        <w:t>blah</w:t>
-      </w:r>
-      <w:proofErr w:type="spellEnd"/>
-      <w:r>
-        <w:t xml:space="preserve"> </w:t>
-      </w:r>
-      <w:proofErr w:type="spellStart"/>
-      <w:r>
-        <w:t>blah</w:t>
-      </w:r>
-      <w:proofErr w:type="spellEnd"/>
-      <w:r>
-        <w:t xml:space="preserve">. </w:t>
+        <w:t xml:space="preserve">Blah blah blah. </w:t>
       </w:r>
     </w:p>
     <w:p>
@@ -5735,23 +5566,7 @@
         <w:contextualSpacing/>
       </w:pPr>
       <w:r>
-        <w:t xml:space="preserve">Blah </w:t>
-      </w:r>
-      <w:proofErr w:type="spellStart"/>
-      <w:r>
-        <w:t>blah</w:t>
-      </w:r>
-      <w:proofErr w:type="spellEnd"/>
-      <w:r>
-        <w:t xml:space="preserve"> </w:t>
-      </w:r>
-      <w:proofErr w:type="spellStart"/>
-      <w:r>
-        <w:t>blah</w:t>
-      </w:r>
-      <w:proofErr w:type="spellEnd"/>
-      <w:r>
-        <w:t xml:space="preserve">. </w:t>
+        <w:t xml:space="preserve">Blah blah blah. </w:t>
       </w:r>
     </w:p>
     <w:p>
@@ -5913,23 +5728,7 @@
         <w:contextualSpacing/>
       </w:pPr>
       <w:r>
-        <w:t xml:space="preserve">Blah </w:t>
-      </w:r>
-      <w:proofErr w:type="spellStart"/>
-      <w:r>
-        <w:t>blah</w:t>
-      </w:r>
-      <w:proofErr w:type="spellEnd"/>
-      <w:r>
-        <w:t xml:space="preserve"> </w:t>
-      </w:r>
-      <w:proofErr w:type="spellStart"/>
-      <w:r>
-        <w:t>blah</w:t>
-      </w:r>
-      <w:proofErr w:type="spellEnd"/>
-      <w:r>
-        <w:t xml:space="preserve">. </w:t>
+        <w:t xml:space="preserve">Blah blah blah. </w:t>
       </w:r>
     </w:p>
     <w:p>
@@ -6002,23 +5801,7 @@
         <w:contextualSpacing/>
       </w:pPr>
       <w:r>
-        <w:t xml:space="preserve">Blah </w:t>
-      </w:r>
-      <w:proofErr w:type="spellStart"/>
-      <w:r>
-        <w:t>blah</w:t>
-      </w:r>
-      <w:proofErr w:type="spellEnd"/>
-      <w:r>
-        <w:t xml:space="preserve"> </w:t>
-      </w:r>
-      <w:proofErr w:type="spellStart"/>
-      <w:r>
-        <w:t>blah</w:t>
-      </w:r>
-      <w:proofErr w:type="spellEnd"/>
-      <w:r>
-        <w:t xml:space="preserve">. </w:t>
+        <w:t xml:space="preserve">Blah blah blah. </w:t>
       </w:r>
     </w:p>
     <w:p>
@@ -6149,23 +5932,7 @@
         <w:contextualSpacing/>
       </w:pPr>
       <w:r>
-        <w:t xml:space="preserve">Blah </w:t>
-      </w:r>
-      <w:proofErr w:type="spellStart"/>
-      <w:r>
-        <w:t>blah</w:t>
-      </w:r>
-      <w:proofErr w:type="spellEnd"/>
-      <w:r>
-        <w:t xml:space="preserve"> </w:t>
-      </w:r>
-      <w:proofErr w:type="spellStart"/>
-      <w:r>
-        <w:t>blah</w:t>
-      </w:r>
-      <w:proofErr w:type="spellEnd"/>
-      <w:r>
-        <w:t xml:space="preserve">. </w:t>
+        <w:t xml:space="preserve">Blah blah blah. </w:t>
       </w:r>
     </w:p>
     <w:p>
@@ -6250,23 +6017,7 @@
         <w:contextualSpacing/>
       </w:pPr>
       <w:r>
-        <w:t xml:space="preserve">Blah </w:t>
-      </w:r>
-      <w:proofErr w:type="spellStart"/>
-      <w:r>
-        <w:t>blah</w:t>
-      </w:r>
-      <w:proofErr w:type="spellEnd"/>
-      <w:r>
-        <w:t xml:space="preserve"> </w:t>
-      </w:r>
-      <w:proofErr w:type="spellStart"/>
-      <w:r>
-        <w:t>blah</w:t>
-      </w:r>
-      <w:proofErr w:type="spellEnd"/>
-      <w:r>
-        <w:t xml:space="preserve">. </w:t>
+        <w:t xml:space="preserve">Blah blah blah. </w:t>
       </w:r>
     </w:p>
     <w:p>
@@ -6373,54 +6124,39 @@
         <w:outlineLvl w:val="1"/>
         <w:rPr>
           <w:b/>
-          <w:sz w:val="52"/>
-          <w:szCs w:val="52"/>
-        </w:rPr>
-      </w:pPr>
-      <w:r>
-        <w:rPr>
-          <w:b/>
-          <w:sz w:val="52"/>
-          <w:szCs w:val="52"/>
-        </w:rPr>
-        <w:t xml:space="preserve">*** </w:t>
-      </w:r>
-      <w:r>
-        <w:rPr>
-          <w:b/>
-          <w:color w:val="FF0000"/>
-          <w:sz w:val="52"/>
-          <w:szCs w:val="52"/>
-        </w:rPr>
-        <w:t>(UML DIAGRAM GOES HERE</w:t>
-      </w:r>
-      <w:proofErr w:type="gramStart"/>
-      <w:r>
-        <w:rPr>
-          <w:b/>
-          <w:color w:val="FF0000"/>
-          <w:sz w:val="52"/>
-          <w:szCs w:val="52"/>
-        </w:rPr>
-        <w:t>)</w:t>
-      </w:r>
-      <w:r>
-        <w:rPr>
-          <w:b/>
-          <w:sz w:val="52"/>
-          <w:szCs w:val="52"/>
-        </w:rPr>
-        <w:t>*</w:t>
-      </w:r>
-      <w:proofErr w:type="gramEnd"/>
-      <w:r>
-        <w:rPr>
-          <w:b/>
-          <w:sz w:val="52"/>
-          <w:szCs w:val="52"/>
-        </w:rPr>
-        <w:t>**</w:t>
-      </w:r>
+          <w:sz w:val="28"/>
+        </w:rPr>
+      </w:pPr>
+      <w:r>
+        <w:rPr>
+          <w:b/>
+          <w:sz w:val="28"/>
+        </w:rPr>
+        <w:t>6</w:t>
+      </w:r>
+      <w:r>
+        <w:rPr>
+          <w:b/>
+          <w:sz w:val="28"/>
+        </w:rPr>
+        <w:t xml:space="preserve">.1 </w:t>
+      </w:r>
+      <w:r>
+        <w:rPr>
+          <w:b/>
+          <w:sz w:val="28"/>
+        </w:rPr>
+        <w:t>Module De</w:t>
+      </w:r>
+      <w:r>
+        <w:rPr>
+          <w:b/>
+          <w:sz w:val="28"/>
+        </w:rPr>
+        <w:t>tailed Design</w:t>
+      </w:r>
+      <w:bookmarkStart w:id="4" w:name="_GoBack"/>
+      <w:bookmarkEnd w:id="4"/>
     </w:p>
     <w:p>
       <w:pPr>
@@ -6435,30 +6171,50 @@
       <w:r>
         <w:rPr>
           <w:b/>
-          <w:sz w:val="28"/>
-        </w:rPr>
-        <w:t>6</w:t>
-      </w:r>
-      <w:r>
-        <w:rPr>
-          <w:b/>
-          <w:sz w:val="28"/>
-        </w:rPr>
-        <w:t xml:space="preserve">.1 </w:t>
-      </w:r>
-      <w:r>
-        <w:rPr>
-          <w:b/>
-          <w:sz w:val="28"/>
-        </w:rPr>
-        <w:t>Module De</w:t>
-      </w:r>
-      <w:r>
-        <w:rPr>
-          <w:b/>
-          <w:sz w:val="28"/>
-        </w:rPr>
-        <w:t>tailed Design</w:t>
+          <w:noProof/>
+          <w:sz w:val="28"/>
+        </w:rPr>
+        <w:drawing>
+          <wp:inline distT="0" distB="0" distL="0" distR="0" wp14:anchorId="1793412F" wp14:editId="073860CC">
+            <wp:extent cx="5943600" cy="4231005"/>
+            <wp:effectExtent l="0" t="0" r="0" b="0"/>
+            <wp:docPr id="22" name="Picture 22"/>
+            <wp:cNvGraphicFramePr>
+              <a:graphicFrameLocks xmlns:a="http://schemas.openxmlformats.org/drawingml/2006/main" noChangeAspect="1"/>
+            </wp:cNvGraphicFramePr>
+            <a:graphic xmlns:a="http://schemas.openxmlformats.org/drawingml/2006/main">
+              <a:graphicData uri="http://schemas.openxmlformats.org/drawingml/2006/picture">
+                <pic:pic xmlns:pic="http://schemas.openxmlformats.org/drawingml/2006/picture">
+                  <pic:nvPicPr>
+                    <pic:cNvPr id="22" name="ClassDiagram-cropped.png"/>
+                    <pic:cNvPicPr/>
+                  </pic:nvPicPr>
+                  <pic:blipFill>
+                    <a:blip r:embed="rId19" cstate="print">
+                      <a:extLst>
+                        <a:ext uri="{28A0092B-C50C-407E-A947-70E740481C1C}">
+                          <a14:useLocalDpi xmlns:a14="http://schemas.microsoft.com/office/drawing/2010/main" val="0"/>
+                        </a:ext>
+                      </a:extLst>
+                    </a:blip>
+                    <a:stretch>
+                      <a:fillRect/>
+                    </a:stretch>
+                  </pic:blipFill>
+                  <pic:spPr>
+                    <a:xfrm>
+                      <a:off x="0" y="0"/>
+                      <a:ext cx="5943600" cy="4231005"/>
+                    </a:xfrm>
+                    <a:prstGeom prst="rect">
+                      <a:avLst/>
+                    </a:prstGeom>
+                  </pic:spPr>
+                </pic:pic>
+              </a:graphicData>
+            </a:graphic>
+          </wp:inline>
+        </w:drawing>
       </w:r>
     </w:p>
     <w:p>
@@ -6516,8 +6272,6 @@
       <w:r>
         <w:t>Attributes:</w:t>
       </w:r>
-      <w:bookmarkStart w:id="4" w:name="_GoBack"/>
-      <w:bookmarkEnd w:id="4"/>
     </w:p>
     <w:p>
       <w:pPr>
@@ -6823,6 +6577,7 @@
           <w:b/>
           <w:sz w:val="28"/>
         </w:rPr>
+        <w:lastRenderedPageBreak/>
         <w:tab/>
       </w:r>
       <w:r>
@@ -7243,7 +6998,6 @@
           <w:b/>
           <w:sz w:val="28"/>
         </w:rPr>
-        <w:lastRenderedPageBreak/>
         <w:tab/>
       </w:r>
       <w:r>
@@ -7773,6 +7527,7 @@
         <w:contextualSpacing/>
       </w:pPr>
       <w:r>
+        <w:lastRenderedPageBreak/>
         <w:t>Methods:</w:t>
       </w:r>
     </w:p>
@@ -8121,7 +7876,6 @@
         <w:contextualSpacing/>
       </w:pPr>
       <w:r>
-        <w:lastRenderedPageBreak/>
         <w:t>Methods:</w:t>
       </w:r>
     </w:p>
@@ -8470,6 +8224,7 @@
           <w:b/>
           <w:sz w:val="28"/>
         </w:rPr>
+        <w:lastRenderedPageBreak/>
         <w:tab/>
       </w:r>
       <w:r>
@@ -8680,34 +8435,15 @@
           <w:sz w:val="44"/>
           <w:szCs w:val="44"/>
         </w:rPr>
-        <w:t>(DATABASE DIAGRAM GOES HERE</w:t>
-      </w:r>
-      <w:proofErr w:type="gramStart"/>
-      <w:r>
-        <w:rPr>
-          <w:b/>
-          <w:color w:val="FF0000"/>
+        <w:t>(DATABASE DIAGRAM GOES HERE)</w:t>
+      </w:r>
+      <w:r>
+        <w:rPr>
+          <w:b/>
           <w:sz w:val="44"/>
           <w:szCs w:val="44"/>
         </w:rPr>
-        <w:t>)</w:t>
-      </w:r>
-      <w:r>
-        <w:rPr>
-          <w:b/>
-          <w:sz w:val="44"/>
-          <w:szCs w:val="44"/>
-        </w:rPr>
-        <w:t>*</w:t>
-      </w:r>
-      <w:proofErr w:type="gramEnd"/>
-      <w:r>
-        <w:rPr>
-          <w:b/>
-          <w:sz w:val="44"/>
-          <w:szCs w:val="44"/>
-        </w:rPr>
-        <w:t>**</w:t>
+        <w:t>***</w:t>
       </w:r>
     </w:p>
     <w:p>
@@ -8804,21 +8540,12 @@
           <w:szCs w:val="24"/>
         </w:rPr>
       </w:pPr>
-      <w:proofErr w:type="spellStart"/>
-      <w:r>
-        <w:rPr>
-          <w:b/>
-          <w:szCs w:val="24"/>
-        </w:rPr>
-        <w:t>access_level</w:t>
-      </w:r>
-      <w:proofErr w:type="spellEnd"/>
-      <w:r>
-        <w:rPr>
-          <w:b/>
-          <w:szCs w:val="24"/>
-        </w:rPr>
-        <w:t>:</w:t>
+      <w:r>
+        <w:rPr>
+          <w:b/>
+          <w:szCs w:val="24"/>
+        </w:rPr>
+        <w:t>access_level:</w:t>
       </w:r>
       <w:r>
         <w:rPr>
@@ -8945,19 +8672,11 @@
           <w:b/>
         </w:rPr>
       </w:pPr>
-      <w:proofErr w:type="spellStart"/>
-      <w:r>
-        <w:rPr>
-          <w:b/>
-        </w:rPr>
-        <w:t>business_card</w:t>
-      </w:r>
-      <w:proofErr w:type="spellEnd"/>
-      <w:r>
-        <w:rPr>
-          <w:b/>
-        </w:rPr>
-        <w:t>:</w:t>
+      <w:r>
+        <w:rPr>
+          <w:b/>
+        </w:rPr>
+        <w:t>business_card:</w:t>
       </w:r>
     </w:p>
     <w:p>
@@ -9014,7 +8733,6 @@
         <w:rPr>
           <w:b/>
         </w:rPr>
-        <w:lastRenderedPageBreak/>
         <w:t xml:space="preserve">      </w:t>
       </w:r>
       <w:r>
@@ -9093,19 +8811,11 @@
           <w:b/>
         </w:rPr>
       </w:pPr>
-      <w:proofErr w:type="spellStart"/>
-      <w:r>
-        <w:rPr>
-          <w:b/>
-        </w:rPr>
-        <w:t>business_card_has_custom_theme</w:t>
-      </w:r>
-      <w:proofErr w:type="spellEnd"/>
-      <w:r>
-        <w:rPr>
-          <w:b/>
-        </w:rPr>
-        <w:t>:</w:t>
+      <w:r>
+        <w:rPr>
+          <w:b/>
+        </w:rPr>
+        <w:t>business_card_has_custom_theme:</w:t>
       </w:r>
     </w:p>
     <w:p>
@@ -9234,19 +8944,11 @@
           <w:b/>
         </w:rPr>
       </w:pPr>
-      <w:proofErr w:type="spellStart"/>
-      <w:r>
-        <w:rPr>
-          <w:b/>
-        </w:rPr>
-        <w:t>business_card_has_default_theme</w:t>
-      </w:r>
-      <w:proofErr w:type="spellEnd"/>
-      <w:r>
-        <w:rPr>
-          <w:b/>
-        </w:rPr>
-        <w:t>:</w:t>
+      <w:r>
+        <w:rPr>
+          <w:b/>
+        </w:rPr>
+        <w:t>business_card_has_default_theme:</w:t>
       </w:r>
     </w:p>
     <w:p>
@@ -9375,19 +9077,11 @@
           <w:b/>
         </w:rPr>
       </w:pPr>
-      <w:proofErr w:type="spellStart"/>
-      <w:r>
-        <w:rPr>
-          <w:b/>
-        </w:rPr>
-        <w:t>business_card_pdf</w:t>
-      </w:r>
-      <w:proofErr w:type="spellEnd"/>
-      <w:r>
-        <w:rPr>
-          <w:b/>
-        </w:rPr>
-        <w:t>:</w:t>
+      <w:r>
+        <w:rPr>
+          <w:b/>
+        </w:rPr>
+        <w:t>business_card_pdf:</w:t>
       </w:r>
     </w:p>
     <w:p>
@@ -9510,19 +9204,11 @@
           <w:b/>
         </w:rPr>
       </w:pPr>
-      <w:proofErr w:type="gramStart"/>
-      <w:r>
-        <w:rPr>
-          <w:b/>
-        </w:rPr>
-        <w:t>contact</w:t>
-      </w:r>
-      <w:proofErr w:type="gramEnd"/>
-      <w:r>
-        <w:rPr>
-          <w:b/>
-        </w:rPr>
-        <w:t>:</w:t>
+      <w:r>
+        <w:rPr>
+          <w:b/>
+        </w:rPr>
+        <w:t>contact:</w:t>
       </w:r>
     </w:p>
     <w:p>
@@ -9639,19 +9325,11 @@
           <w:b/>
         </w:rPr>
       </w:pPr>
-      <w:proofErr w:type="spellStart"/>
-      <w:r>
-        <w:rPr>
-          <w:b/>
-        </w:rPr>
-        <w:t>cover_letter</w:t>
-      </w:r>
-      <w:proofErr w:type="spellEnd"/>
-      <w:r>
-        <w:rPr>
-          <w:b/>
-        </w:rPr>
-        <w:t>:</w:t>
+      <w:r>
+        <w:rPr>
+          <w:b/>
+        </w:rPr>
+        <w:t>cover_letter:</w:t>
       </w:r>
     </w:p>
     <w:p>
@@ -9668,6 +9346,7 @@
         <w:rPr>
           <w:szCs w:val="24"/>
         </w:rPr>
+        <w:lastRenderedPageBreak/>
         <w:t>Attributes:</w:t>
       </w:r>
     </w:p>
@@ -9768,19 +9447,11 @@
           <w:b/>
         </w:rPr>
       </w:pPr>
-      <w:proofErr w:type="spellStart"/>
-      <w:r>
-        <w:rPr>
-          <w:b/>
-        </w:rPr>
-        <w:t>cover_letter_has_custom_theme</w:t>
-      </w:r>
-      <w:proofErr w:type="spellEnd"/>
-      <w:r>
-        <w:rPr>
-          <w:b/>
-        </w:rPr>
-        <w:t>:</w:t>
+      <w:r>
+        <w:rPr>
+          <w:b/>
+        </w:rPr>
+        <w:t>cover_letter_has_custom_theme:</w:t>
       </w:r>
     </w:p>
     <w:p>
@@ -9897,19 +9568,11 @@
           <w:b/>
         </w:rPr>
       </w:pPr>
-      <w:proofErr w:type="spellStart"/>
-      <w:r>
-        <w:rPr>
-          <w:b/>
-        </w:rPr>
-        <w:t>cover_letter_has_default_theme</w:t>
-      </w:r>
-      <w:proofErr w:type="spellEnd"/>
-      <w:r>
-        <w:rPr>
-          <w:b/>
-        </w:rPr>
-        <w:t>:</w:t>
+      <w:r>
+        <w:rPr>
+          <w:b/>
+        </w:rPr>
+        <w:t>cover_letter_has_default_theme:</w:t>
       </w:r>
     </w:p>
     <w:p>
@@ -10026,19 +9689,11 @@
           <w:b/>
         </w:rPr>
       </w:pPr>
-      <w:proofErr w:type="spellStart"/>
-      <w:r>
-        <w:rPr>
-          <w:b/>
-        </w:rPr>
-        <w:t>custom_theme</w:t>
-      </w:r>
-      <w:proofErr w:type="spellEnd"/>
-      <w:r>
-        <w:rPr>
-          <w:b/>
-        </w:rPr>
-        <w:t>:</w:t>
+      <w:r>
+        <w:rPr>
+          <w:b/>
+        </w:rPr>
+        <w:t>custom_theme:</w:t>
       </w:r>
     </w:p>
     <w:p>
@@ -10155,19 +9810,11 @@
           <w:b/>
         </w:rPr>
       </w:pPr>
-      <w:proofErr w:type="spellStart"/>
-      <w:r>
-        <w:rPr>
-          <w:b/>
-        </w:rPr>
-        <w:t>default_theme</w:t>
-      </w:r>
-      <w:proofErr w:type="spellEnd"/>
-      <w:r>
-        <w:rPr>
-          <w:b/>
-        </w:rPr>
-        <w:t>:</w:t>
+      <w:r>
+        <w:rPr>
+          <w:b/>
+        </w:rPr>
+        <w:t>default_theme:</w:t>
       </w:r>
     </w:p>
     <w:p>
@@ -10284,20 +9931,11 @@
           <w:b/>
         </w:rPr>
       </w:pPr>
-      <w:proofErr w:type="spellStart"/>
-      <w:r>
-        <w:rPr>
-          <w:b/>
-        </w:rPr>
-        <w:lastRenderedPageBreak/>
-        <w:t>registering_user</w:t>
-      </w:r>
-      <w:proofErr w:type="spellEnd"/>
-      <w:r>
-        <w:rPr>
-          <w:b/>
-        </w:rPr>
-        <w:t>:</w:t>
+      <w:r>
+        <w:rPr>
+          <w:b/>
+        </w:rPr>
+        <w:t>registering_user:</w:t>
       </w:r>
     </w:p>
     <w:p>
@@ -10414,14 +10052,12 @@
           <w:b/>
         </w:rPr>
       </w:pPr>
-      <w:proofErr w:type="spellStart"/>
       <w:r>
         <w:rPr>
           <w:b/>
         </w:rPr>
         <w:t>reset_code</w:t>
       </w:r>
-      <w:proofErr w:type="spellEnd"/>
       <w:r>
         <w:rPr>
           <w:b/>
@@ -10543,14 +10179,12 @@
           <w:b/>
         </w:rPr>
       </w:pPr>
-      <w:proofErr w:type="gramStart"/>
       <w:r>
         <w:rPr>
           <w:b/>
         </w:rPr>
         <w:t>resume</w:t>
       </w:r>
-      <w:proofErr w:type="gramEnd"/>
       <w:r>
         <w:rPr>
           <w:b/>
@@ -10672,7 +10306,6 @@
           <w:b/>
         </w:rPr>
       </w:pPr>
-      <w:proofErr w:type="spellStart"/>
       <w:r>
         <w:rPr>
           <w:b/>
@@ -10683,14 +10316,7 @@
         <w:rPr>
           <w:b/>
         </w:rPr>
-        <w:t>_theme</w:t>
-      </w:r>
-      <w:proofErr w:type="spellEnd"/>
-      <w:r>
-        <w:rPr>
-          <w:b/>
-        </w:rPr>
-        <w:t>:</w:t>
+        <w:t>_theme:</w:t>
       </w:r>
     </w:p>
     <w:p>
@@ -10813,7 +10439,6 @@
           <w:b/>
         </w:rPr>
       </w:pPr>
-      <w:proofErr w:type="spellStart"/>
       <w:r>
         <w:rPr>
           <w:b/>
@@ -10824,14 +10449,7 @@
         <w:rPr>
           <w:b/>
         </w:rPr>
-        <w:t>default_theme</w:t>
-      </w:r>
-      <w:proofErr w:type="spellEnd"/>
-      <w:r>
-        <w:rPr>
-          <w:b/>
-        </w:rPr>
-        <w:t>:</w:t>
+        <w:t>default_theme:</w:t>
       </w:r>
     </w:p>
     <w:p>
@@ -10848,6 +10466,7 @@
         <w:rPr>
           <w:szCs w:val="24"/>
         </w:rPr>
+        <w:lastRenderedPageBreak/>
         <w:t>Attributes:</w:t>
       </w:r>
     </w:p>
@@ -10948,19 +10567,11 @@
           <w:b/>
         </w:rPr>
       </w:pPr>
-      <w:proofErr w:type="spellStart"/>
-      <w:r>
-        <w:rPr>
-          <w:b/>
-        </w:rPr>
-        <w:t>resume_html</w:t>
-      </w:r>
-      <w:proofErr w:type="spellEnd"/>
-      <w:r>
-        <w:rPr>
-          <w:b/>
-        </w:rPr>
-        <w:t>:</w:t>
+      <w:r>
+        <w:rPr>
+          <w:b/>
+        </w:rPr>
+        <w:t>resume_html:</w:t>
       </w:r>
     </w:p>
     <w:p>
@@ -11077,19 +10688,11 @@
           <w:b/>
         </w:rPr>
       </w:pPr>
-      <w:proofErr w:type="spellStart"/>
-      <w:r>
-        <w:rPr>
-          <w:b/>
-        </w:rPr>
-        <w:t>resume_pdf</w:t>
-      </w:r>
-      <w:proofErr w:type="spellEnd"/>
-      <w:r>
-        <w:rPr>
-          <w:b/>
-        </w:rPr>
-        <w:t>:</w:t>
+      <w:r>
+        <w:rPr>
+          <w:b/>
+        </w:rPr>
+        <w:t>resume_pdf:</w:t>
       </w:r>
     </w:p>
     <w:p>
@@ -11206,19 +10809,11 @@
           <w:b/>
         </w:rPr>
       </w:pPr>
-      <w:proofErr w:type="gramStart"/>
-      <w:r>
-        <w:rPr>
-          <w:b/>
-        </w:rPr>
-        <w:t>user</w:t>
-      </w:r>
-      <w:proofErr w:type="gramEnd"/>
-      <w:r>
-        <w:rPr>
-          <w:b/>
-        </w:rPr>
-        <w:t>:</w:t>
+      <w:r>
+        <w:rPr>
+          <w:b/>
+        </w:rPr>
+        <w:t>user:</w:t>
       </w:r>
     </w:p>
     <w:p>
@@ -11335,19 +10930,11 @@
           <w:b/>
         </w:rPr>
       </w:pPr>
-      <w:proofErr w:type="spellStart"/>
-      <w:r>
-        <w:rPr>
-          <w:b/>
-        </w:rPr>
-        <w:t>user_data</w:t>
-      </w:r>
-      <w:proofErr w:type="spellEnd"/>
-      <w:r>
-        <w:rPr>
-          <w:b/>
-        </w:rPr>
-        <w:t>:</w:t>
+      <w:r>
+        <w:rPr>
+          <w:b/>
+        </w:rPr>
+        <w:t>user_data:</w:t>
       </w:r>
     </w:p>
     <w:p>
@@ -11418,7 +11005,6 @@
           <w:sz w:val="28"/>
           <w:szCs w:val="26"/>
         </w:rPr>
-        <w:lastRenderedPageBreak/>
         <w:t>7</w:t>
       </w:r>
       <w:r>
@@ -11519,7 +11105,7 @@
                     <pic:cNvPicPr/>
                   </pic:nvPicPr>
                   <pic:blipFill>
-                    <a:blip r:embed="rId18">
+                    <a:blip r:embed="rId20">
                       <a:extLst>
                         <a:ext uri="{28A0092B-C50C-407E-A947-70E740481C1C}">
                           <a14:useLocalDpi xmlns:a14="http://schemas.microsoft.com/office/drawing/2010/main" val="0"/>
@@ -11550,6 +11136,7 @@
           <w:noProof/>
           <w:sz w:val="26"/>
         </w:rPr>
+        <w:lastRenderedPageBreak/>
         <w:drawing>
           <wp:inline distT="0" distB="0" distL="0" distR="0">
             <wp:extent cx="3525341" cy="1809750"/>
@@ -11566,7 +11153,7 @@
                     <pic:cNvPicPr/>
                   </pic:nvPicPr>
                   <pic:blipFill>
-                    <a:blip r:embed="rId19">
+                    <a:blip r:embed="rId21">
                       <a:extLst>
                         <a:ext uri="{28A0092B-C50C-407E-A947-70E740481C1C}">
                           <a14:useLocalDpi xmlns:a14="http://schemas.microsoft.com/office/drawing/2010/main" val="0"/>
@@ -11613,7 +11200,7 @@
                     <pic:cNvPicPr/>
                   </pic:nvPicPr>
                   <pic:blipFill>
-                    <a:blip r:embed="rId20">
+                    <a:blip r:embed="rId22">
                       <a:extLst>
                         <a:ext uri="{28A0092B-C50C-407E-A947-70E740481C1C}">
                           <a14:useLocalDpi xmlns:a14="http://schemas.microsoft.com/office/drawing/2010/main" val="0"/>
@@ -11702,46 +11289,46 @@
           <w:b/>
           <w:sz w:val="26"/>
         </w:rPr>
+        <w:t>7.2</w:t>
+      </w:r>
+    </w:p>
+    <w:p>
+      <w:pPr>
+        <w:contextualSpacing/>
+        <w:jc w:val="both"/>
+        <w:rPr>
+          <w:b/>
+          <w:sz w:val="26"/>
+        </w:rPr>
+      </w:pPr>
+      <w:r>
+        <w:rPr>
+          <w:b/>
+        </w:rPr>
+        <w:t xml:space="preserve">Case 02 – </w:t>
+      </w:r>
+      <w:r>
+        <w:rPr>
+          <w:b/>
+          <w:sz w:val="26"/>
+        </w:rPr>
+        <w:t>Administrator System Configuration Password Mismatch</w:t>
+      </w:r>
+    </w:p>
+    <w:p>
+      <w:pPr>
+        <w:contextualSpacing/>
+        <w:jc w:val="both"/>
+        <w:rPr>
+          <w:sz w:val="26"/>
+        </w:rPr>
+      </w:pPr>
+      <w:r>
+        <w:rPr>
+          <w:noProof/>
+          <w:sz w:val="26"/>
+        </w:rPr>
         <w:lastRenderedPageBreak/>
-        <w:t>7.2</w:t>
-      </w:r>
-    </w:p>
-    <w:p>
-      <w:pPr>
-        <w:contextualSpacing/>
-        <w:jc w:val="both"/>
-        <w:rPr>
-          <w:b/>
-          <w:sz w:val="26"/>
-        </w:rPr>
-      </w:pPr>
-      <w:r>
-        <w:rPr>
-          <w:b/>
-        </w:rPr>
-        <w:t xml:space="preserve">Case 02 – </w:t>
-      </w:r>
-      <w:r>
-        <w:rPr>
-          <w:b/>
-          <w:sz w:val="26"/>
-        </w:rPr>
-        <w:t>Administrator System Configuration Password Mismatch</w:t>
-      </w:r>
-    </w:p>
-    <w:p>
-      <w:pPr>
-        <w:contextualSpacing/>
-        <w:jc w:val="both"/>
-        <w:rPr>
-          <w:sz w:val="26"/>
-        </w:rPr>
-      </w:pPr>
-      <w:r>
-        <w:rPr>
-          <w:noProof/>
-          <w:sz w:val="26"/>
-        </w:rPr>
         <w:drawing>
           <wp:inline distT="0" distB="0" distL="0" distR="0">
             <wp:extent cx="5943600" cy="3258820"/>
@@ -11758,7 +11345,7 @@
                     <pic:cNvPicPr/>
                   </pic:nvPicPr>
                   <pic:blipFill>
-                    <a:blip r:embed="rId21">
+                    <a:blip r:embed="rId23">
                       <a:extLst>
                         <a:ext uri="{28A0092B-C50C-407E-A947-70E740481C1C}">
                           <a14:useLocalDpi xmlns:a14="http://schemas.microsoft.com/office/drawing/2010/main" val="0"/>
@@ -12065,6 +11652,7 @@
         <w:rPr>
           <w:b/>
         </w:rPr>
+        <w:lastRenderedPageBreak/>
         <w:t xml:space="preserve">Case 03 – </w:t>
       </w:r>
       <w:r>
@@ -12113,7 +11701,7 @@
                     <pic:cNvPicPr/>
                   </pic:nvPicPr>
                   <pic:blipFill>
-                    <a:blip r:embed="rId22">
+                    <a:blip r:embed="rId24">
                       <a:extLst>
                         <a:ext uri="{28A0092B-C50C-407E-A947-70E740481C1C}">
                           <a14:useLocalDpi xmlns:a14="http://schemas.microsoft.com/office/drawing/2010/main" val="0"/>
@@ -12171,7 +11759,7 @@
                     <pic:cNvPicPr/>
                   </pic:nvPicPr>
                   <pic:blipFill>
-                    <a:blip r:embed="rId23">
+                    <a:blip r:embed="rId25">
                       <a:extLst>
                         <a:ext uri="{28A0092B-C50C-407E-A947-70E740481C1C}">
                           <a14:useLocalDpi xmlns:a14="http://schemas.microsoft.com/office/drawing/2010/main" val="0"/>
@@ -12229,7 +11817,7 @@
                     <pic:cNvPicPr/>
                   </pic:nvPicPr>
                   <pic:blipFill>
-                    <a:blip r:embed="rId24">
+                    <a:blip r:embed="rId26">
                       <a:extLst>
                         <a:ext uri="{28A0092B-C50C-407E-A947-70E740481C1C}">
                           <a14:useLocalDpi xmlns:a14="http://schemas.microsoft.com/office/drawing/2010/main" val="0"/>
@@ -12287,7 +11875,7 @@
                     <pic:cNvPicPr/>
                   </pic:nvPicPr>
                   <pic:blipFill>
-                    <a:blip r:embed="rId25">
+                    <a:blip r:embed="rId27">
                       <a:extLst>
                         <a:ext uri="{28A0092B-C50C-407E-A947-70E740481C1C}">
                           <a14:useLocalDpi xmlns:a14="http://schemas.microsoft.com/office/drawing/2010/main" val="0"/>
@@ -12408,6 +11996,7 @@
           <w:b/>
           <w:sz w:val="26"/>
         </w:rPr>
+        <w:lastRenderedPageBreak/>
         <w:t>7.</w:t>
       </w:r>
       <w:r>
@@ -12486,7 +12075,7 @@
                     <pic:cNvPicPr/>
                   </pic:nvPicPr>
                   <pic:blipFill>
-                    <a:blip r:embed="rId26">
+                    <a:blip r:embed="rId28">
                       <a:extLst>
                         <a:ext uri="{28A0092B-C50C-407E-A947-70E740481C1C}">
                           <a14:useLocalDpi xmlns:a14="http://schemas.microsoft.com/office/drawing/2010/main" val="0"/>
@@ -12825,64 +12414,64 @@
         <w:rPr>
           <w:b/>
         </w:rPr>
+        <w:t>7.</w:t>
+      </w:r>
+      <w:r>
+        <w:rPr>
+          <w:b/>
+        </w:rPr>
+        <w:t>5</w:t>
+      </w:r>
+      <w:r>
+        <w:rPr>
+          <w:b/>
+        </w:rPr>
+        <w:t xml:space="preserve"> </w:t>
+      </w:r>
+    </w:p>
+    <w:p>
+      <w:pPr>
+        <w:contextualSpacing/>
+        <w:jc w:val="both"/>
+        <w:rPr>
+          <w:b/>
+        </w:rPr>
+      </w:pPr>
+      <w:r>
+        <w:rPr>
+          <w:b/>
+        </w:rPr>
+        <w:t xml:space="preserve">Case 05 – </w:t>
+      </w:r>
+      <w:r>
+        <w:rPr>
+          <w:b/>
+        </w:rPr>
+        <w:t>User Updates Personal Info</w:t>
+      </w:r>
+      <w:r>
+        <w:rPr>
+          <w:b/>
+        </w:rPr>
+        <w:t>rmation Successfully</w:t>
+      </w:r>
+    </w:p>
+    <w:p>
+      <w:pPr>
+        <w:contextualSpacing/>
+        <w:jc w:val="both"/>
+        <w:rPr>
+          <w:b/>
+          <w:sz w:val="26"/>
+        </w:rPr>
+      </w:pPr>
+      <w:r>
+        <w:rPr>
+          <w:b/>
+          <w:noProof/>
+          <w:sz w:val="26"/>
+        </w:rPr>
         <w:lastRenderedPageBreak/>
-        <w:t>7.</w:t>
-      </w:r>
-      <w:r>
-        <w:rPr>
-          <w:b/>
-        </w:rPr>
-        <w:t>5</w:t>
-      </w:r>
-      <w:r>
-        <w:rPr>
-          <w:b/>
-        </w:rPr>
-        <w:t xml:space="preserve"> </w:t>
-      </w:r>
-    </w:p>
-    <w:p>
-      <w:pPr>
-        <w:contextualSpacing/>
-        <w:jc w:val="both"/>
-        <w:rPr>
-          <w:b/>
-        </w:rPr>
-      </w:pPr>
-      <w:r>
-        <w:rPr>
-          <w:b/>
-        </w:rPr>
-        <w:t xml:space="preserve">Case 05 – </w:t>
-      </w:r>
-      <w:r>
-        <w:rPr>
-          <w:b/>
-        </w:rPr>
-        <w:t>User Updates Personal Info</w:t>
-      </w:r>
-      <w:r>
-        <w:rPr>
-          <w:b/>
-        </w:rPr>
-        <w:t>rmation Successfully</w:t>
-      </w:r>
-    </w:p>
-    <w:p>
-      <w:pPr>
-        <w:contextualSpacing/>
-        <w:jc w:val="both"/>
-        <w:rPr>
-          <w:b/>
-          <w:sz w:val="26"/>
-        </w:rPr>
-      </w:pPr>
-      <w:r>
-        <w:rPr>
-          <w:b/>
-          <w:noProof/>
-          <w:sz w:val="26"/>
-        </w:rPr>
         <w:drawing>
           <wp:inline distT="0" distB="0" distL="0" distR="0">
             <wp:extent cx="3533775" cy="2052685"/>
@@ -12899,7 +12488,7 @@
                     <pic:cNvPicPr/>
                   </pic:nvPicPr>
                   <pic:blipFill>
-                    <a:blip r:embed="rId27">
+                    <a:blip r:embed="rId29">
                       <a:extLst>
                         <a:ext uri="{28A0092B-C50C-407E-A947-70E740481C1C}">
                           <a14:useLocalDpi xmlns:a14="http://schemas.microsoft.com/office/drawing/2010/main" val="0"/>
@@ -12957,7 +12546,7 @@
                     <pic:cNvPicPr/>
                   </pic:nvPicPr>
                   <pic:blipFill>
-                    <a:blip r:embed="rId28" cstate="print">
+                    <a:blip r:embed="rId30" cstate="print">
                       <a:extLst>
                         <a:ext uri="{28A0092B-C50C-407E-A947-70E740481C1C}">
                           <a14:useLocalDpi xmlns:a14="http://schemas.microsoft.com/office/drawing/2010/main" val="0"/>
@@ -13015,7 +12604,7 @@
                     <pic:cNvPicPr/>
                   </pic:nvPicPr>
                   <pic:blipFill>
-                    <a:blip r:embed="rId29">
+                    <a:blip r:embed="rId31">
                       <a:extLst>
                         <a:ext uri="{28A0092B-C50C-407E-A947-70E740481C1C}">
                           <a14:useLocalDpi xmlns:a14="http://schemas.microsoft.com/office/drawing/2010/main" val="0"/>
@@ -13115,58 +12704,58 @@
           <w:b/>
           <w:sz w:val="26"/>
         </w:rPr>
+        <w:t>7.6</w:t>
+      </w:r>
+      <w:r>
+        <w:rPr>
+          <w:b/>
+        </w:rPr>
+        <w:t xml:space="preserve"> </w:t>
+      </w:r>
+    </w:p>
+    <w:p>
+      <w:pPr>
+        <w:contextualSpacing/>
+        <w:jc w:val="both"/>
+        <w:rPr>
+          <w:b/>
+        </w:rPr>
+      </w:pPr>
+      <w:r>
+        <w:rPr>
+          <w:b/>
+        </w:rPr>
+        <w:t xml:space="preserve">Case 06 – </w:t>
+      </w:r>
+      <w:r>
+        <w:rPr>
+          <w:b/>
+        </w:rPr>
+        <w:t>User Updates Personal Info</w:t>
+      </w:r>
+      <w:r>
+        <w:rPr>
+          <w:b/>
+        </w:rPr>
+        <w:t xml:space="preserve"> – Missing required field</w:t>
+      </w:r>
+    </w:p>
+    <w:p>
+      <w:pPr>
+        <w:contextualSpacing/>
+        <w:jc w:val="both"/>
+        <w:rPr>
+          <w:b/>
+          <w:sz w:val="26"/>
+        </w:rPr>
+      </w:pPr>
+      <w:r>
+        <w:rPr>
+          <w:b/>
+          <w:noProof/>
+          <w:sz w:val="26"/>
+        </w:rPr>
         <w:lastRenderedPageBreak/>
-        <w:t>7.6</w:t>
-      </w:r>
-      <w:r>
-        <w:rPr>
-          <w:b/>
-        </w:rPr>
-        <w:t xml:space="preserve"> </w:t>
-      </w:r>
-    </w:p>
-    <w:p>
-      <w:pPr>
-        <w:contextualSpacing/>
-        <w:jc w:val="both"/>
-        <w:rPr>
-          <w:b/>
-        </w:rPr>
-      </w:pPr>
-      <w:r>
-        <w:rPr>
-          <w:b/>
-        </w:rPr>
-        <w:t xml:space="preserve">Case 06 – </w:t>
-      </w:r>
-      <w:r>
-        <w:rPr>
-          <w:b/>
-        </w:rPr>
-        <w:t>User Updates Personal Info</w:t>
-      </w:r>
-      <w:r>
-        <w:rPr>
-          <w:b/>
-        </w:rPr>
-        <w:t xml:space="preserve"> – Missing required field</w:t>
-      </w:r>
-    </w:p>
-    <w:p>
-      <w:pPr>
-        <w:contextualSpacing/>
-        <w:jc w:val="both"/>
-        <w:rPr>
-          <w:b/>
-          <w:sz w:val="26"/>
-        </w:rPr>
-      </w:pPr>
-      <w:r>
-        <w:rPr>
-          <w:b/>
-          <w:noProof/>
-          <w:sz w:val="26"/>
-        </w:rPr>
         <w:drawing>
           <wp:inline distT="0" distB="0" distL="0" distR="0">
             <wp:extent cx="4039759" cy="3857625"/>
@@ -13183,7 +12772,7 @@
                     <pic:cNvPicPr/>
                   </pic:nvPicPr>
                   <pic:blipFill>
-                    <a:blip r:embed="rId30">
+                    <a:blip r:embed="rId32">
                       <a:extLst>
                         <a:ext uri="{28A0092B-C50C-407E-A947-70E740481C1C}">
                           <a14:useLocalDpi xmlns:a14="http://schemas.microsoft.com/office/drawing/2010/main" val="0"/>
@@ -13434,36 +13023,36 @@
           <w:b/>
           <w:sz w:val="26"/>
         </w:rPr>
+        <w:t>7.</w:t>
+      </w:r>
+      <w:r>
+        <w:rPr>
+          <w:b/>
+          <w:sz w:val="26"/>
+        </w:rPr>
+        <w:t>7</w:t>
+      </w:r>
+      <w:r>
+        <w:rPr>
+          <w:b/>
+          <w:sz w:val="26"/>
+        </w:rPr>
+        <w:t xml:space="preserve"> </w:t>
+      </w:r>
+    </w:p>
+    <w:p>
+      <w:pPr>
+        <w:contextualSpacing/>
+        <w:rPr>
+          <w:b/>
+          <w:sz w:val="26"/>
+        </w:rPr>
+      </w:pPr>
+      <w:r>
+        <w:rPr>
+          <w:b/>
+        </w:rPr>
         <w:lastRenderedPageBreak/>
-        <w:t>7.</w:t>
-      </w:r>
-      <w:r>
-        <w:rPr>
-          <w:b/>
-          <w:sz w:val="26"/>
-        </w:rPr>
-        <w:t>7</w:t>
-      </w:r>
-      <w:r>
-        <w:rPr>
-          <w:b/>
-          <w:sz w:val="26"/>
-        </w:rPr>
-        <w:t xml:space="preserve"> </w:t>
-      </w:r>
-    </w:p>
-    <w:p>
-      <w:pPr>
-        <w:contextualSpacing/>
-        <w:rPr>
-          <w:b/>
-          <w:sz w:val="26"/>
-        </w:rPr>
-      </w:pPr>
-      <w:r>
-        <w:rPr>
-          <w:b/>
-        </w:rPr>
         <w:t xml:space="preserve">Case 07 – </w:t>
       </w:r>
       <w:r>
@@ -13500,7 +13089,7 @@
                     <pic:cNvPicPr/>
                   </pic:nvPicPr>
                   <pic:blipFill>
-                    <a:blip r:embed="rId31">
+                    <a:blip r:embed="rId33">
                       <a:extLst>
                         <a:ext uri="{28A0092B-C50C-407E-A947-70E740481C1C}">
                           <a14:useLocalDpi xmlns:a14="http://schemas.microsoft.com/office/drawing/2010/main" val="0"/>
@@ -13771,44 +13360,44 @@
           <w:b/>
           <w:sz w:val="26"/>
         </w:rPr>
+        <w:t>7</w:t>
+      </w:r>
+      <w:r>
+        <w:rPr>
+          <w:b/>
+          <w:sz w:val="26"/>
+        </w:rPr>
+        <w:t>.</w:t>
+      </w:r>
+      <w:r>
+        <w:rPr>
+          <w:b/>
+          <w:sz w:val="26"/>
+        </w:rPr>
+        <w:t>8</w:t>
+      </w:r>
+      <w:r>
+        <w:rPr>
+          <w:b/>
+          <w:sz w:val="26"/>
+        </w:rPr>
+        <w:t xml:space="preserve"> </w:t>
+      </w:r>
+    </w:p>
+    <w:p>
+      <w:pPr>
+        <w:contextualSpacing/>
+        <w:jc w:val="both"/>
+        <w:rPr>
+          <w:b/>
+          <w:sz w:val="26"/>
+        </w:rPr>
+      </w:pPr>
+      <w:r>
+        <w:rPr>
+          <w:b/>
+        </w:rPr>
         <w:lastRenderedPageBreak/>
-        <w:t>7</w:t>
-      </w:r>
-      <w:r>
-        <w:rPr>
-          <w:b/>
-          <w:sz w:val="26"/>
-        </w:rPr>
-        <w:t>.</w:t>
-      </w:r>
-      <w:r>
-        <w:rPr>
-          <w:b/>
-          <w:sz w:val="26"/>
-        </w:rPr>
-        <w:t>8</w:t>
-      </w:r>
-      <w:r>
-        <w:rPr>
-          <w:b/>
-          <w:sz w:val="26"/>
-        </w:rPr>
-        <w:t xml:space="preserve"> </w:t>
-      </w:r>
-    </w:p>
-    <w:p>
-      <w:pPr>
-        <w:contextualSpacing/>
-        <w:jc w:val="both"/>
-        <w:rPr>
-          <w:b/>
-          <w:sz w:val="26"/>
-        </w:rPr>
-      </w:pPr>
-      <w:r>
-        <w:rPr>
-          <w:b/>
-        </w:rPr>
         <w:t xml:space="preserve">Case 08 – </w:t>
       </w:r>
       <w:r>
@@ -13850,7 +13439,7 @@
                     <pic:cNvPicPr/>
                   </pic:nvPicPr>
                   <pic:blipFill>
-                    <a:blip r:embed="rId32">
+                    <a:blip r:embed="rId34">
                       <a:extLst>
                         <a:ext uri="{28A0092B-C50C-407E-A947-70E740481C1C}">
                           <a14:useLocalDpi xmlns:a14="http://schemas.microsoft.com/office/drawing/2010/main" val="0"/>
@@ -13908,7 +13497,7 @@
                     <pic:cNvPicPr/>
                   </pic:nvPicPr>
                   <pic:blipFill>
-                    <a:blip r:embed="rId33">
+                    <a:blip r:embed="rId35">
                       <a:extLst>
                         <a:ext uri="{28A0092B-C50C-407E-A947-70E740481C1C}">
                           <a14:useLocalDpi xmlns:a14="http://schemas.microsoft.com/office/drawing/2010/main" val="0"/>
@@ -13956,7 +13545,7 @@
                     <pic:cNvPicPr/>
                   </pic:nvPicPr>
                   <pic:blipFill>
-                    <a:blip r:embed="rId34">
+                    <a:blip r:embed="rId36">
                       <a:extLst>
                         <a:ext uri="{28A0092B-C50C-407E-A947-70E740481C1C}">
                           <a14:useLocalDpi xmlns:a14="http://schemas.microsoft.com/office/drawing/2010/main" val="0"/>
@@ -14004,7 +13593,7 @@
                     <pic:cNvPicPr/>
                   </pic:nvPicPr>
                   <pic:blipFill>
-                    <a:blip r:embed="rId35">
+                    <a:blip r:embed="rId37">
                       <a:extLst>
                         <a:ext uri="{28A0092B-C50C-407E-A947-70E740481C1C}">
                           <a14:useLocalDpi xmlns:a14="http://schemas.microsoft.com/office/drawing/2010/main" val="0"/>
@@ -14052,7 +13641,7 @@
                     <pic:cNvPicPr/>
                   </pic:nvPicPr>
                   <pic:blipFill>
-                    <a:blip r:embed="rId36">
+                    <a:blip r:embed="rId38">
                       <a:extLst>
                         <a:ext uri="{28A0092B-C50C-407E-A947-70E740481C1C}">
                           <a14:useLocalDpi xmlns:a14="http://schemas.microsoft.com/office/drawing/2010/main" val="0"/>
@@ -14133,37 +13722,37 @@
           <w:b/>
           <w:sz w:val="26"/>
         </w:rPr>
+        <w:t>7.</w:t>
+      </w:r>
+      <w:r>
+        <w:rPr>
+          <w:b/>
+          <w:sz w:val="26"/>
+        </w:rPr>
+        <w:t>9</w:t>
+      </w:r>
+      <w:r>
+        <w:rPr>
+          <w:b/>
+          <w:sz w:val="26"/>
+        </w:rPr>
+        <w:t xml:space="preserve"> </w:t>
+      </w:r>
+    </w:p>
+    <w:p>
+      <w:pPr>
+        <w:contextualSpacing/>
+        <w:jc w:val="both"/>
+        <w:rPr>
+          <w:b/>
+          <w:sz w:val="26"/>
+        </w:rPr>
+      </w:pPr>
+      <w:r>
+        <w:rPr>
+          <w:b/>
+        </w:rPr>
         <w:lastRenderedPageBreak/>
-        <w:t>7.</w:t>
-      </w:r>
-      <w:r>
-        <w:rPr>
-          <w:b/>
-          <w:sz w:val="26"/>
-        </w:rPr>
-        <w:t>9</w:t>
-      </w:r>
-      <w:r>
-        <w:rPr>
-          <w:b/>
-          <w:sz w:val="26"/>
-        </w:rPr>
-        <w:t xml:space="preserve"> </w:t>
-      </w:r>
-    </w:p>
-    <w:p>
-      <w:pPr>
-        <w:contextualSpacing/>
-        <w:jc w:val="both"/>
-        <w:rPr>
-          <w:b/>
-          <w:sz w:val="26"/>
-        </w:rPr>
-      </w:pPr>
-      <w:r>
-        <w:rPr>
-          <w:b/>
-        </w:rPr>
         <w:t xml:space="preserve">Case 09 – </w:t>
       </w:r>
       <w:r>
@@ -14212,7 +13801,7 @@
                     <pic:cNvPicPr/>
                   </pic:nvPicPr>
                   <pic:blipFill>
-                    <a:blip r:embed="rId37">
+                    <a:blip r:embed="rId39">
                       <a:extLst>
                         <a:ext uri="{28A0092B-C50C-407E-A947-70E740481C1C}">
                           <a14:useLocalDpi xmlns:a14="http://schemas.microsoft.com/office/drawing/2010/main" val="0"/>
@@ -14563,37 +14152,37 @@
           <w:b/>
           <w:sz w:val="26"/>
         </w:rPr>
+        <w:t>7.</w:t>
+      </w:r>
+      <w:r>
+        <w:rPr>
+          <w:b/>
+          <w:sz w:val="26"/>
+        </w:rPr>
+        <w:t>10</w:t>
+      </w:r>
+      <w:r>
+        <w:rPr>
+          <w:b/>
+          <w:sz w:val="26"/>
+        </w:rPr>
+        <w:t xml:space="preserve"> </w:t>
+      </w:r>
+    </w:p>
+    <w:p>
+      <w:pPr>
+        <w:contextualSpacing/>
+        <w:jc w:val="both"/>
+        <w:rPr>
+          <w:b/>
+          <w:sz w:val="26"/>
+        </w:rPr>
+      </w:pPr>
+      <w:r>
+        <w:rPr>
+          <w:b/>
+        </w:rPr>
         <w:lastRenderedPageBreak/>
-        <w:t>7.</w:t>
-      </w:r>
-      <w:r>
-        <w:rPr>
-          <w:b/>
-          <w:sz w:val="26"/>
-        </w:rPr>
-        <w:t>10</w:t>
-      </w:r>
-      <w:r>
-        <w:rPr>
-          <w:b/>
-          <w:sz w:val="26"/>
-        </w:rPr>
-        <w:t xml:space="preserve"> </w:t>
-      </w:r>
-    </w:p>
-    <w:p>
-      <w:pPr>
-        <w:contextualSpacing/>
-        <w:jc w:val="both"/>
-        <w:rPr>
-          <w:b/>
-          <w:sz w:val="26"/>
-        </w:rPr>
-      </w:pPr>
-      <w:r>
-        <w:rPr>
-          <w:b/>
-        </w:rPr>
         <w:t xml:space="preserve">Case 10 – </w:t>
       </w:r>
       <w:r>
@@ -14649,7 +14238,7 @@
                     <pic:cNvPicPr/>
                   </pic:nvPicPr>
                   <pic:blipFill>
-                    <a:blip r:embed="rId38">
+                    <a:blip r:embed="rId40">
                       <a:extLst>
                         <a:ext uri="{28A0092B-C50C-407E-A947-70E740481C1C}">
                           <a14:useLocalDpi xmlns:a14="http://schemas.microsoft.com/office/drawing/2010/main" val="0"/>
@@ -15009,7 +14598,6 @@
           <w:b/>
           <w:sz w:val="32"/>
         </w:rPr>
-        <w:lastRenderedPageBreak/>
         <w:t>A</w:t>
       </w:r>
       <w:r>
@@ -15046,6 +14634,7 @@
           <w:b/>
           <w:sz w:val="28"/>
         </w:rPr>
+        <w:lastRenderedPageBreak/>
         <w:t>A.1 Appendix 1</w:t>
       </w:r>
       <w:bookmarkEnd w:id="5"/>
@@ -15297,13 +14886,8 @@
               <w:jc w:val="center"/>
             </w:pPr>
             <w:r>
-              <w:t xml:space="preserve">William </w:t>
+              <w:t>William Dewald</w:t>
             </w:r>
-            <w:proofErr w:type="spellStart"/>
-            <w:r>
-              <w:t>Dewald</w:t>
-            </w:r>
-            <w:proofErr w:type="spellEnd"/>
           </w:p>
         </w:tc>
         <w:tc>
@@ -15394,13 +14978,8 @@
               <w:t>K</w:t>
             </w:r>
             <w:r>
-              <w:t xml:space="preserve">. </w:t>
+              <w:t>. Quweider</w:t>
             </w:r>
-            <w:proofErr w:type="spellStart"/>
-            <w:r>
-              <w:t>Quweider</w:t>
-            </w:r>
-            <w:proofErr w:type="spellEnd"/>
           </w:p>
         </w:tc>
         <w:tc>
@@ -16073,7 +15652,7 @@
 </file>
 
 <file path=word/endnotes.xml><?xml version="1.0" encoding="utf-8"?>
-<w:endnotes xmlns:wpc="http://schemas.microsoft.com/office/word/2010/wordprocessingCanvas" xmlns:mc="http://schemas.openxmlformats.org/markup-compatibility/2006" xmlns:o="urn:schemas-microsoft-com:office:office" xmlns:r="http://schemas.openxmlformats.org/officeDocument/2006/relationships" xmlns:m="http://schemas.openxmlformats.org/officeDocument/2006/math" xmlns:v="urn:schemas-microsoft-com:vml" xmlns:wp14="http://schemas.microsoft.com/office/word/2010/wordprocessingDrawing" xmlns:wp="http://schemas.openxmlformats.org/drawingml/2006/wordprocessingDrawing" xmlns:w10="urn:schemas-microsoft-com:office:word" xmlns:w="http://schemas.openxmlformats.org/wordprocessingml/2006/main" xmlns:w14="http://schemas.microsoft.com/office/word/2010/wordml" xmlns:w15="http://schemas.microsoft.com/office/word/2012/wordml" xmlns:wpg="http://schemas.microsoft.com/office/word/2010/wordprocessingGroup" xmlns:wpi="http://schemas.microsoft.com/office/word/2010/wordprocessingInk" xmlns:wne="http://schemas.microsoft.com/office/word/2006/wordml" xmlns:wps="http://schemas.microsoft.com/office/word/2010/wordprocessingShape" mc:Ignorable="w14 w15 wp14">
+<w:endnotes xmlns:wpc="http://schemas.microsoft.com/office/word/2010/wordprocessingCanvas" xmlns:mc="http://schemas.openxmlformats.org/markup-compatibility/2006" xmlns:o="urn:schemas-microsoft-com:office:office" xmlns:r="http://schemas.openxmlformats.org/officeDocument/2006/relationships" xmlns:m="http://schemas.openxmlformats.org/officeDocument/2006/math" xmlns:v="urn:schemas-microsoft-com:vml" xmlns:wp14="http://schemas.microsoft.com/office/word/2010/wordprocessingDrawing" xmlns:wp="http://schemas.openxmlformats.org/drawingml/2006/wordprocessingDrawing" xmlns:w10="urn:schemas-microsoft-com:office:word" xmlns:w="http://schemas.openxmlformats.org/wordprocessingml/2006/main" xmlns:w14="http://schemas.microsoft.com/office/word/2010/wordml" xmlns:wpg="http://schemas.microsoft.com/office/word/2010/wordprocessingGroup" xmlns:wpi="http://schemas.microsoft.com/office/word/2010/wordprocessingInk" xmlns:wne="http://schemas.microsoft.com/office/word/2006/wordml" xmlns:wps="http://schemas.microsoft.com/office/word/2010/wordprocessingShape" mc:Ignorable="w14 wp14">
   <w:endnote w:type="separator" w:id="-1">
     <w:p>
       <w:r>
@@ -16092,7 +15671,7 @@
 </file>
 
 <file path=word/footer1.xml><?xml version="1.0" encoding="utf-8"?>
-<w:ftr xmlns:wpc="http://schemas.microsoft.com/office/word/2010/wordprocessingCanvas" xmlns:mc="http://schemas.openxmlformats.org/markup-compatibility/2006" xmlns:o="urn:schemas-microsoft-com:office:office" xmlns:r="http://schemas.openxmlformats.org/officeDocument/2006/relationships" xmlns:m="http://schemas.openxmlformats.org/officeDocument/2006/math" xmlns:v="urn:schemas-microsoft-com:vml" xmlns:wp14="http://schemas.microsoft.com/office/word/2010/wordprocessingDrawing" xmlns:wp="http://schemas.openxmlformats.org/drawingml/2006/wordprocessingDrawing" xmlns:w10="urn:schemas-microsoft-com:office:word" xmlns:w="http://schemas.openxmlformats.org/wordprocessingml/2006/main" xmlns:w14="http://schemas.microsoft.com/office/word/2010/wordml" xmlns:w15="http://schemas.microsoft.com/office/word/2012/wordml" xmlns:wpg="http://schemas.microsoft.com/office/word/2010/wordprocessingGroup" xmlns:wpi="http://schemas.microsoft.com/office/word/2010/wordprocessingInk" xmlns:wne="http://schemas.microsoft.com/office/word/2006/wordml" xmlns:wps="http://schemas.microsoft.com/office/word/2010/wordprocessingShape" mc:Ignorable="w14 w15 wp14">
+<w:ftr xmlns:wpc="http://schemas.microsoft.com/office/word/2010/wordprocessingCanvas" xmlns:mc="http://schemas.openxmlformats.org/markup-compatibility/2006" xmlns:o="urn:schemas-microsoft-com:office:office" xmlns:r="http://schemas.openxmlformats.org/officeDocument/2006/relationships" xmlns:m="http://schemas.openxmlformats.org/officeDocument/2006/math" xmlns:v="urn:schemas-microsoft-com:vml" xmlns:wp14="http://schemas.microsoft.com/office/word/2010/wordprocessingDrawing" xmlns:wp="http://schemas.openxmlformats.org/drawingml/2006/wordprocessingDrawing" xmlns:w10="urn:schemas-microsoft-com:office:word" xmlns:w="http://schemas.openxmlformats.org/wordprocessingml/2006/main" xmlns:w14="http://schemas.microsoft.com/office/word/2010/wordml" xmlns:wpg="http://schemas.microsoft.com/office/word/2010/wordprocessingGroup" xmlns:wpi="http://schemas.microsoft.com/office/word/2010/wordprocessingInk" xmlns:wne="http://schemas.microsoft.com/office/word/2006/wordml" xmlns:wps="http://schemas.microsoft.com/office/word/2010/wordprocessingShape" mc:Ignorable="w14 wp14">
   <w:sdt>
     <w:sdtPr>
       <w:id w:val="-549765836"/>
@@ -16125,7 +15704,7 @@
           <w:rPr>
             <w:noProof/>
           </w:rPr>
-          <w:t>9</w:t>
+          <w:t>12</w:t>
         </w:r>
         <w:r>
           <w:rPr>
@@ -16151,7 +15730,7 @@
 </file>
 
 <file path=word/footnotes.xml><?xml version="1.0" encoding="utf-8"?>
-<w:footnotes xmlns:wpc="http://schemas.microsoft.com/office/word/2010/wordprocessingCanvas" xmlns:mc="http://schemas.openxmlformats.org/markup-compatibility/2006" xmlns:o="urn:schemas-microsoft-com:office:office" xmlns:r="http://schemas.openxmlformats.org/officeDocument/2006/relationships" xmlns:m="http://schemas.openxmlformats.org/officeDocument/2006/math" xmlns:v="urn:schemas-microsoft-com:vml" xmlns:wp14="http://schemas.microsoft.com/office/word/2010/wordprocessingDrawing" xmlns:wp="http://schemas.openxmlformats.org/drawingml/2006/wordprocessingDrawing" xmlns:w10="urn:schemas-microsoft-com:office:word" xmlns:w="http://schemas.openxmlformats.org/wordprocessingml/2006/main" xmlns:w14="http://schemas.microsoft.com/office/word/2010/wordml" xmlns:w15="http://schemas.microsoft.com/office/word/2012/wordml" xmlns:wpg="http://schemas.microsoft.com/office/word/2010/wordprocessingGroup" xmlns:wpi="http://schemas.microsoft.com/office/word/2010/wordprocessingInk" xmlns:wne="http://schemas.microsoft.com/office/word/2006/wordml" xmlns:wps="http://schemas.microsoft.com/office/word/2010/wordprocessingShape" mc:Ignorable="w14 w15 wp14">
+<w:footnotes xmlns:wpc="http://schemas.microsoft.com/office/word/2010/wordprocessingCanvas" xmlns:mc="http://schemas.openxmlformats.org/markup-compatibility/2006" xmlns:o="urn:schemas-microsoft-com:office:office" xmlns:r="http://schemas.openxmlformats.org/officeDocument/2006/relationships" xmlns:m="http://schemas.openxmlformats.org/officeDocument/2006/math" xmlns:v="urn:schemas-microsoft-com:vml" xmlns:wp14="http://schemas.microsoft.com/office/word/2010/wordprocessingDrawing" xmlns:wp="http://schemas.openxmlformats.org/drawingml/2006/wordprocessingDrawing" xmlns:w10="urn:schemas-microsoft-com:office:word" xmlns:w="http://schemas.openxmlformats.org/wordprocessingml/2006/main" xmlns:w14="http://schemas.microsoft.com/office/word/2010/wordml" xmlns:wpg="http://schemas.microsoft.com/office/word/2010/wordprocessingGroup" xmlns:wpi="http://schemas.microsoft.com/office/word/2010/wordprocessingInk" xmlns:wne="http://schemas.microsoft.com/office/word/2006/wordml" xmlns:wps="http://schemas.microsoft.com/office/word/2010/wordprocessingShape" mc:Ignorable="w14 wp14">
   <w:footnote w:type="separator" w:id="-1">
     <w:p>
       <w:r>
@@ -16170,7 +15749,7 @@
 </file>
 
 <file path=word/header1.xml><?xml version="1.0" encoding="utf-8"?>
-<w:hdr xmlns:wpc="http://schemas.microsoft.com/office/word/2010/wordprocessingCanvas" xmlns:mc="http://schemas.openxmlformats.org/markup-compatibility/2006" xmlns:o="urn:schemas-microsoft-com:office:office" xmlns:r="http://schemas.openxmlformats.org/officeDocument/2006/relationships" xmlns:m="http://schemas.openxmlformats.org/officeDocument/2006/math" xmlns:v="urn:schemas-microsoft-com:vml" xmlns:wp14="http://schemas.microsoft.com/office/word/2010/wordprocessingDrawing" xmlns:wp="http://schemas.openxmlformats.org/drawingml/2006/wordprocessingDrawing" xmlns:w10="urn:schemas-microsoft-com:office:word" xmlns:w="http://schemas.openxmlformats.org/wordprocessingml/2006/main" xmlns:w14="http://schemas.microsoft.com/office/word/2010/wordml" xmlns:w15="http://schemas.microsoft.com/office/word/2012/wordml" xmlns:wpg="http://schemas.microsoft.com/office/word/2010/wordprocessingGroup" xmlns:wpi="http://schemas.microsoft.com/office/word/2010/wordprocessingInk" xmlns:wne="http://schemas.microsoft.com/office/word/2006/wordml" xmlns:wps="http://schemas.microsoft.com/office/word/2010/wordprocessingShape" mc:Ignorable="w14 w15 wp14">
+<w:hdr xmlns:wpc="http://schemas.microsoft.com/office/word/2010/wordprocessingCanvas" xmlns:mc="http://schemas.openxmlformats.org/markup-compatibility/2006" xmlns:o="urn:schemas-microsoft-com:office:office" xmlns:r="http://schemas.openxmlformats.org/officeDocument/2006/relationships" xmlns:m="http://schemas.openxmlformats.org/officeDocument/2006/math" xmlns:v="urn:schemas-microsoft-com:vml" xmlns:wp14="http://schemas.microsoft.com/office/word/2010/wordprocessingDrawing" xmlns:wp="http://schemas.openxmlformats.org/drawingml/2006/wordprocessingDrawing" xmlns:w10="urn:schemas-microsoft-com:office:word" xmlns:w="http://schemas.openxmlformats.org/wordprocessingml/2006/main" xmlns:w14="http://schemas.microsoft.com/office/word/2010/wordml" xmlns:wpg="http://schemas.microsoft.com/office/word/2010/wordprocessingGroup" xmlns:wpi="http://schemas.microsoft.com/office/word/2010/wordprocessingInk" xmlns:wne="http://schemas.microsoft.com/office/word/2006/wordml" xmlns:wps="http://schemas.microsoft.com/office/word/2010/wordprocessingShape" mc:Ignorable="w14 wp14">
   <w:p>
     <w:pPr>
       <w:tabs>
@@ -16198,8 +15777,8 @@
 </file>
 
 <file path=word/numbering.xml><?xml version="1.0" encoding="utf-8"?>
-<w:numbering xmlns:wpc="http://schemas.microsoft.com/office/word/2010/wordprocessingCanvas" xmlns:mc="http://schemas.openxmlformats.org/markup-compatibility/2006" xmlns:o="urn:schemas-microsoft-com:office:office" xmlns:r="http://schemas.openxmlformats.org/officeDocument/2006/relationships" xmlns:m="http://schemas.openxmlformats.org/officeDocument/2006/math" xmlns:v="urn:schemas-microsoft-com:vml" xmlns:wp14="http://schemas.microsoft.com/office/word/2010/wordprocessingDrawing" xmlns:wp="http://schemas.openxmlformats.org/drawingml/2006/wordprocessingDrawing" xmlns:w10="urn:schemas-microsoft-com:office:word" xmlns:w="http://schemas.openxmlformats.org/wordprocessingml/2006/main" xmlns:w14="http://schemas.microsoft.com/office/word/2010/wordml" xmlns:w15="http://schemas.microsoft.com/office/word/2012/wordml" xmlns:wpg="http://schemas.microsoft.com/office/word/2010/wordprocessingGroup" xmlns:wpi="http://schemas.microsoft.com/office/word/2010/wordprocessingInk" xmlns:wne="http://schemas.microsoft.com/office/word/2006/wordml" xmlns:wps="http://schemas.microsoft.com/office/word/2010/wordprocessingShape" mc:Ignorable="w14 w15 wp14">
-  <w:abstractNum w:abstractNumId="0" w15:restartNumberingAfterBreak="0">
+<w:numbering xmlns:wpc="http://schemas.microsoft.com/office/word/2010/wordprocessingCanvas" xmlns:mc="http://schemas.openxmlformats.org/markup-compatibility/2006" xmlns:o="urn:schemas-microsoft-com:office:office" xmlns:r="http://schemas.openxmlformats.org/officeDocument/2006/relationships" xmlns:m="http://schemas.openxmlformats.org/officeDocument/2006/math" xmlns:v="urn:schemas-microsoft-com:vml" xmlns:wp14="http://schemas.microsoft.com/office/word/2010/wordprocessingDrawing" xmlns:wp="http://schemas.openxmlformats.org/drawingml/2006/wordprocessingDrawing" xmlns:w10="urn:schemas-microsoft-com:office:word" xmlns:w="http://schemas.openxmlformats.org/wordprocessingml/2006/main" xmlns:w14="http://schemas.microsoft.com/office/word/2010/wordml" xmlns:wpg="http://schemas.microsoft.com/office/word/2010/wordprocessingGroup" xmlns:wpi="http://schemas.microsoft.com/office/word/2010/wordprocessingInk" xmlns:wne="http://schemas.microsoft.com/office/word/2006/wordml" xmlns:wps="http://schemas.microsoft.com/office/word/2010/wordprocessingShape" mc:Ignorable="w14 wp14">
+  <w:abstractNum w:abstractNumId="0">
     <w:nsid w:val="40326F84"/>
     <w:multiLevelType w:val="hybridMultilevel"/>
     <w:tmpl w:val="E1CAAC04"/>
@@ -16312,7 +15891,7 @@
       </w:rPr>
     </w:lvl>
   </w:abstractNum>
-  <w:abstractNum w:abstractNumId="1" w15:restartNumberingAfterBreak="0">
+  <w:abstractNum w:abstractNumId="1">
     <w:nsid w:val="4B280A49"/>
     <w:multiLevelType w:val="hybridMultilevel"/>
     <w:tmpl w:val="889440F4"/>
@@ -16425,7 +16004,7 @@
       </w:rPr>
     </w:lvl>
   </w:abstractNum>
-  <w:abstractNum w:abstractNumId="2" w15:restartNumberingAfterBreak="0">
+  <w:abstractNum w:abstractNumId="2">
     <w:nsid w:val="4C4F3DE5"/>
     <w:multiLevelType w:val="hybridMultilevel"/>
     <w:tmpl w:val="68ACF06E"/>
@@ -16538,7 +16117,7 @@
       </w:rPr>
     </w:lvl>
   </w:abstractNum>
-  <w:abstractNum w:abstractNumId="3" w15:restartNumberingAfterBreak="0">
+  <w:abstractNum w:abstractNumId="3">
     <w:nsid w:val="574A6EE0"/>
     <w:multiLevelType w:val="hybridMultilevel"/>
     <w:tmpl w:val="9566136C"/>
@@ -16651,7 +16230,7 @@
       </w:rPr>
     </w:lvl>
   </w:abstractNum>
-  <w:abstractNum w:abstractNumId="4" w15:restartNumberingAfterBreak="0">
+  <w:abstractNum w:abstractNumId="4">
     <w:nsid w:val="6F7C49C3"/>
     <w:multiLevelType w:val="hybridMultilevel"/>
     <w:tmpl w:val="E26603C0"/>
@@ -16764,7 +16343,7 @@
       </w:rPr>
     </w:lvl>
   </w:abstractNum>
-  <w:abstractNum w:abstractNumId="5" w15:restartNumberingAfterBreak="0">
+  <w:abstractNum w:abstractNumId="5">
     <w:nsid w:val="74BC18E0"/>
     <w:multiLevelType w:val="hybridMultilevel"/>
     <w:tmpl w:val="DC3C8F42"/>
@@ -16877,7 +16456,7 @@
       </w:rPr>
     </w:lvl>
   </w:abstractNum>
-  <w:abstractNum w:abstractNumId="6" w15:restartNumberingAfterBreak="0">
+  <w:abstractNum w:abstractNumId="6">
     <w:nsid w:val="7D3D6DF4"/>
     <w:multiLevelType w:val="hybridMultilevel"/>
     <w:tmpl w:val="F1EEFAC8"/>
@@ -17042,7 +16621,7 @@
 </file>
 
 <file path=word/styles.xml><?xml version="1.0" encoding="utf-8"?>
-<w:styles xmlns:mc="http://schemas.openxmlformats.org/markup-compatibility/2006" xmlns:r="http://schemas.openxmlformats.org/officeDocument/2006/relationships" xmlns:w="http://schemas.openxmlformats.org/wordprocessingml/2006/main" xmlns:w14="http://schemas.microsoft.com/office/word/2010/wordml" xmlns:w15="http://schemas.microsoft.com/office/word/2012/wordml" mc:Ignorable="w14 w15">
+<w:styles xmlns:mc="http://schemas.openxmlformats.org/markup-compatibility/2006" xmlns:r="http://schemas.openxmlformats.org/officeDocument/2006/relationships" xmlns:w="http://schemas.openxmlformats.org/wordprocessingml/2006/main" xmlns:w14="http://schemas.microsoft.com/office/word/2010/wordml" mc:Ignorable="w14">
   <w:docDefaults>
     <w:rPrDefault>
       <w:rPr>
@@ -17058,378 +16637,524 @@
       </w:pPr>
     </w:pPrDefault>
   </w:docDefaults>
-  <w:latentStyles w:defLockedState="0" w:defUIPriority="99" w:defSemiHidden="0" w:defUnhideWhenUsed="0" w:defQFormat="0" w:count="371">
-    <w:lsdException w:name="Normal" w:uiPriority="0" w:qFormat="1"/>
-    <w:lsdException w:name="heading 1" w:uiPriority="9" w:qFormat="1"/>
-    <w:lsdException w:name="heading 2" w:semiHidden="1" w:uiPriority="9" w:unhideWhenUsed="1" w:qFormat="1"/>
-    <w:lsdException w:name="heading 3" w:semiHidden="1" w:uiPriority="9" w:unhideWhenUsed="1" w:qFormat="1"/>
-    <w:lsdException w:name="heading 4" w:semiHidden="1" w:uiPriority="9" w:unhideWhenUsed="1" w:qFormat="1"/>
-    <w:lsdException w:name="heading 5" w:semiHidden="1" w:uiPriority="9" w:unhideWhenUsed="1" w:qFormat="1"/>
-    <w:lsdException w:name="heading 6" w:semiHidden="1" w:uiPriority="9" w:unhideWhenUsed="1" w:qFormat="1"/>
-    <w:lsdException w:name="heading 7" w:semiHidden="1" w:uiPriority="9" w:unhideWhenUsed="1" w:qFormat="1"/>
-    <w:lsdException w:name="heading 8" w:semiHidden="1" w:uiPriority="9" w:unhideWhenUsed="1" w:qFormat="1"/>
-    <w:lsdException w:name="heading 9" w:semiHidden="1" w:uiPriority="9" w:unhideWhenUsed="1" w:qFormat="1"/>
-    <w:lsdException w:name="index 1" w:semiHidden="1" w:unhideWhenUsed="1"/>
-    <w:lsdException w:name="index 2" w:semiHidden="1" w:unhideWhenUsed="1"/>
-    <w:lsdException w:name="index 3" w:semiHidden="1" w:unhideWhenUsed="1"/>
-    <w:lsdException w:name="index 4" w:semiHidden="1" w:unhideWhenUsed="1"/>
-    <w:lsdException w:name="index 5" w:semiHidden="1" w:unhideWhenUsed="1"/>
-    <w:lsdException w:name="index 6" w:semiHidden="1" w:unhideWhenUsed="1"/>
-    <w:lsdException w:name="index 7" w:semiHidden="1" w:unhideWhenUsed="1"/>
-    <w:lsdException w:name="index 8" w:semiHidden="1" w:unhideWhenUsed="1"/>
-    <w:lsdException w:name="index 9" w:semiHidden="1" w:unhideWhenUsed="1"/>
-    <w:lsdException w:name="toc 1" w:semiHidden="1" w:uiPriority="39" w:unhideWhenUsed="1"/>
-    <w:lsdException w:name="toc 2" w:semiHidden="1" w:uiPriority="39" w:unhideWhenUsed="1"/>
-    <w:lsdException w:name="toc 3" w:semiHidden="1" w:uiPriority="39" w:unhideWhenUsed="1"/>
-    <w:lsdException w:name="toc 4" w:semiHidden="1" w:uiPriority="39" w:unhideWhenUsed="1"/>
-    <w:lsdException w:name="toc 5" w:semiHidden="1" w:uiPriority="39" w:unhideWhenUsed="1"/>
-    <w:lsdException w:name="toc 6" w:semiHidden="1" w:uiPriority="39" w:unhideWhenUsed="1"/>
-    <w:lsdException w:name="toc 7" w:semiHidden="1" w:uiPriority="39" w:unhideWhenUsed="1"/>
-    <w:lsdException w:name="toc 8" w:semiHidden="1" w:uiPriority="39" w:unhideWhenUsed="1"/>
-    <w:lsdException w:name="toc 9" w:semiHidden="1" w:uiPriority="39" w:unhideWhenUsed="1"/>
-    <w:lsdException w:name="Normal Indent" w:semiHidden="1" w:unhideWhenUsed="1"/>
-    <w:lsdException w:name="footnote text" w:semiHidden="1" w:unhideWhenUsed="1"/>
-    <w:lsdException w:name="annotation text" w:semiHidden="1" w:unhideWhenUsed="1"/>
-    <w:lsdException w:name="header" w:semiHidden="1" w:unhideWhenUsed="1"/>
-    <w:lsdException w:name="footer" w:semiHidden="1" w:unhideWhenUsed="1"/>
-    <w:lsdException w:name="index heading" w:semiHidden="1" w:unhideWhenUsed="1"/>
-    <w:lsdException w:name="caption" w:semiHidden="1" w:uiPriority="35" w:unhideWhenUsed="1" w:qFormat="1"/>
-    <w:lsdException w:name="table of figures" w:semiHidden="1" w:unhideWhenUsed="1"/>
-    <w:lsdException w:name="envelope address" w:semiHidden="1" w:unhideWhenUsed="1"/>
-    <w:lsdException w:name="envelope return" w:semiHidden="1" w:unhideWhenUsed="1"/>
-    <w:lsdException w:name="footnote reference" w:semiHidden="1" w:unhideWhenUsed="1"/>
-    <w:lsdException w:name="annotation reference" w:semiHidden="1" w:unhideWhenUsed="1"/>
-    <w:lsdException w:name="line number" w:semiHidden="1" w:unhideWhenUsed="1"/>
-    <w:lsdException w:name="page number" w:semiHidden="1" w:unhideWhenUsed="1"/>
-    <w:lsdException w:name="endnote reference" w:semiHidden="1" w:unhideWhenUsed="1"/>
-    <w:lsdException w:name="endnote text" w:semiHidden="1" w:unhideWhenUsed="1"/>
-    <w:lsdException w:name="table of authorities" w:semiHidden="1" w:unhideWhenUsed="1"/>
-    <w:lsdException w:name="macro" w:semiHidden="1" w:unhideWhenUsed="1"/>
-    <w:lsdException w:name="toa heading" w:semiHidden="1" w:unhideWhenUsed="1"/>
-    <w:lsdException w:name="List" w:semiHidden="1" w:unhideWhenUsed="1"/>
-    <w:lsdException w:name="List Bullet" w:semiHidden="1" w:unhideWhenUsed="1"/>
-    <w:lsdException w:name="List Number" w:semiHidden="1" w:unhideWhenUsed="1"/>
-    <w:lsdException w:name="List 2" w:semiHidden="1" w:unhideWhenUsed="1"/>
-    <w:lsdException w:name="List 3" w:semiHidden="1" w:unhideWhenUsed="1"/>
-    <w:lsdException w:name="List 4" w:semiHidden="1" w:unhideWhenUsed="1"/>
-    <w:lsdException w:name="List 5" w:semiHidden="1" w:unhideWhenUsed="1"/>
-    <w:lsdException w:name="List Bullet 2" w:semiHidden="1" w:unhideWhenUsed="1"/>
-    <w:lsdException w:name="List Bullet 3" w:semiHidden="1" w:unhideWhenUsed="1"/>
-    <w:lsdException w:name="List Bullet 4" w:semiHidden="1" w:unhideWhenUsed="1"/>
-    <w:lsdException w:name="List Bullet 5" w:semiHidden="1" w:unhideWhenUsed="1"/>
-    <w:lsdException w:name="List Number 2" w:semiHidden="1" w:unhideWhenUsed="1"/>
-    <w:lsdException w:name="List Number 3" w:semiHidden="1" w:unhideWhenUsed="1"/>
-    <w:lsdException w:name="List Number 4" w:semiHidden="1" w:unhideWhenUsed="1"/>
-    <w:lsdException w:name="List Number 5" w:semiHidden="1" w:unhideWhenUsed="1"/>
-    <w:lsdException w:name="Title" w:uiPriority="10" w:qFormat="1"/>
-    <w:lsdException w:name="Closing" w:semiHidden="1" w:unhideWhenUsed="1"/>
-    <w:lsdException w:name="Signature" w:semiHidden="1" w:unhideWhenUsed="1"/>
-    <w:lsdException w:name="Default Paragraph Font" w:semiHidden="1" w:uiPriority="1" w:unhideWhenUsed="1"/>
-    <w:lsdException w:name="Body Text" w:semiHidden="1" w:unhideWhenUsed="1"/>
-    <w:lsdException w:name="Body Text Indent" w:semiHidden="1" w:unhideWhenUsed="1"/>
-    <w:lsdException w:name="List Continue" w:semiHidden="1" w:unhideWhenUsed="1"/>
-    <w:lsdException w:name="List Continue 2" w:semiHidden="1" w:unhideWhenUsed="1"/>
-    <w:lsdException w:name="List Continue 3" w:semiHidden="1" w:unhideWhenUsed="1"/>
-    <w:lsdException w:name="List Continue 4" w:semiHidden="1" w:unhideWhenUsed="1"/>
-    <w:lsdException w:name="List Continue 5" w:semiHidden="1" w:unhideWhenUsed="1"/>
-    <w:lsdException w:name="Message Header" w:semiHidden="1" w:unhideWhenUsed="1"/>
-    <w:lsdException w:name="Subtitle" w:uiPriority="11" w:qFormat="1"/>
-    <w:lsdException w:name="Salutation" w:semiHidden="1" w:unhideWhenUsed="1"/>
-    <w:lsdException w:name="Date" w:semiHidden="1" w:unhideWhenUsed="1"/>
-    <w:lsdException w:name="Body Text First Indent" w:semiHidden="1" w:unhideWhenUsed="1"/>
-    <w:lsdException w:name="Body Text First Indent 2" w:semiHidden="1" w:unhideWhenUsed="1"/>
-    <w:lsdException w:name="Note Heading" w:semiHidden="1" w:unhideWhenUsed="1"/>
-    <w:lsdException w:name="Body Text 2" w:semiHidden="1" w:unhideWhenUsed="1"/>
-    <w:lsdException w:name="Body Text 3" w:semiHidden="1" w:unhideWhenUsed="1"/>
-    <w:lsdException w:name="Body Text Indent 2" w:semiHidden="1" w:unhideWhenUsed="1"/>
-    <w:lsdException w:name="Body Text Indent 3" w:semiHidden="1" w:unhideWhenUsed="1"/>
-    <w:lsdException w:name="Block Text" w:semiHidden="1" w:unhideWhenUsed="1"/>
-    <w:lsdException w:name="Hyperlink" w:semiHidden="1" w:unhideWhenUsed="1"/>
-    <w:lsdException w:name="FollowedHyperlink" w:semiHidden="1" w:unhideWhenUsed="1"/>
-    <w:lsdException w:name="Strong" w:uiPriority="22" w:qFormat="1"/>
-    <w:lsdException w:name="Emphasis" w:uiPriority="20" w:qFormat="1"/>
-    <w:lsdException w:name="Document Map" w:semiHidden="1" w:unhideWhenUsed="1"/>
-    <w:lsdException w:name="Plain Text" w:semiHidden="1" w:unhideWhenUsed="1"/>
-    <w:lsdException w:name="E-mail Signature" w:semiHidden="1" w:unhideWhenUsed="1"/>
-    <w:lsdException w:name="HTML Top of Form" w:semiHidden="1" w:unhideWhenUsed="1"/>
-    <w:lsdException w:name="HTML Bottom of Form" w:semiHidden="1" w:unhideWhenUsed="1"/>
-    <w:lsdException w:name="Normal (Web)" w:semiHidden="1" w:unhideWhenUsed="1"/>
-    <w:lsdException w:name="HTML Acronym" w:semiHidden="1" w:unhideWhenUsed="1"/>
-    <w:lsdException w:name="HTML Address" w:semiHidden="1" w:unhideWhenUsed="1"/>
-    <w:lsdException w:name="HTML Cite" w:semiHidden="1" w:unhideWhenUsed="1"/>
-    <w:lsdException w:name="HTML Code" w:semiHidden="1" w:unhideWhenUsed="1"/>
-    <w:lsdException w:name="HTML Definition" w:semiHidden="1" w:unhideWhenUsed="1"/>
-    <w:lsdException w:name="HTML Keyboard" w:semiHidden="1" w:unhideWhenUsed="1"/>
-    <w:lsdException w:name="HTML Preformatted" w:semiHidden="1" w:unhideWhenUsed="1"/>
-    <w:lsdException w:name="HTML Sample" w:semiHidden="1" w:unhideWhenUsed="1"/>
-    <w:lsdException w:name="HTML Typewriter" w:semiHidden="1" w:unhideWhenUsed="1"/>
-    <w:lsdException w:name="HTML Variable" w:semiHidden="1" w:unhideWhenUsed="1"/>
-    <w:lsdException w:name="Normal Table" w:semiHidden="1" w:unhideWhenUsed="1"/>
-    <w:lsdException w:name="annotation subject" w:semiHidden="1" w:unhideWhenUsed="1"/>
-    <w:lsdException w:name="No List" w:semiHidden="1" w:unhideWhenUsed="1"/>
-    <w:lsdException w:name="Outline List 1" w:semiHidden="1" w:unhideWhenUsed="1"/>
-    <w:lsdException w:name="Outline List 2" w:semiHidden="1" w:unhideWhenUsed="1"/>
-    <w:lsdException w:name="Outline List 3" w:semiHidden="1" w:unhideWhenUsed="1"/>
-    <w:lsdException w:name="Table Simple 1" w:semiHidden="1" w:unhideWhenUsed="1"/>
-    <w:lsdException w:name="Table Simple 2" w:semiHidden="1" w:unhideWhenUsed="1"/>
-    <w:lsdException w:name="Table Simple 3" w:semiHidden="1" w:unhideWhenUsed="1"/>
-    <w:lsdException w:name="Table Classic 1" w:semiHidden="1" w:unhideWhenUsed="1"/>
-    <w:lsdException w:name="Table Classic 2" w:semiHidden="1" w:unhideWhenUsed="1"/>
-    <w:lsdException w:name="Table Classic 3" w:semiHidden="1" w:unhideWhenUsed="1"/>
-    <w:lsdException w:name="Table Classic 4" w:semiHidden="1" w:unhideWhenUsed="1"/>
-    <w:lsdException w:name="Table Colorful 1" w:semiHidden="1" w:unhideWhenUsed="1"/>
-    <w:lsdException w:name="Table Colorful 2" w:semiHidden="1" w:unhideWhenUsed="1"/>
-    <w:lsdException w:name="Table Colorful 3" w:semiHidden="1" w:unhideWhenUsed="1"/>
-    <w:lsdException w:name="Table Columns 1" w:semiHidden="1" w:unhideWhenUsed="1"/>
-    <w:lsdException w:name="Table Columns 2" w:semiHidden="1" w:unhideWhenUsed="1"/>
-    <w:lsdException w:name="Table Columns 3" w:semiHidden="1" w:unhideWhenUsed="1"/>
-    <w:lsdException w:name="Table Columns 4" w:semiHidden="1" w:unhideWhenUsed="1"/>
-    <w:lsdException w:name="Table Columns 5" w:semiHidden="1" w:unhideWhenUsed="1"/>
-    <w:lsdException w:name="Table Grid 1" w:semiHidden="1" w:unhideWhenUsed="1"/>
-    <w:lsdException w:name="Table Grid 2" w:semiHidden="1" w:unhideWhenUsed="1"/>
-    <w:lsdException w:name="Table Grid 3" w:semiHidden="1" w:unhideWhenUsed="1"/>
-    <w:lsdException w:name="Table Grid 4" w:semiHidden="1" w:unhideWhenUsed="1"/>
-    <w:lsdException w:name="Table Grid 5" w:semiHidden="1" w:unhideWhenUsed="1"/>
-    <w:lsdException w:name="Table Grid 6" w:semiHidden="1" w:unhideWhenUsed="1"/>
-    <w:lsdException w:name="Table Grid 7" w:semiHidden="1" w:unhideWhenUsed="1"/>
-    <w:lsdException w:name="Table Grid 8" w:semiHidden="1" w:unhideWhenUsed="1"/>
-    <w:lsdException w:name="Table List 1" w:semiHidden="1" w:unhideWhenUsed="1"/>
-    <w:lsdException w:name="Table List 2" w:semiHidden="1" w:unhideWhenUsed="1"/>
-    <w:lsdException w:name="Table List 3" w:semiHidden="1" w:unhideWhenUsed="1"/>
-    <w:lsdException w:name="Table List 4" w:semiHidden="1" w:unhideWhenUsed="1"/>
-    <w:lsdException w:name="Table List 5" w:semiHidden="1" w:unhideWhenUsed="1"/>
-    <w:lsdException w:name="Table List 6" w:semiHidden="1" w:unhideWhenUsed="1"/>
-    <w:lsdException w:name="Table List 7" w:semiHidden="1" w:unhideWhenUsed="1"/>
-    <w:lsdException w:name="Table List 8" w:semiHidden="1" w:unhideWhenUsed="1"/>
-    <w:lsdException w:name="Table 3D effects 1" w:semiHidden="1" w:unhideWhenUsed="1"/>
-    <w:lsdException w:name="Table 3D effects 2" w:semiHidden="1" w:unhideWhenUsed="1"/>
-    <w:lsdException w:name="Table 3D effects 3" w:semiHidden="1" w:unhideWhenUsed="1"/>
-    <w:lsdException w:name="Table Contemporary" w:semiHidden="1" w:unhideWhenUsed="1"/>
-    <w:lsdException w:name="Table Elegant" w:semiHidden="1" w:unhideWhenUsed="1"/>
-    <w:lsdException w:name="Table Professional" w:semiHidden="1" w:unhideWhenUsed="1"/>
-    <w:lsdException w:name="Table Subtle 1" w:semiHidden="1" w:unhideWhenUsed="1"/>
-    <w:lsdException w:name="Table Subtle 2" w:semiHidden="1" w:unhideWhenUsed="1"/>
-    <w:lsdException w:name="Table Web 1" w:semiHidden="1" w:unhideWhenUsed="1"/>
-    <w:lsdException w:name="Table Web 2" w:semiHidden="1" w:unhideWhenUsed="1"/>
-    <w:lsdException w:name="Table Web 3" w:semiHidden="1" w:unhideWhenUsed="1"/>
-    <w:lsdException w:name="Balloon Text" w:semiHidden="1" w:unhideWhenUsed="1"/>
-    <w:lsdException w:name="Table Grid" w:uiPriority="59"/>
-    <w:lsdException w:name="Table Theme" w:semiHidden="1" w:unhideWhenUsed="1"/>
-    <w:lsdException w:name="Placeholder Text" w:semiHidden="1"/>
-    <w:lsdException w:name="No Spacing" w:uiPriority="1" w:qFormat="1"/>
-    <w:lsdException w:name="Light Shading" w:uiPriority="60"/>
-    <w:lsdException w:name="Light List" w:uiPriority="61"/>
-    <w:lsdException w:name="Light Grid" w:uiPriority="62"/>
-    <w:lsdException w:name="Medium Shading 1" w:uiPriority="63"/>
-    <w:lsdException w:name="Medium Shading 2" w:uiPriority="64"/>
-    <w:lsdException w:name="Medium List 1" w:uiPriority="65"/>
-    <w:lsdException w:name="Medium List 2" w:uiPriority="66"/>
-    <w:lsdException w:name="Medium Grid 1" w:uiPriority="67"/>
-    <w:lsdException w:name="Medium Grid 2" w:uiPriority="68"/>
-    <w:lsdException w:name="Medium Grid 3" w:uiPriority="69"/>
-    <w:lsdException w:name="Dark List" w:uiPriority="70"/>
-    <w:lsdException w:name="Colorful Shading" w:uiPriority="71"/>
-    <w:lsdException w:name="Colorful List" w:uiPriority="72"/>
-    <w:lsdException w:name="Colorful Grid" w:uiPriority="73"/>
-    <w:lsdException w:name="Light Shading Accent 1" w:uiPriority="60"/>
-    <w:lsdException w:name="Light List Accent 1" w:uiPriority="61"/>
-    <w:lsdException w:name="Light Grid Accent 1" w:uiPriority="62"/>
-    <w:lsdException w:name="Medium Shading 1 Accent 1" w:uiPriority="63"/>
-    <w:lsdException w:name="Medium Shading 2 Accent 1" w:uiPriority="64"/>
-    <w:lsdException w:name="Medium List 1 Accent 1" w:uiPriority="65"/>
-    <w:lsdException w:name="Revision" w:semiHidden="1"/>
-    <w:lsdException w:name="List Paragraph" w:uiPriority="34" w:qFormat="1"/>
-    <w:lsdException w:name="Quote" w:uiPriority="29" w:qFormat="1"/>
-    <w:lsdException w:name="Intense Quote" w:uiPriority="30" w:qFormat="1"/>
-    <w:lsdException w:name="Medium List 2 Accent 1" w:uiPriority="66"/>
-    <w:lsdException w:name="Medium Grid 1 Accent 1" w:uiPriority="67"/>
-    <w:lsdException w:name="Medium Grid 2 Accent 1" w:uiPriority="68"/>
-    <w:lsdException w:name="Medium Grid 3 Accent 1" w:uiPriority="69"/>
-    <w:lsdException w:name="Dark List Accent 1" w:uiPriority="70"/>
-    <w:lsdException w:name="Colorful Shading Accent 1" w:uiPriority="71"/>
-    <w:lsdException w:name="Colorful List Accent 1" w:uiPriority="72"/>
-    <w:lsdException w:name="Colorful Grid Accent 1" w:uiPriority="73"/>
-    <w:lsdException w:name="Light Shading Accent 2" w:uiPriority="60"/>
-    <w:lsdException w:name="Light List Accent 2" w:uiPriority="61"/>
-    <w:lsdException w:name="Light Grid Accent 2" w:uiPriority="62"/>
-    <w:lsdException w:name="Medium Shading 1 Accent 2" w:uiPriority="63"/>
-    <w:lsdException w:name="Medium Shading 2 Accent 2" w:uiPriority="64"/>
-    <w:lsdException w:name="Medium List 1 Accent 2" w:uiPriority="65"/>
-    <w:lsdException w:name="Medium List 2 Accent 2" w:uiPriority="66"/>
-    <w:lsdException w:name="Medium Grid 1 Accent 2" w:uiPriority="67"/>
-    <w:lsdException w:name="Medium Grid 2 Accent 2" w:uiPriority="68"/>
-    <w:lsdException w:name="Medium Grid 3 Accent 2" w:uiPriority="69"/>
-    <w:lsdException w:name="Dark List Accent 2" w:uiPriority="70"/>
-    <w:lsdException w:name="Colorful Shading Accent 2" w:uiPriority="71"/>
-    <w:lsdException w:name="Colorful List Accent 2" w:uiPriority="72"/>
-    <w:lsdException w:name="Colorful Grid Accent 2" w:uiPriority="73"/>
-    <w:lsdException w:name="Light Shading Accent 3" w:uiPriority="60"/>
-    <w:lsdException w:name="Light List Accent 3" w:uiPriority="61"/>
-    <w:lsdException w:name="Light Grid Accent 3" w:uiPriority="62"/>
-    <w:lsdException w:name="Medium Shading 1 Accent 3" w:uiPriority="63"/>
-    <w:lsdException w:name="Medium Shading 2 Accent 3" w:uiPriority="64"/>
-    <w:lsdException w:name="Medium List 1 Accent 3" w:uiPriority="65"/>
-    <w:lsdException w:name="Medium List 2 Accent 3" w:uiPriority="66"/>
-    <w:lsdException w:name="Medium Grid 1 Accent 3" w:uiPriority="67"/>
-    <w:lsdException w:name="Medium Grid 2 Accent 3" w:uiPriority="68"/>
-    <w:lsdException w:name="Medium Grid 3 Accent 3" w:uiPriority="69"/>
-    <w:lsdException w:name="Dark List Accent 3" w:uiPriority="70"/>
-    <w:lsdException w:name="Colorful Shading Accent 3" w:uiPriority="71"/>
-    <w:lsdException w:name="Colorful List Accent 3" w:uiPriority="72"/>
-    <w:lsdException w:name="Colorful Grid Accent 3" w:uiPriority="73"/>
-    <w:lsdException w:name="Light Shading Accent 4" w:uiPriority="60"/>
-    <w:lsdException w:name="Light List Accent 4" w:uiPriority="61"/>
-    <w:lsdException w:name="Light Grid Accent 4" w:uiPriority="62"/>
-    <w:lsdException w:name="Medium Shading 1 Accent 4" w:uiPriority="63"/>
-    <w:lsdException w:name="Medium Shading 2 Accent 4" w:uiPriority="64"/>
-    <w:lsdException w:name="Medium List 1 Accent 4" w:uiPriority="65"/>
-    <w:lsdException w:name="Medium List 2 Accent 4" w:uiPriority="66"/>
-    <w:lsdException w:name="Medium Grid 1 Accent 4" w:uiPriority="67"/>
-    <w:lsdException w:name="Medium Grid 2 Accent 4" w:uiPriority="68"/>
-    <w:lsdException w:name="Medium Grid 3 Accent 4" w:uiPriority="69"/>
-    <w:lsdException w:name="Dark List Accent 4" w:uiPriority="70"/>
-    <w:lsdException w:name="Colorful Shading Accent 4" w:uiPriority="71"/>
-    <w:lsdException w:name="Colorful List Accent 4" w:uiPriority="72"/>
-    <w:lsdException w:name="Colorful Grid Accent 4" w:uiPriority="73"/>
-    <w:lsdException w:name="Light Shading Accent 5" w:uiPriority="60"/>
-    <w:lsdException w:name="Light List Accent 5" w:uiPriority="61"/>
-    <w:lsdException w:name="Light Grid Accent 5" w:uiPriority="62"/>
-    <w:lsdException w:name="Medium Shading 1 Accent 5" w:uiPriority="63"/>
-    <w:lsdException w:name="Medium Shading 2 Accent 5" w:uiPriority="64"/>
-    <w:lsdException w:name="Medium List 1 Accent 5" w:uiPriority="65"/>
-    <w:lsdException w:name="Medium List 2 Accent 5" w:uiPriority="66"/>
-    <w:lsdException w:name="Medium Grid 1 Accent 5" w:uiPriority="67"/>
-    <w:lsdException w:name="Medium Grid 2 Accent 5" w:uiPriority="68"/>
-    <w:lsdException w:name="Medium Grid 3 Accent 5" w:uiPriority="69"/>
-    <w:lsdException w:name="Dark List Accent 5" w:uiPriority="70"/>
-    <w:lsdException w:name="Colorful Shading Accent 5" w:uiPriority="71"/>
-    <w:lsdException w:name="Colorful List Accent 5" w:uiPriority="72"/>
-    <w:lsdException w:name="Colorful Grid Accent 5" w:uiPriority="73"/>
-    <w:lsdException w:name="Light Shading Accent 6" w:uiPriority="60"/>
-    <w:lsdException w:name="Light List Accent 6" w:uiPriority="61"/>
-    <w:lsdException w:name="Light Grid Accent 6" w:uiPriority="62"/>
-    <w:lsdException w:name="Medium Shading 1 Accent 6" w:uiPriority="63"/>
-    <w:lsdException w:name="Medium Shading 2 Accent 6" w:uiPriority="64"/>
-    <w:lsdException w:name="Medium List 1 Accent 6" w:uiPriority="65"/>
-    <w:lsdException w:name="Medium List 2 Accent 6" w:uiPriority="66"/>
-    <w:lsdException w:name="Medium Grid 1 Accent 6" w:uiPriority="67"/>
-    <w:lsdException w:name="Medium Grid 2 Accent 6" w:uiPriority="68"/>
-    <w:lsdException w:name="Medium Grid 3 Accent 6" w:uiPriority="69"/>
-    <w:lsdException w:name="Dark List Accent 6" w:uiPriority="70"/>
-    <w:lsdException w:name="Colorful Shading Accent 6" w:uiPriority="71"/>
-    <w:lsdException w:name="Colorful List Accent 6" w:uiPriority="72"/>
-    <w:lsdException w:name="Colorful Grid Accent 6" w:uiPriority="73"/>
-    <w:lsdException w:name="Subtle Emphasis" w:uiPriority="19" w:qFormat="1"/>
-    <w:lsdException w:name="Intense Emphasis" w:uiPriority="21" w:qFormat="1"/>
-    <w:lsdException w:name="Subtle Reference" w:uiPriority="31" w:qFormat="1"/>
-    <w:lsdException w:name="Intense Reference" w:uiPriority="32" w:qFormat="1"/>
-    <w:lsdException w:name="Book Title" w:uiPriority="33" w:qFormat="1"/>
-    <w:lsdException w:name="Bibliography" w:semiHidden="1" w:uiPriority="37" w:unhideWhenUsed="1"/>
-    <w:lsdException w:name="TOC Heading" w:semiHidden="1" w:uiPriority="39" w:unhideWhenUsed="1" w:qFormat="1"/>
-    <w:lsdException w:name="Plain Table 1" w:uiPriority="41"/>
-    <w:lsdException w:name="Plain Table 2" w:uiPriority="42"/>
-    <w:lsdException w:name="Plain Table 3" w:uiPriority="43"/>
-    <w:lsdException w:name="Plain Table 4" w:uiPriority="44"/>
-    <w:lsdException w:name="Plain Table 5" w:uiPriority="45"/>
-    <w:lsdException w:name="Grid Table Light" w:uiPriority="40"/>
-    <w:lsdException w:name="Grid Table 1 Light" w:uiPriority="46"/>
-    <w:lsdException w:name="Grid Table 2" w:uiPriority="47"/>
-    <w:lsdException w:name="Grid Table 3" w:uiPriority="48"/>
-    <w:lsdException w:name="Grid Table 4" w:uiPriority="49"/>
-    <w:lsdException w:name="Grid Table 5 Dark" w:uiPriority="50"/>
-    <w:lsdException w:name="Grid Table 6 Colorful" w:uiPriority="51"/>
-    <w:lsdException w:name="Grid Table 7 Colorful" w:uiPriority="52"/>
-    <w:lsdException w:name="Grid Table 1 Light Accent 1" w:uiPriority="46"/>
-    <w:lsdException w:name="Grid Table 2 Accent 1" w:uiPriority="47"/>
-    <w:lsdException w:name="Grid Table 3 Accent 1" w:uiPriority="48"/>
-    <w:lsdException w:name="Grid Table 4 Accent 1" w:uiPriority="49"/>
-    <w:lsdException w:name="Grid Table 5 Dark Accent 1" w:uiPriority="50"/>
-    <w:lsdException w:name="Grid Table 6 Colorful Accent 1" w:uiPriority="51"/>
-    <w:lsdException w:name="Grid Table 7 Colorful Accent 1" w:uiPriority="52"/>
-    <w:lsdException w:name="Grid Table 1 Light Accent 2" w:uiPriority="46"/>
-    <w:lsdException w:name="Grid Table 2 Accent 2" w:uiPriority="47"/>
-    <w:lsdException w:name="Grid Table 3 Accent 2" w:uiPriority="48"/>
-    <w:lsdException w:name="Grid Table 4 Accent 2" w:uiPriority="49"/>
-    <w:lsdException w:name="Grid Table 5 Dark Accent 2" w:uiPriority="50"/>
-    <w:lsdException w:name="Grid Table 6 Colorful Accent 2" w:uiPriority="51"/>
-    <w:lsdException w:name="Grid Table 7 Colorful Accent 2" w:uiPriority="52"/>
-    <w:lsdException w:name="Grid Table 1 Light Accent 3" w:uiPriority="46"/>
-    <w:lsdException w:name="Grid Table 2 Accent 3" w:uiPriority="47"/>
-    <w:lsdException w:name="Grid Table 3 Accent 3" w:uiPriority="48"/>
-    <w:lsdException w:name="Grid Table 4 Accent 3" w:uiPriority="49"/>
-    <w:lsdException w:name="Grid Table 5 Dark Accent 3" w:uiPriority="50"/>
-    <w:lsdException w:name="Grid Table 6 Colorful Accent 3" w:uiPriority="51"/>
-    <w:lsdException w:name="Grid Table 7 Colorful Accent 3" w:uiPriority="52"/>
-    <w:lsdException w:name="Grid Table 1 Light Accent 4" w:uiPriority="46"/>
-    <w:lsdException w:name="Grid Table 2 Accent 4" w:uiPriority="47"/>
-    <w:lsdException w:name="Grid Table 3 Accent 4" w:uiPriority="48"/>
-    <w:lsdException w:name="Grid Table 4 Accent 4" w:uiPriority="49"/>
-    <w:lsdException w:name="Grid Table 5 Dark Accent 4" w:uiPriority="50"/>
-    <w:lsdException w:name="Grid Table 6 Colorful Accent 4" w:uiPriority="51"/>
-    <w:lsdException w:name="Grid Table 7 Colorful Accent 4" w:uiPriority="52"/>
-    <w:lsdException w:name="Grid Table 1 Light Accent 5" w:uiPriority="46"/>
-    <w:lsdException w:name="Grid Table 2 Accent 5" w:uiPriority="47"/>
-    <w:lsdException w:name="Grid Table 3 Accent 5" w:uiPriority="48"/>
-    <w:lsdException w:name="Grid Table 4 Accent 5" w:uiPriority="49"/>
-    <w:lsdException w:name="Grid Table 5 Dark Accent 5" w:uiPriority="50"/>
-    <w:lsdException w:name="Grid Table 6 Colorful Accent 5" w:uiPriority="51"/>
-    <w:lsdException w:name="Grid Table 7 Colorful Accent 5" w:uiPriority="52"/>
-    <w:lsdException w:name="Grid Table 1 Light Accent 6" w:uiPriority="46"/>
-    <w:lsdException w:name="Grid Table 2 Accent 6" w:uiPriority="47"/>
-    <w:lsdException w:name="Grid Table 3 Accent 6" w:uiPriority="48"/>
-    <w:lsdException w:name="Grid Table 4 Accent 6" w:uiPriority="49"/>
-    <w:lsdException w:name="Grid Table 5 Dark Accent 6" w:uiPriority="50"/>
-    <w:lsdException w:name="Grid Table 6 Colorful Accent 6" w:uiPriority="51"/>
-    <w:lsdException w:name="Grid Table 7 Colorful Accent 6" w:uiPriority="52"/>
-    <w:lsdException w:name="List Table 1 Light" w:uiPriority="46"/>
-    <w:lsdException w:name="List Table 2" w:uiPriority="47"/>
-    <w:lsdException w:name="List Table 3" w:uiPriority="48"/>
-    <w:lsdException w:name="List Table 4" w:uiPriority="49"/>
-    <w:lsdException w:name="List Table 5 Dark" w:uiPriority="50"/>
-    <w:lsdException w:name="List Table 6 Colorful" w:uiPriority="51"/>
-    <w:lsdException w:name="List Table 7 Colorful" w:uiPriority="52"/>
-    <w:lsdException w:name="List Table 1 Light Accent 1" w:uiPriority="46"/>
-    <w:lsdException w:name="List Table 2 Accent 1" w:uiPriority="47"/>
-    <w:lsdException w:name="List Table 3 Accent 1" w:uiPriority="48"/>
-    <w:lsdException w:name="List Table 4 Accent 1" w:uiPriority="49"/>
-    <w:lsdException w:name="List Table 5 Dark Accent 1" w:uiPriority="50"/>
-    <w:lsdException w:name="List Table 6 Colorful Accent 1" w:uiPriority="51"/>
-    <w:lsdException w:name="List Table 7 Colorful Accent 1" w:uiPriority="52"/>
-    <w:lsdException w:name="List Table 1 Light Accent 2" w:uiPriority="46"/>
-    <w:lsdException w:name="List Table 2 Accent 2" w:uiPriority="47"/>
-    <w:lsdException w:name="List Table 3 Accent 2" w:uiPriority="48"/>
-    <w:lsdException w:name="List Table 4 Accent 2" w:uiPriority="49"/>
-    <w:lsdException w:name="List Table 5 Dark Accent 2" w:uiPriority="50"/>
-    <w:lsdException w:name="List Table 6 Colorful Accent 2" w:uiPriority="51"/>
-    <w:lsdException w:name="List Table 7 Colorful Accent 2" w:uiPriority="52"/>
-    <w:lsdException w:name="List Table 1 Light Accent 3" w:uiPriority="46"/>
-    <w:lsdException w:name="List Table 2 Accent 3" w:uiPriority="47"/>
-    <w:lsdException w:name="List Table 3 Accent 3" w:uiPriority="48"/>
-    <w:lsdException w:name="List Table 4 Accent 3" w:uiPriority="49"/>
-    <w:lsdException w:name="List Table 5 Dark Accent 3" w:uiPriority="50"/>
-    <w:lsdException w:name="List Table 6 Colorful Accent 3" w:uiPriority="51"/>
-    <w:lsdException w:name="List Table 7 Colorful Accent 3" w:uiPriority="52"/>
-    <w:lsdException w:name="List Table 1 Light Accent 4" w:uiPriority="46"/>
-    <w:lsdException w:name="List Table 2 Accent 4" w:uiPriority="47"/>
-    <w:lsdException w:name="List Table 3 Accent 4" w:uiPriority="48"/>
-    <w:lsdException w:name="List Table 4 Accent 4" w:uiPriority="49"/>
-    <w:lsdException w:name="List Table 5 Dark Accent 4" w:uiPriority="50"/>
-    <w:lsdException w:name="List Table 6 Colorful Accent 4" w:uiPriority="51"/>
-    <w:lsdException w:name="List Table 7 Colorful Accent 4" w:uiPriority="52"/>
-    <w:lsdException w:name="List Table 1 Light Accent 5" w:uiPriority="46"/>
-    <w:lsdException w:name="List Table 2 Accent 5" w:uiPriority="47"/>
-    <w:lsdException w:name="List Table 3 Accent 5" w:uiPriority="48"/>
-    <w:lsdException w:name="List Table 4 Accent 5" w:uiPriority="49"/>
-    <w:lsdException w:name="List Table 5 Dark Accent 5" w:uiPriority="50"/>
-    <w:lsdException w:name="List Table 6 Colorful Accent 5" w:uiPriority="51"/>
-    <w:lsdException w:name="List Table 7 Colorful Accent 5" w:uiPriority="52"/>
-    <w:lsdException w:name="List Table 1 Light Accent 6" w:uiPriority="46"/>
-    <w:lsdException w:name="List Table 2 Accent 6" w:uiPriority="47"/>
-    <w:lsdException w:name="List Table 3 Accent 6" w:uiPriority="48"/>
-    <w:lsdException w:name="List Table 4 Accent 6" w:uiPriority="49"/>
-    <w:lsdException w:name="List Table 5 Dark Accent 6" w:uiPriority="50"/>
-    <w:lsdException w:name="List Table 6 Colorful Accent 6" w:uiPriority="51"/>
-    <w:lsdException w:name="List Table 7 Colorful Accent 6" w:uiPriority="52"/>
+  <w:latentStyles w:defLockedState="0" w:defUIPriority="99" w:defSemiHidden="1" w:defUnhideWhenUsed="1" w:defQFormat="0" w:count="267">
+    <w:lsdException w:name="Normal" w:semiHidden="0" w:uiPriority="0" w:unhideWhenUsed="0" w:qFormat="1"/>
+    <w:lsdException w:name="heading 1" w:semiHidden="0" w:uiPriority="9" w:unhideWhenUsed="0" w:qFormat="1"/>
+    <w:lsdException w:name="heading 2" w:uiPriority="9" w:qFormat="1"/>
+    <w:lsdException w:name="heading 3" w:uiPriority="9" w:qFormat="1"/>
+    <w:lsdException w:name="heading 4" w:uiPriority="9" w:qFormat="1"/>
+    <w:lsdException w:name="heading 5" w:uiPriority="9" w:qFormat="1"/>
+    <w:lsdException w:name="heading 6" w:uiPriority="9" w:qFormat="1"/>
+    <w:lsdException w:name="heading 7" w:uiPriority="9" w:qFormat="1"/>
+    <w:lsdException w:name="heading 8" w:uiPriority="9" w:qFormat="1"/>
+    <w:lsdException w:name="heading 9" w:uiPriority="9" w:qFormat="1"/>
+    <w:lsdException w:name="toc 1" w:uiPriority="39"/>
+    <w:lsdException w:name="toc 2" w:uiPriority="39"/>
+    <w:lsdException w:name="toc 3" w:uiPriority="39"/>
+    <w:lsdException w:name="toc 4" w:uiPriority="39"/>
+    <w:lsdException w:name="toc 5" w:uiPriority="39"/>
+    <w:lsdException w:name="toc 6" w:uiPriority="39"/>
+    <w:lsdException w:name="toc 7" w:uiPriority="39"/>
+    <w:lsdException w:name="toc 8" w:uiPriority="39"/>
+    <w:lsdException w:name="toc 9" w:uiPriority="39"/>
+    <w:lsdException w:name="caption" w:uiPriority="35" w:qFormat="1"/>
+    <w:lsdException w:name="Title" w:semiHidden="0" w:uiPriority="10" w:unhideWhenUsed="0" w:qFormat="1"/>
+    <w:lsdException w:name="Default Paragraph Font" w:uiPriority="1"/>
+    <w:lsdException w:name="Subtitle" w:semiHidden="0" w:uiPriority="11" w:unhideWhenUsed="0" w:qFormat="1"/>
+    <w:lsdException w:name="Strong" w:semiHidden="0" w:uiPriority="22" w:unhideWhenUsed="0" w:qFormat="1"/>
+    <w:lsdException w:name="Emphasis" w:semiHidden="0" w:uiPriority="20" w:unhideWhenUsed="0" w:qFormat="1"/>
+    <w:lsdException w:name="Table Grid" w:semiHidden="0" w:uiPriority="59" w:unhideWhenUsed="0"/>
+    <w:lsdException w:name="Placeholder Text" w:unhideWhenUsed="0"/>
+    <w:lsdException w:name="No Spacing" w:semiHidden="0" w:uiPriority="1" w:unhideWhenUsed="0" w:qFormat="1"/>
+    <w:lsdException w:name="Light Shading" w:semiHidden="0" w:uiPriority="60" w:unhideWhenUsed="0"/>
+    <w:lsdException w:name="Light List" w:semiHidden="0" w:uiPriority="61" w:unhideWhenUsed="0"/>
+    <w:lsdException w:name="Light Grid" w:semiHidden="0" w:uiPriority="62" w:unhideWhenUsed="0"/>
+    <w:lsdException w:name="Medium Shading 1" w:semiHidden="0" w:uiPriority="63" w:unhideWhenUsed="0"/>
+    <w:lsdException w:name="Medium Shading 2" w:semiHidden="0" w:uiPriority="64" w:unhideWhenUsed="0"/>
+    <w:lsdException w:name="Medium List 1" w:semiHidden="0" w:uiPriority="65" w:unhideWhenUsed="0"/>
+    <w:lsdException w:name="Medium List 2" w:semiHidden="0" w:uiPriority="66" w:unhideWhenUsed="0"/>
+    <w:lsdException w:name="Medium Grid 1" w:semiHidden="0" w:uiPriority="67" w:unhideWhenUsed="0"/>
+    <w:lsdException w:name="Medium Grid 2" w:semiHidden="0" w:uiPriority="68" w:unhideWhenUsed="0"/>
+    <w:lsdException w:name="Medium Grid 3" w:semiHidden="0" w:uiPriority="69" w:unhideWhenUsed="0"/>
+    <w:lsdException w:name="Dark List" w:semiHidden="0" w:uiPriority="70" w:unhideWhenUsed="0"/>
+    <w:lsdException w:name="Colorful Shading" w:semiHidden="0" w:uiPriority="71" w:unhideWhenUsed="0"/>
+    <w:lsdException w:name="Colorful List" w:semiHidden="0" w:uiPriority="72" w:unhideWhenUsed="0"/>
+    <w:lsdException w:name="Colorful Grid" w:semiHidden="0" w:uiPriority="73" w:unhideWhenUsed="0"/>
+    <w:lsdException w:name="Light Shading Accent 1" w:semiHidden="0" w:uiPriority="60" w:unhideWhenUsed="0"/>
+    <w:lsdException w:name="Light List Accent 1" w:semiHidden="0" w:uiPriority="61" w:unhideWhenUsed="0"/>
+    <w:lsdException w:name="Light Grid Accent 1" w:semiHidden="0" w:uiPriority="62" w:unhideWhenUsed="0"/>
+    <w:lsdException w:name="Medium Shading 1 Accent 1" w:semiHidden="0" w:uiPriority="63" w:unhideWhenUsed="0"/>
+    <w:lsdException w:name="Medium Shading 2 Accent 1" w:semiHidden="0" w:uiPriority="64" w:unhideWhenUsed="0"/>
+    <w:lsdException w:name="Medium List 1 Accent 1" w:semiHidden="0" w:uiPriority="65" w:unhideWhenUsed="0"/>
+    <w:lsdException w:name="Revision" w:unhideWhenUsed="0"/>
+    <w:lsdException w:name="List Paragraph" w:semiHidden="0" w:uiPriority="34" w:unhideWhenUsed="0" w:qFormat="1"/>
+    <w:lsdException w:name="Quote" w:semiHidden="0" w:uiPriority="29" w:unhideWhenUsed="0" w:qFormat="1"/>
+    <w:lsdException w:name="Intense Quote" w:semiHidden="0" w:uiPriority="30" w:unhideWhenUsed="0" w:qFormat="1"/>
+    <w:lsdException w:name="Medium List 2 Accent 1" w:semiHidden="0" w:uiPriority="66" w:unhideWhenUsed="0"/>
+    <w:lsdException w:name="Medium Grid 1 Accent 1" w:semiHidden="0" w:uiPriority="67" w:unhideWhenUsed="0"/>
+    <w:lsdException w:name="Medium Grid 2 Accent 1" w:semiHidden="0" w:uiPriority="68" w:unhideWhenUsed="0"/>
+    <w:lsdException w:name="Medium Grid 3 Accent 1" w:semiHidden="0" w:uiPriority="69" w:unhideWhenUsed="0"/>
+    <w:lsdException w:name="Dark List Accent 1" w:semiHidden="0" w:uiPriority="70" w:unhideWhenUsed="0"/>
+    <w:lsdException w:name="Colorful Shading Accent 1" w:semiHidden="0" w:uiPriority="71" w:unhideWhenUsed="0"/>
+    <w:lsdException w:name="Colorful List Accent 1" w:semiHidden="0" w:uiPriority="72" w:unhideWhenUsed="0"/>
+    <w:lsdException w:name="Colorful Grid Accent 1" w:semiHidden="0" w:uiPriority="73" w:unhideWhenUsed="0"/>
+    <w:lsdException w:name="Light Shading Accent 2" w:semiHidden="0" w:uiPriority="60" w:unhideWhenUsed="0"/>
+    <w:lsdException w:name="Light List Accent 2" w:semiHidden="0" w:uiPriority="61" w:unhideWhenUsed="0"/>
+    <w:lsdException w:name="Light Grid Accent 2" w:semiHidden="0" w:uiPriority="62" w:unhideWhenUsed="0"/>
+    <w:lsdException w:name="Medium Shading 1 Accent 2" w:semiHidden="0" w:uiPriority="63" w:unhideWhenUsed="0"/>
+    <w:lsdException w:name="Medium Shading 2 Accent 2" w:semiHidden="0" w:uiPriority="64" w:unhideWhenUsed="0"/>
+    <w:lsdException w:name="Medium List 1 Accent 2" w:semiHidden="0" w:uiPriority="65" w:unhideWhenUsed="0"/>
+    <w:lsdException w:name="Medium List 2 Accent 2" w:semiHidden="0" w:uiPriority="66" w:unhideWhenUsed="0"/>
+    <w:lsdException w:name="Medium Grid 1 Accent 2" w:semiHidden="0" w:uiPriority="67" w:unhideWhenUsed="0"/>
+    <w:lsdException w:name="Medium Grid 2 Accent 2" w:semiHidden="0" w:uiPriority="68" w:unhideWhenUsed="0"/>
+    <w:lsdException w:name="Medium Grid 3 Accent 2" w:semiHidden="0" w:uiPriority="69" w:unhideWhenUsed="0"/>
+    <w:lsdException w:name="Dark List Accent 2" w:semiHidden="0" w:uiPriority="70" w:unhideWhenUsed="0"/>
+    <w:lsdException w:name="Colorful Shading Accent 2" w:semiHidden="0" w:uiPriority="71" w:unhideWhenUsed="0"/>
+    <w:lsdException w:name="Colorful List Accent 2" w:semiHidden="0" w:uiPriority="72" w:unhideWhenUsed="0"/>
+    <w:lsdException w:name="Colorful Grid Accent 2" w:semiHidden="0" w:uiPriority="73" w:unhideWhenUsed="0"/>
+    <w:lsdException w:name="Light Shading Accent 3" w:semiHidden="0" w:uiPriority="60" w:unhideWhenUsed="0"/>
+    <w:lsdException w:name="Light List Accent 3" w:semiHidden="0" w:uiPriority="61" w:unhideWhenUsed="0"/>
+    <w:lsdException w:name="Light Grid Accent 3" w:semiHidden="0" w:uiPriority="62" w:unhideWhenUsed="0"/>
+    <w:lsdException w:name="Medium Shading 1 Accent 3" w:semiHidden="0" w:uiPriority="63" w:unhideWhenUsed="0"/>
+    <w:lsdException w:name="Medium Shading 2 Accent 3" w:semiHidden="0" w:uiPriority="64" w:unhideWhenUsed="0"/>
+    <w:lsdException w:name="Medium List 1 Accent 3" w:semiHidden="0" w:uiPriority="65" w:unhideWhenUsed="0"/>
+    <w:lsdException w:name="Medium List 2 Accent 3" w:semiHidden="0" w:uiPriority="66" w:unhideWhenUsed="0"/>
+    <w:lsdException w:name="Medium Grid 1 Accent 3" w:semiHidden="0" w:uiPriority="67" w:unhideWhenUsed="0"/>
+    <w:lsdException w:name="Medium Grid 2 Accent 3" w:semiHidden="0" w:uiPriority="68" w:unhideWhenUsed="0"/>
+    <w:lsdException w:name="Medium Grid 3 Accent 3" w:semiHidden="0" w:uiPriority="69" w:unhideWhenUsed="0"/>
+    <w:lsdException w:name="Dark List Accent 3" w:semiHidden="0" w:uiPriority="70" w:unhideWhenUsed="0"/>
+    <w:lsdException w:name="Colorful Shading Accent 3" w:semiHidden="0" w:uiPriority="71" w:unhideWhenUsed="0"/>
+    <w:lsdException w:name="Colorful List Accent 3" w:semiHidden="0" w:uiPriority="72" w:unhideWhenUsed="0"/>
+    <w:lsdException w:name="Colorful Grid Accent 3" w:semiHidden="0" w:uiPriority="73" w:unhideWhenUsed="0"/>
+    <w:lsdException w:name="Light Shading Accent 4" w:semiHidden="0" w:uiPriority="60" w:unhideWhenUsed="0"/>
+    <w:lsdException w:name="Light List Accent 4" w:semiHidden="0" w:uiPriority="61" w:unhideWhenUsed="0"/>
+    <w:lsdException w:name="Light Grid Accent 4" w:semiHidden="0" w:uiPriority="62" w:unhideWhenUsed="0"/>
+    <w:lsdException w:name="Medium Shading 1 Accent 4" w:semiHidden="0" w:uiPriority="63" w:unhideWhenUsed="0"/>
+    <w:lsdException w:name="Medium Shading 2 Accent 4" w:semiHidden="0" w:uiPriority="64" w:unhideWhenUsed="0"/>
+    <w:lsdException w:name="Medium List 1 Accent 4" w:semiHidden="0" w:uiPriority="65" w:unhideWhenUsed="0"/>
+    <w:lsdException w:name="Medium List 2 Accent 4" w:semiHidden="0" w:uiPriority="66" w:unhideWhenUsed="0"/>
+    <w:lsdException w:name="Medium Grid 1 Accent 4" w:semiHidden="0" w:uiPriority="67" w:unhideWhenUsed="0"/>
+    <w:lsdException w:name="Medium Grid 2 Accent 4" w:semiHidden="0" w:uiPriority="68" w:unhideWhenUsed="0"/>
+    <w:lsdException w:name="Medium Grid 3 Accent 4" w:semiHidden="0" w:uiPriority="69" w:unhideWhenUsed="0"/>
+    <w:lsdException w:name="Dark List Accent 4" w:semiHidden="0" w:uiPriority="70" w:unhideWhenUsed="0"/>
+    <w:lsdException w:name="Colorful Shading Accent 4" w:semiHidden="0" w:uiPriority="71" w:unhideWhenUsed="0"/>
+    <w:lsdException w:name="Colorful List Accent 4" w:semiHidden="0" w:uiPriority="72" w:unhideWhenUsed="0"/>
+    <w:lsdException w:name="Colorful Grid Accent 4" w:semiHidden="0" w:uiPriority="73" w:unhideWhenUsed="0"/>
+    <w:lsdException w:name="Light Shading Accent 5" w:semiHidden="0" w:uiPriority="60" w:unhideWhenUsed="0"/>
+    <w:lsdException w:name="Light List Accent 5" w:semiHidden="0" w:uiPriority="61" w:unhideWhenUsed="0"/>
+    <w:lsdException w:name="Light Grid Accent 5" w:semiHidden="0" w:uiPriority="62" w:unhideWhenUsed="0"/>
+    <w:lsdException w:name="Medium Shading 1 Accent 5" w:semiHidden="0" w:uiPriority="63" w:unhideWhenUsed="0"/>
+    <w:lsdException w:name="Medium Shading 2 Accent 5" w:semiHidden="0" w:uiPriority="64" w:unhideWhenUsed="0"/>
+    <w:lsdException w:name="Medium List 1 Accent 5" w:semiHidden="0" w:uiPriority="65" w:unhideWhenUsed="0"/>
+    <w:lsdException w:name="Medium List 2 Accent 5" w:semiHidden="0" w:uiPriority="66" w:unhideWhenUsed="0"/>
+    <w:lsdException w:name="Medium Grid 1 Accent 5" w:semiHidden="0" w:uiPriority="67" w:unhideWhenUsed="0"/>
+    <w:lsdException w:name="Medium Grid 2 Accent 5" w:semiHidden="0" w:uiPriority="68" w:unhideWhenUsed="0"/>
+    <w:lsdException w:name="Medium Grid 3 Accent 5" w:semiHidden="0" w:uiPriority="69" w:unhideWhenUsed="0"/>
+    <w:lsdException w:name="Dark List Accent 5" w:semiHidden="0" w:uiPriority="70" w:unhideWhenUsed="0"/>
+    <w:lsdException w:name="Colorful Shading Accent 5" w:semiHidden="0" w:uiPriority="71" w:unhideWhenUsed="0"/>
+    <w:lsdException w:name="Colorful List Accent 5" w:semiHidden="0" w:uiPriority="72" w:unhideWhenUsed="0"/>
+    <w:lsdException w:name="Colorful Grid Accent 5" w:semiHidden="0" w:uiPriority="73" w:unhideWhenUsed="0"/>
+    <w:lsdException w:name="Light Shading Accent 6" w:semiHidden="0" w:uiPriority="60" w:unhideWhenUsed="0"/>
+    <w:lsdException w:name="Light List Accent 6" w:semiHidden="0" w:uiPriority="61" w:unhideWhenUsed="0"/>
+    <w:lsdException w:name="Light Grid Accent 6" w:semiHidden="0" w:uiPriority="62" w:unhideWhenUsed="0"/>
+    <w:lsdException w:name="Medium Shading 1 Accent 6" w:semiHidden="0" w:uiPriority="63" w:unhideWhenUsed="0"/>
+    <w:lsdException w:name="Medium Shading 2 Accent 6" w:semiHidden="0" w:uiPriority="64" w:unhideWhenUsed="0"/>
+    <w:lsdException w:name="Medium List 1 Accent 6" w:semiHidden="0" w:uiPriority="65" w:unhideWhenUsed="0"/>
+    <w:lsdException w:name="Medium List 2 Accent 6" w:semiHidden="0" w:uiPriority="66" w:unhideWhenUsed="0"/>
+    <w:lsdException w:name="Medium Grid 1 Accent 6" w:semiHidden="0" w:uiPriority="67" w:unhideWhenUsed="0"/>
+    <w:lsdException w:name="Medium Grid 2 Accent 6" w:semiHidden="0" w:uiPriority="68" w:unhideWhenUsed="0"/>
+    <w:lsdException w:name="Medium Grid 3 Accent 6" w:semiHidden="0" w:uiPriority="69" w:unhideWhenUsed="0"/>
+    <w:lsdException w:name="Dark List Accent 6" w:semiHidden="0" w:uiPriority="70" w:unhideWhenUsed="0"/>
+    <w:lsdException w:name="Colorful Shading Accent 6" w:semiHidden="0" w:uiPriority="71" w:unhideWhenUsed="0"/>
+    <w:lsdException w:name="Colorful List Accent 6" w:semiHidden="0" w:uiPriority="72" w:unhideWhenUsed="0"/>
+    <w:lsdException w:name="Colorful Grid Accent 6" w:semiHidden="0" w:uiPriority="73" w:unhideWhenUsed="0"/>
+    <w:lsdException w:name="Subtle Emphasis" w:semiHidden="0" w:uiPriority="19" w:unhideWhenUsed="0" w:qFormat="1"/>
+    <w:lsdException w:name="Intense Emphasis" w:semiHidden="0" w:uiPriority="21" w:unhideWhenUsed="0" w:qFormat="1"/>
+    <w:lsdException w:name="Subtle Reference" w:semiHidden="0" w:uiPriority="31" w:unhideWhenUsed="0" w:qFormat="1"/>
+    <w:lsdException w:name="Intense Reference" w:semiHidden="0" w:uiPriority="32" w:unhideWhenUsed="0" w:qFormat="1"/>
+    <w:lsdException w:name="Book Title" w:semiHidden="0" w:uiPriority="33" w:unhideWhenUsed="0" w:qFormat="1"/>
+    <w:lsdException w:name="Bibliography" w:uiPriority="37"/>
+    <w:lsdException w:name="TOC Heading" w:uiPriority="39" w:qFormat="1"/>
+  </w:latentStyles>
+  <w:style w:type="paragraph" w:default="1" w:styleId="Normal">
+    <w:name w:val="Normal"/>
+    <w:qFormat/>
+    <w:rsid w:val="002F63E9"/>
+    <w:pPr>
+      <w:tabs>
+        <w:tab w:val="left" w:pos="180"/>
+        <w:tab w:val="left" w:pos="360"/>
+        <w:tab w:val="left" w:pos="720"/>
+      </w:tabs>
+      <w:spacing w:before="0" w:beforeAutospacing="0" w:after="0" w:afterAutospacing="0"/>
+    </w:pPr>
+    <w:rPr>
+      <w:rFonts w:ascii="Times" w:eastAsia="Times" w:hAnsi="Times" w:cs="Times New Roman"/>
+      <w:sz w:val="24"/>
+      <w:szCs w:val="20"/>
+    </w:rPr>
+  </w:style>
+  <w:style w:type="paragraph" w:styleId="Heading1">
+    <w:name w:val="heading 1"/>
+    <w:basedOn w:val="Normal"/>
+    <w:next w:val="Normal"/>
+    <w:link w:val="Heading1Char"/>
+    <w:uiPriority w:val="9"/>
+    <w:qFormat/>
+    <w:rsid w:val="00AE4CE4"/>
+    <w:pPr>
+      <w:keepNext/>
+      <w:keepLines/>
+      <w:spacing w:before="480"/>
+      <w:outlineLvl w:val="0"/>
+    </w:pPr>
+    <w:rPr>
+      <w:rFonts w:asciiTheme="majorHAnsi" w:eastAsiaTheme="majorEastAsia" w:hAnsiTheme="majorHAnsi" w:cstheme="majorBidi"/>
+      <w:b/>
+      <w:bCs/>
+      <w:color w:val="365F91" w:themeColor="accent1" w:themeShade="BF"/>
+      <w:sz w:val="28"/>
+      <w:szCs w:val="28"/>
+    </w:rPr>
+  </w:style>
+  <w:style w:type="character" w:default="1" w:styleId="DefaultParagraphFont">
+    <w:name w:val="Default Paragraph Font"/>
+    <w:uiPriority w:val="1"/>
+    <w:semiHidden/>
+    <w:unhideWhenUsed/>
+  </w:style>
+  <w:style w:type="table" w:default="1" w:styleId="TableNormal">
+    <w:name w:val="Normal Table"/>
+    <w:uiPriority w:val="99"/>
+    <w:semiHidden/>
+    <w:unhideWhenUsed/>
+    <w:tblPr>
+      <w:tblInd w:w="0" w:type="dxa"/>
+      <w:tblCellMar>
+        <w:top w:w="0" w:type="dxa"/>
+        <w:left w:w="108" w:type="dxa"/>
+        <w:bottom w:w="0" w:type="dxa"/>
+        <w:right w:w="108" w:type="dxa"/>
+      </w:tblCellMar>
+    </w:tblPr>
+  </w:style>
+  <w:style w:type="numbering" w:default="1" w:styleId="NoList">
+    <w:name w:val="No List"/>
+    <w:uiPriority w:val="99"/>
+    <w:semiHidden/>
+    <w:unhideWhenUsed/>
+  </w:style>
+  <w:style w:type="paragraph" w:styleId="ListParagraph">
+    <w:name w:val="List Paragraph"/>
+    <w:basedOn w:val="Normal"/>
+    <w:uiPriority w:val="34"/>
+    <w:qFormat/>
+    <w:rsid w:val="002F63E9"/>
+    <w:pPr>
+      <w:ind w:left="720"/>
+      <w:contextualSpacing/>
+    </w:pPr>
+  </w:style>
+  <w:style w:type="table" w:styleId="TableGrid">
+    <w:name w:val="Table Grid"/>
+    <w:basedOn w:val="TableNormal"/>
+    <w:uiPriority w:val="59"/>
+    <w:rsid w:val="002F63E9"/>
+    <w:pPr>
+      <w:spacing w:before="0" w:after="0"/>
+    </w:pPr>
+    <w:tblPr>
+      <w:tblBorders>
+        <w:top w:val="single" w:sz="4" w:space="0" w:color="auto"/>
+        <w:left w:val="single" w:sz="4" w:space="0" w:color="auto"/>
+        <w:bottom w:val="single" w:sz="4" w:space="0" w:color="auto"/>
+        <w:right w:val="single" w:sz="4" w:space="0" w:color="auto"/>
+        <w:insideH w:val="single" w:sz="4" w:space="0" w:color="auto"/>
+        <w:insideV w:val="single" w:sz="4" w:space="0" w:color="auto"/>
+      </w:tblBorders>
+    </w:tblPr>
+  </w:style>
+  <w:style w:type="paragraph" w:styleId="Header">
+    <w:name w:val="header"/>
+    <w:basedOn w:val="Normal"/>
+    <w:link w:val="HeaderChar"/>
+    <w:uiPriority w:val="99"/>
+    <w:unhideWhenUsed/>
+    <w:rsid w:val="008823FC"/>
+    <w:pPr>
+      <w:tabs>
+        <w:tab w:val="clear" w:pos="180"/>
+        <w:tab w:val="clear" w:pos="360"/>
+        <w:tab w:val="clear" w:pos="720"/>
+        <w:tab w:val="center" w:pos="4680"/>
+        <w:tab w:val="right" w:pos="9360"/>
+      </w:tabs>
+    </w:pPr>
+  </w:style>
+  <w:style w:type="character" w:customStyle="1" w:styleId="HeaderChar">
+    <w:name w:val="Header Char"/>
+    <w:basedOn w:val="DefaultParagraphFont"/>
+    <w:link w:val="Header"/>
+    <w:uiPriority w:val="99"/>
+    <w:rsid w:val="008823FC"/>
+    <w:rPr>
+      <w:rFonts w:ascii="Times" w:eastAsia="Times" w:hAnsi="Times" w:cs="Times New Roman"/>
+      <w:sz w:val="24"/>
+      <w:szCs w:val="20"/>
+    </w:rPr>
+  </w:style>
+  <w:style w:type="paragraph" w:styleId="Footer">
+    <w:name w:val="footer"/>
+    <w:basedOn w:val="Normal"/>
+    <w:link w:val="FooterChar"/>
+    <w:uiPriority w:val="99"/>
+    <w:unhideWhenUsed/>
+    <w:rsid w:val="008823FC"/>
+    <w:pPr>
+      <w:tabs>
+        <w:tab w:val="clear" w:pos="180"/>
+        <w:tab w:val="clear" w:pos="360"/>
+        <w:tab w:val="clear" w:pos="720"/>
+        <w:tab w:val="center" w:pos="4680"/>
+        <w:tab w:val="right" w:pos="9360"/>
+      </w:tabs>
+    </w:pPr>
+  </w:style>
+  <w:style w:type="character" w:customStyle="1" w:styleId="FooterChar">
+    <w:name w:val="Footer Char"/>
+    <w:basedOn w:val="DefaultParagraphFont"/>
+    <w:link w:val="Footer"/>
+    <w:uiPriority w:val="99"/>
+    <w:rsid w:val="008823FC"/>
+    <w:rPr>
+      <w:rFonts w:ascii="Times" w:eastAsia="Times" w:hAnsi="Times" w:cs="Times New Roman"/>
+      <w:sz w:val="24"/>
+      <w:szCs w:val="20"/>
+    </w:rPr>
+  </w:style>
+  <w:style w:type="character" w:styleId="Hyperlink">
+    <w:name w:val="Hyperlink"/>
+    <w:basedOn w:val="DefaultParagraphFont"/>
+    <w:uiPriority w:val="99"/>
+    <w:unhideWhenUsed/>
+    <w:rsid w:val="00CA2858"/>
+    <w:rPr>
+      <w:color w:val="0000FF" w:themeColor="hyperlink"/>
+      <w:u w:val="single"/>
+    </w:rPr>
+  </w:style>
+  <w:style w:type="character" w:styleId="FollowedHyperlink">
+    <w:name w:val="FollowedHyperlink"/>
+    <w:basedOn w:val="DefaultParagraphFont"/>
+    <w:uiPriority w:val="99"/>
+    <w:semiHidden/>
+    <w:unhideWhenUsed/>
+    <w:rsid w:val="00CA2858"/>
+    <w:rPr>
+      <w:color w:val="800080" w:themeColor="followedHyperlink"/>
+      <w:u w:val="single"/>
+    </w:rPr>
+  </w:style>
+  <w:style w:type="paragraph" w:styleId="BalloonText">
+    <w:name w:val="Balloon Text"/>
+    <w:basedOn w:val="Normal"/>
+    <w:link w:val="BalloonTextChar"/>
+    <w:uiPriority w:val="99"/>
+    <w:semiHidden/>
+    <w:unhideWhenUsed/>
+    <w:rsid w:val="000E1490"/>
+    <w:rPr>
+      <w:rFonts w:ascii="Tahoma" w:hAnsi="Tahoma" w:cs="Tahoma"/>
+      <w:sz w:val="16"/>
+      <w:szCs w:val="16"/>
+    </w:rPr>
+  </w:style>
+  <w:style w:type="character" w:customStyle="1" w:styleId="BalloonTextChar">
+    <w:name w:val="Balloon Text Char"/>
+    <w:basedOn w:val="DefaultParagraphFont"/>
+    <w:link w:val="BalloonText"/>
+    <w:uiPriority w:val="99"/>
+    <w:semiHidden/>
+    <w:rsid w:val="000E1490"/>
+    <w:rPr>
+      <w:rFonts w:ascii="Tahoma" w:eastAsia="Times" w:hAnsi="Tahoma" w:cs="Tahoma"/>
+      <w:sz w:val="16"/>
+      <w:szCs w:val="16"/>
+    </w:rPr>
+  </w:style>
+  <w:style w:type="character" w:customStyle="1" w:styleId="Heading1Char">
+    <w:name w:val="Heading 1 Char"/>
+    <w:basedOn w:val="DefaultParagraphFont"/>
+    <w:link w:val="Heading1"/>
+    <w:uiPriority w:val="9"/>
+    <w:rsid w:val="00AE4CE4"/>
+    <w:rPr>
+      <w:rFonts w:asciiTheme="majorHAnsi" w:eastAsiaTheme="majorEastAsia" w:hAnsiTheme="majorHAnsi" w:cstheme="majorBidi"/>
+      <w:b/>
+      <w:bCs/>
+      <w:color w:val="365F91" w:themeColor="accent1" w:themeShade="BF"/>
+      <w:sz w:val="28"/>
+      <w:szCs w:val="28"/>
+    </w:rPr>
+  </w:style>
+</w:styles>
+</file>
+
+<file path=word/stylesWithEffects.xml><?xml version="1.0" encoding="utf-8"?>
+<w:styles xmlns:wpc="http://schemas.microsoft.com/office/word/2010/wordprocessingCanvas" xmlns:mc="http://schemas.openxmlformats.org/markup-compatibility/2006" xmlns:o="urn:schemas-microsoft-com:office:office" xmlns:r="http://schemas.openxmlformats.org/officeDocument/2006/relationships" xmlns:m="http://schemas.openxmlformats.org/officeDocument/2006/math" xmlns:v="urn:schemas-microsoft-com:vml" xmlns:wp14="http://schemas.microsoft.com/office/word/2010/wordprocessingDrawing" xmlns:wp="http://schemas.openxmlformats.org/drawingml/2006/wordprocessingDrawing" xmlns:w10="urn:schemas-microsoft-com:office:word" xmlns:w="http://schemas.openxmlformats.org/wordprocessingml/2006/main" xmlns:w14="http://schemas.microsoft.com/office/word/2010/wordml" xmlns:wpg="http://schemas.microsoft.com/office/word/2010/wordprocessingGroup" xmlns:wpi="http://schemas.microsoft.com/office/word/2010/wordprocessingInk" xmlns:wne="http://schemas.microsoft.com/office/word/2006/wordml" xmlns:wps="http://schemas.microsoft.com/office/word/2010/wordprocessingShape" mc:Ignorable="w14 wp14">
+  <w:docDefaults>
+    <w:rPrDefault>
+      <w:rPr>
+        <w:rFonts w:asciiTheme="minorHAnsi" w:eastAsiaTheme="minorHAnsi" w:hAnsiTheme="minorHAnsi" w:cstheme="minorBidi"/>
+        <w:sz w:val="22"/>
+        <w:szCs w:val="22"/>
+        <w:lang w:val="en-US" w:eastAsia="en-US" w:bidi="ar-SA"/>
+      </w:rPr>
+    </w:rPrDefault>
+    <w:pPrDefault>
+      <w:pPr>
+        <w:spacing w:before="100" w:beforeAutospacing="1" w:after="100" w:afterAutospacing="1"/>
+      </w:pPr>
+    </w:pPrDefault>
+  </w:docDefaults>
+  <w:latentStyles w:defLockedState="0" w:defUIPriority="99" w:defSemiHidden="1" w:defUnhideWhenUsed="1" w:defQFormat="0" w:count="267">
+    <w:lsdException w:name="Normal" w:semiHidden="0" w:uiPriority="0" w:unhideWhenUsed="0" w:qFormat="1"/>
+    <w:lsdException w:name="heading 1" w:semiHidden="0" w:uiPriority="9" w:unhideWhenUsed="0" w:qFormat="1"/>
+    <w:lsdException w:name="heading 2" w:uiPriority="9" w:qFormat="1"/>
+    <w:lsdException w:name="heading 3" w:uiPriority="9" w:qFormat="1"/>
+    <w:lsdException w:name="heading 4" w:uiPriority="9" w:qFormat="1"/>
+    <w:lsdException w:name="heading 5" w:uiPriority="9" w:qFormat="1"/>
+    <w:lsdException w:name="heading 6" w:uiPriority="9" w:qFormat="1"/>
+    <w:lsdException w:name="heading 7" w:uiPriority="9" w:qFormat="1"/>
+    <w:lsdException w:name="heading 8" w:uiPriority="9" w:qFormat="1"/>
+    <w:lsdException w:name="heading 9" w:uiPriority="9" w:qFormat="1"/>
+    <w:lsdException w:name="toc 1" w:uiPriority="39"/>
+    <w:lsdException w:name="toc 2" w:uiPriority="39"/>
+    <w:lsdException w:name="toc 3" w:uiPriority="39"/>
+    <w:lsdException w:name="toc 4" w:uiPriority="39"/>
+    <w:lsdException w:name="toc 5" w:uiPriority="39"/>
+    <w:lsdException w:name="toc 6" w:uiPriority="39"/>
+    <w:lsdException w:name="toc 7" w:uiPriority="39"/>
+    <w:lsdException w:name="toc 8" w:uiPriority="39"/>
+    <w:lsdException w:name="toc 9" w:uiPriority="39"/>
+    <w:lsdException w:name="caption" w:uiPriority="35" w:qFormat="1"/>
+    <w:lsdException w:name="Title" w:semiHidden="0" w:uiPriority="10" w:unhideWhenUsed="0" w:qFormat="1"/>
+    <w:lsdException w:name="Default Paragraph Font" w:uiPriority="1"/>
+    <w:lsdException w:name="Subtitle" w:semiHidden="0" w:uiPriority="11" w:unhideWhenUsed="0" w:qFormat="1"/>
+    <w:lsdException w:name="Strong" w:semiHidden="0" w:uiPriority="22" w:unhideWhenUsed="0" w:qFormat="1"/>
+    <w:lsdException w:name="Emphasis" w:semiHidden="0" w:uiPriority="20" w:unhideWhenUsed="0" w:qFormat="1"/>
+    <w:lsdException w:name="Table Grid" w:semiHidden="0" w:uiPriority="59" w:unhideWhenUsed="0"/>
+    <w:lsdException w:name="Placeholder Text" w:unhideWhenUsed="0"/>
+    <w:lsdException w:name="No Spacing" w:semiHidden="0" w:uiPriority="1" w:unhideWhenUsed="0" w:qFormat="1"/>
+    <w:lsdException w:name="Light Shading" w:semiHidden="0" w:uiPriority="60" w:unhideWhenUsed="0"/>
+    <w:lsdException w:name="Light List" w:semiHidden="0" w:uiPriority="61" w:unhideWhenUsed="0"/>
+    <w:lsdException w:name="Light Grid" w:semiHidden="0" w:uiPriority="62" w:unhideWhenUsed="0"/>
+    <w:lsdException w:name="Medium Shading 1" w:semiHidden="0" w:uiPriority="63" w:unhideWhenUsed="0"/>
+    <w:lsdException w:name="Medium Shading 2" w:semiHidden="0" w:uiPriority="64" w:unhideWhenUsed="0"/>
+    <w:lsdException w:name="Medium List 1" w:semiHidden="0" w:uiPriority="65" w:unhideWhenUsed="0"/>
+    <w:lsdException w:name="Medium List 2" w:semiHidden="0" w:uiPriority="66" w:unhideWhenUsed="0"/>
+    <w:lsdException w:name="Medium Grid 1" w:semiHidden="0" w:uiPriority="67" w:unhideWhenUsed="0"/>
+    <w:lsdException w:name="Medium Grid 2" w:semiHidden="0" w:uiPriority="68" w:unhideWhenUsed="0"/>
+    <w:lsdException w:name="Medium Grid 3" w:semiHidden="0" w:uiPriority="69" w:unhideWhenUsed="0"/>
+    <w:lsdException w:name="Dark List" w:semiHidden="0" w:uiPriority="70" w:unhideWhenUsed="0"/>
+    <w:lsdException w:name="Colorful Shading" w:semiHidden="0" w:uiPriority="71" w:unhideWhenUsed="0"/>
+    <w:lsdException w:name="Colorful List" w:semiHidden="0" w:uiPriority="72" w:unhideWhenUsed="0"/>
+    <w:lsdException w:name="Colorful Grid" w:semiHidden="0" w:uiPriority="73" w:unhideWhenUsed="0"/>
+    <w:lsdException w:name="Light Shading Accent 1" w:semiHidden="0" w:uiPriority="60" w:unhideWhenUsed="0"/>
+    <w:lsdException w:name="Light List Accent 1" w:semiHidden="0" w:uiPriority="61" w:unhideWhenUsed="0"/>
+    <w:lsdException w:name="Light Grid Accent 1" w:semiHidden="0" w:uiPriority="62" w:unhideWhenUsed="0"/>
+    <w:lsdException w:name="Medium Shading 1 Accent 1" w:semiHidden="0" w:uiPriority="63" w:unhideWhenUsed="0"/>
+    <w:lsdException w:name="Medium Shading 2 Accent 1" w:semiHidden="0" w:uiPriority="64" w:unhideWhenUsed="0"/>
+    <w:lsdException w:name="Medium List 1 Accent 1" w:semiHidden="0" w:uiPriority="65" w:unhideWhenUsed="0"/>
+    <w:lsdException w:name="Revision" w:unhideWhenUsed="0"/>
+    <w:lsdException w:name="List Paragraph" w:semiHidden="0" w:uiPriority="34" w:unhideWhenUsed="0" w:qFormat="1"/>
+    <w:lsdException w:name="Quote" w:semiHidden="0" w:uiPriority="29" w:unhideWhenUsed="0" w:qFormat="1"/>
+    <w:lsdException w:name="Intense Quote" w:semiHidden="0" w:uiPriority="30" w:unhideWhenUsed="0" w:qFormat="1"/>
+    <w:lsdException w:name="Medium List 2 Accent 1" w:semiHidden="0" w:uiPriority="66" w:unhideWhenUsed="0"/>
+    <w:lsdException w:name="Medium Grid 1 Accent 1" w:semiHidden="0" w:uiPriority="67" w:unhideWhenUsed="0"/>
+    <w:lsdException w:name="Medium Grid 2 Accent 1" w:semiHidden="0" w:uiPriority="68" w:unhideWhenUsed="0"/>
+    <w:lsdException w:name="Medium Grid 3 Accent 1" w:semiHidden="0" w:uiPriority="69" w:unhideWhenUsed="0"/>
+    <w:lsdException w:name="Dark List Accent 1" w:semiHidden="0" w:uiPriority="70" w:unhideWhenUsed="0"/>
+    <w:lsdException w:name="Colorful Shading Accent 1" w:semiHidden="0" w:uiPriority="71" w:unhideWhenUsed="0"/>
+    <w:lsdException w:name="Colorful List Accent 1" w:semiHidden="0" w:uiPriority="72" w:unhideWhenUsed="0"/>
+    <w:lsdException w:name="Colorful Grid Accent 1" w:semiHidden="0" w:uiPriority="73" w:unhideWhenUsed="0"/>
+    <w:lsdException w:name="Light Shading Accent 2" w:semiHidden="0" w:uiPriority="60" w:unhideWhenUsed="0"/>
+    <w:lsdException w:name="Light List Accent 2" w:semiHidden="0" w:uiPriority="61" w:unhideWhenUsed="0"/>
+    <w:lsdException w:name="Light Grid Accent 2" w:semiHidden="0" w:uiPriority="62" w:unhideWhenUsed="0"/>
+    <w:lsdException w:name="Medium Shading 1 Accent 2" w:semiHidden="0" w:uiPriority="63" w:unhideWhenUsed="0"/>
+    <w:lsdException w:name="Medium Shading 2 Accent 2" w:semiHidden="0" w:uiPriority="64" w:unhideWhenUsed="0"/>
+    <w:lsdException w:name="Medium List 1 Accent 2" w:semiHidden="0" w:uiPriority="65" w:unhideWhenUsed="0"/>
+    <w:lsdException w:name="Medium List 2 Accent 2" w:semiHidden="0" w:uiPriority="66" w:unhideWhenUsed="0"/>
+    <w:lsdException w:name="Medium Grid 1 Accent 2" w:semiHidden="0" w:uiPriority="67" w:unhideWhenUsed="0"/>
+    <w:lsdException w:name="Medium Grid 2 Accent 2" w:semiHidden="0" w:uiPriority="68" w:unhideWhenUsed="0"/>
+    <w:lsdException w:name="Medium Grid 3 Accent 2" w:semiHidden="0" w:uiPriority="69" w:unhideWhenUsed="0"/>
+    <w:lsdException w:name="Dark List Accent 2" w:semiHidden="0" w:uiPriority="70" w:unhideWhenUsed="0"/>
+    <w:lsdException w:name="Colorful Shading Accent 2" w:semiHidden="0" w:uiPriority="71" w:unhideWhenUsed="0"/>
+    <w:lsdException w:name="Colorful List Accent 2" w:semiHidden="0" w:uiPriority="72" w:unhideWhenUsed="0"/>
+    <w:lsdException w:name="Colorful Grid Accent 2" w:semiHidden="0" w:uiPriority="73" w:unhideWhenUsed="0"/>
+    <w:lsdException w:name="Light Shading Accent 3" w:semiHidden="0" w:uiPriority="60" w:unhideWhenUsed="0"/>
+    <w:lsdException w:name="Light List Accent 3" w:semiHidden="0" w:uiPriority="61" w:unhideWhenUsed="0"/>
+    <w:lsdException w:name="Light Grid Accent 3" w:semiHidden="0" w:uiPriority="62" w:unhideWhenUsed="0"/>
+    <w:lsdException w:name="Medium Shading 1 Accent 3" w:semiHidden="0" w:uiPriority="63" w:unhideWhenUsed="0"/>
+    <w:lsdException w:name="Medium Shading 2 Accent 3" w:semiHidden="0" w:uiPriority="64" w:unhideWhenUsed="0"/>
+    <w:lsdException w:name="Medium List 1 Accent 3" w:semiHidden="0" w:uiPriority="65" w:unhideWhenUsed="0"/>
+    <w:lsdException w:name="Medium List 2 Accent 3" w:semiHidden="0" w:uiPriority="66" w:unhideWhenUsed="0"/>
+    <w:lsdException w:name="Medium Grid 1 Accent 3" w:semiHidden="0" w:uiPriority="67" w:unhideWhenUsed="0"/>
+    <w:lsdException w:name="Medium Grid 2 Accent 3" w:semiHidden="0" w:uiPriority="68" w:unhideWhenUsed="0"/>
+    <w:lsdException w:name="Medium Grid 3 Accent 3" w:semiHidden="0" w:uiPriority="69" w:unhideWhenUsed="0"/>
+    <w:lsdException w:name="Dark List Accent 3" w:semiHidden="0" w:uiPriority="70" w:unhideWhenUsed="0"/>
+    <w:lsdException w:name="Colorful Shading Accent 3" w:semiHidden="0" w:uiPriority="71" w:unhideWhenUsed="0"/>
+    <w:lsdException w:name="Colorful List Accent 3" w:semiHidden="0" w:uiPriority="72" w:unhideWhenUsed="0"/>
+    <w:lsdException w:name="Colorful Grid Accent 3" w:semiHidden="0" w:uiPriority="73" w:unhideWhenUsed="0"/>
+    <w:lsdException w:name="Light Shading Accent 4" w:semiHidden="0" w:uiPriority="60" w:unhideWhenUsed="0"/>
+    <w:lsdException w:name="Light List Accent 4" w:semiHidden="0" w:uiPriority="61" w:unhideWhenUsed="0"/>
+    <w:lsdException w:name="Light Grid Accent 4" w:semiHidden="0" w:uiPriority="62" w:unhideWhenUsed="0"/>
+    <w:lsdException w:name="Medium Shading 1 Accent 4" w:semiHidden="0" w:uiPriority="63" w:unhideWhenUsed="0"/>
+    <w:lsdException w:name="Medium Shading 2 Accent 4" w:semiHidden="0" w:uiPriority="64" w:unhideWhenUsed="0"/>
+    <w:lsdException w:name="Medium List 1 Accent 4" w:semiHidden="0" w:uiPriority="65" w:unhideWhenUsed="0"/>
+    <w:lsdException w:name="Medium List 2 Accent 4" w:semiHidden="0" w:uiPriority="66" w:unhideWhenUsed="0"/>
+    <w:lsdException w:name="Medium Grid 1 Accent 4" w:semiHidden="0" w:uiPriority="67" w:unhideWhenUsed="0"/>
+    <w:lsdException w:name="Medium Grid 2 Accent 4" w:semiHidden="0" w:uiPriority="68" w:unhideWhenUsed="0"/>
+    <w:lsdException w:name="Medium Grid 3 Accent 4" w:semiHidden="0" w:uiPriority="69" w:unhideWhenUsed="0"/>
+    <w:lsdException w:name="Dark List Accent 4" w:semiHidden="0" w:uiPriority="70" w:unhideWhenUsed="0"/>
+    <w:lsdException w:name="Colorful Shading Accent 4" w:semiHidden="0" w:uiPriority="71" w:unhideWhenUsed="0"/>
+    <w:lsdException w:name="Colorful List Accent 4" w:semiHidden="0" w:uiPriority="72" w:unhideWhenUsed="0"/>
+    <w:lsdException w:name="Colorful Grid Accent 4" w:semiHidden="0" w:uiPriority="73" w:unhideWhenUsed="0"/>
+    <w:lsdException w:name="Light Shading Accent 5" w:semiHidden="0" w:uiPriority="60" w:unhideWhenUsed="0"/>
+    <w:lsdException w:name="Light List Accent 5" w:semiHidden="0" w:uiPriority="61" w:unhideWhenUsed="0"/>
+    <w:lsdException w:name="Light Grid Accent 5" w:semiHidden="0" w:uiPriority="62" w:unhideWhenUsed="0"/>
+    <w:lsdException w:name="Medium Shading 1 Accent 5" w:semiHidden="0" w:uiPriority="63" w:unhideWhenUsed="0"/>
+    <w:lsdException w:name="Medium Shading 2 Accent 5" w:semiHidden="0" w:uiPriority="64" w:unhideWhenUsed="0"/>
+    <w:lsdException w:name="Medium List 1 Accent 5" w:semiHidden="0" w:uiPriority="65" w:unhideWhenUsed="0"/>
+    <w:lsdException w:name="Medium List 2 Accent 5" w:semiHidden="0" w:uiPriority="66" w:unhideWhenUsed="0"/>
+    <w:lsdException w:name="Medium Grid 1 Accent 5" w:semiHidden="0" w:uiPriority="67" w:unhideWhenUsed="0"/>
+    <w:lsdException w:name="Medium Grid 2 Accent 5" w:semiHidden="0" w:uiPriority="68" w:unhideWhenUsed="0"/>
+    <w:lsdException w:name="Medium Grid 3 Accent 5" w:semiHidden="0" w:uiPriority="69" w:unhideWhenUsed="0"/>
+    <w:lsdException w:name="Dark List Accent 5" w:semiHidden="0" w:uiPriority="70" w:unhideWhenUsed="0"/>
+    <w:lsdException w:name="Colorful Shading Accent 5" w:semiHidden="0" w:uiPriority="71" w:unhideWhenUsed="0"/>
+    <w:lsdException w:name="Colorful List Accent 5" w:semiHidden="0" w:uiPriority="72" w:unhideWhenUsed="0"/>
+    <w:lsdException w:name="Colorful Grid Accent 5" w:semiHidden="0" w:uiPriority="73" w:unhideWhenUsed="0"/>
+    <w:lsdException w:name="Light Shading Accent 6" w:semiHidden="0" w:uiPriority="60" w:unhideWhenUsed="0"/>
+    <w:lsdException w:name="Light List Accent 6" w:semiHidden="0" w:uiPriority="61" w:unhideWhenUsed="0"/>
+    <w:lsdException w:name="Light Grid Accent 6" w:semiHidden="0" w:uiPriority="62" w:unhideWhenUsed="0"/>
+    <w:lsdException w:name="Medium Shading 1 Accent 6" w:semiHidden="0" w:uiPriority="63" w:unhideWhenUsed="0"/>
+    <w:lsdException w:name="Medium Shading 2 Accent 6" w:semiHidden="0" w:uiPriority="64" w:unhideWhenUsed="0"/>
+    <w:lsdException w:name="Medium List 1 Accent 6" w:semiHidden="0" w:uiPriority="65" w:unhideWhenUsed="0"/>
+    <w:lsdException w:name="Medium List 2 Accent 6" w:semiHidden="0" w:uiPriority="66" w:unhideWhenUsed="0"/>
+    <w:lsdException w:name="Medium Grid 1 Accent 6" w:semiHidden="0" w:uiPriority="67" w:unhideWhenUsed="0"/>
+    <w:lsdException w:name="Medium Grid 2 Accent 6" w:semiHidden="0" w:uiPriority="68" w:unhideWhenUsed="0"/>
+    <w:lsdException w:name="Medium Grid 3 Accent 6" w:semiHidden="0" w:uiPriority="69" w:unhideWhenUsed="0"/>
+    <w:lsdException w:name="Dark List Accent 6" w:semiHidden="0" w:uiPriority="70" w:unhideWhenUsed="0"/>
+    <w:lsdException w:name="Colorful Shading Accent 6" w:semiHidden="0" w:uiPriority="71" w:unhideWhenUsed="0"/>
+    <w:lsdException w:name="Colorful List Accent 6" w:semiHidden="0" w:uiPriority="72" w:unhideWhenUsed="0"/>
+    <w:lsdException w:name="Colorful Grid Accent 6" w:semiHidden="0" w:uiPriority="73" w:unhideWhenUsed="0"/>
+    <w:lsdException w:name="Subtle Emphasis" w:semiHidden="0" w:uiPriority="19" w:unhideWhenUsed="0" w:qFormat="1"/>
+    <w:lsdException w:name="Intense Emphasis" w:semiHidden="0" w:uiPriority="21" w:unhideWhenUsed="0" w:qFormat="1"/>
+    <w:lsdException w:name="Subtle Reference" w:semiHidden="0" w:uiPriority="31" w:unhideWhenUsed="0" w:qFormat="1"/>
+    <w:lsdException w:name="Intense Reference" w:semiHidden="0" w:uiPriority="32" w:unhideWhenUsed="0" w:qFormat="1"/>
+    <w:lsdException w:name="Book Title" w:semiHidden="0" w:uiPriority="33" w:unhideWhenUsed="0" w:qFormat="1"/>
+    <w:lsdException w:name="Bibliography" w:uiPriority="37"/>
+    <w:lsdException w:name="TOC Heading" w:uiPriority="39" w:qFormat="1"/>
   </w:latentStyles>
   <w:style w:type="paragraph" w:default="1" w:styleId="Normal">
     <w:name w:val="Normal"/>
@@ -17945,7 +17670,7 @@
 </file>
 
 <file path=customXml/itemProps1.xml><?xml version="1.0" encoding="utf-8"?>
-<ds:datastoreItem xmlns:ds="http://schemas.openxmlformats.org/officeDocument/2006/customXml" ds:itemID="{1418322E-5635-40C3-B7E2-3846A01802EC}">
+<ds:datastoreItem xmlns:ds="http://schemas.openxmlformats.org/officeDocument/2006/customXml" ds:itemID="{6554AD1A-EBF1-46BB-8019-7A2AB08FD296}">
   <ds:schemaRefs>
     <ds:schemaRef ds:uri="http://schemas.openxmlformats.org/officeDocument/2006/bibliography"/>
   </ds:schemaRefs>

</xml_diff>

<commit_message>
Added database schema to 6.2
</commit_message>
<xml_diff>
--- a/SDD_Team2.docx
+++ b/SDD_Team2.docx
@@ -8659,6 +8659,7 @@
           <w:b/>
           <w:sz w:val="28"/>
         </w:rPr>
+        <w:lastRenderedPageBreak/>
         <w:t>6</w:t>
       </w:r>
       <w:r>
@@ -8695,43 +8696,6 @@
           <w:sz w:val="28"/>
         </w:rPr>
         <w:t xml:space="preserve"> </w:t>
-      </w:r>
-    </w:p>
-    <w:p>
-      <w:pPr>
-        <w:keepNext/>
-        <w:spacing w:before="240" w:after="120"/>
-        <w:outlineLvl w:val="1"/>
-        <w:rPr>
-          <w:b/>
-          <w:sz w:val="44"/>
-          <w:szCs w:val="44"/>
-        </w:rPr>
-      </w:pPr>
-      <w:r>
-        <w:rPr>
-          <w:b/>
-          <w:sz w:val="44"/>
-          <w:szCs w:val="44"/>
-        </w:rPr>
-        <w:t xml:space="preserve">*** </w:t>
-      </w:r>
-      <w:r>
-        <w:rPr>
-          <w:b/>
-          <w:color w:val="FF0000"/>
-          <w:sz w:val="44"/>
-          <w:szCs w:val="44"/>
-        </w:rPr>
-        <w:t>(DATABASE DIAGRAM GOES HERE)</w:t>
-      </w:r>
-      <w:r>
-        <w:rPr>
-          <w:b/>
-          <w:sz w:val="44"/>
-          <w:szCs w:val="44"/>
-        </w:rPr>
-        <w:t>***</w:t>
       </w:r>
     </w:p>
     <w:p>
@@ -8742,9 +8706,51 @@
         <w:outlineLvl w:val="1"/>
         <w:rPr>
           <w:b/>
+          <w:sz w:val="28"/>
+        </w:rPr>
+      </w:pPr>
+    </w:p>
+    <w:p>
+      <w:pPr>
+        <w:keepNext/>
+        <w:spacing w:before="240" w:after="120" w:line="360" w:lineRule="auto"/>
+        <w:contextualSpacing/>
+        <w:outlineLvl w:val="1"/>
+        <w:rPr>
+          <w:b/>
           <w:szCs w:val="24"/>
         </w:rPr>
       </w:pPr>
+      <w:r>
+        <w:rPr>
+          <w:b/>
+          <w:sz w:val="28"/>
+        </w:rPr>
+        <w:pict>
+          <v:shapetype id="_x0000_t75" coordsize="21600,21600" o:spt="75" o:preferrelative="t" path="m@4@5l@4@11@9@11@9@5xe" filled="f" stroked="f">
+            <v:stroke joinstyle="miter"/>
+            <v:formulas>
+              <v:f eqn="if lineDrawn pixelLineWidth 0"/>
+              <v:f eqn="sum @0 1 0"/>
+              <v:f eqn="sum 0 0 @1"/>
+              <v:f eqn="prod @2 1 2"/>
+              <v:f eqn="prod @3 21600 pixelWidth"/>
+              <v:f eqn="prod @3 21600 pixelHeight"/>
+              <v:f eqn="sum @0 0 1"/>
+              <v:f eqn="prod @6 1 2"/>
+              <v:f eqn="prod @7 21600 pixelWidth"/>
+              <v:f eqn="sum @8 21600 0"/>
+              <v:f eqn="prod @7 21600 pixelHeight"/>
+              <v:f eqn="sum @10 21600 0"/>
+            </v:formulas>
+            <v:path o:extrusionok="f" gradientshapeok="t" o:connecttype="rect"/>
+            <o:lock v:ext="edit" aspectratio="t"/>
+          </v:shapetype>
+          <v:shape id="_x0000_i1025" type="#_x0000_t75" style="width:467.25pt;height:397.5pt">
+            <v:imagedata r:id="rId19" o:title="DatabaseSchema"/>
+          </v:shape>
+        </w:pict>
+      </w:r>
       <w:r>
         <w:rPr>
           <w:b/>
@@ -9250,11 +9256,36 @@
         </w:rPr>
         <w:tab/>
       </w:r>
-      <w:r>
-        <w:rPr>
-          <w:b/>
-          <w:sz w:val="28"/>
-        </w:rPr>
+    </w:p>
+    <w:p>
+      <w:pPr>
+        <w:keepNext/>
+        <w:spacing w:before="240" w:after="120" w:line="360" w:lineRule="auto"/>
+        <w:contextualSpacing/>
+        <w:outlineLvl w:val="1"/>
+        <w:rPr>
+          <w:b/>
+          <w:sz w:val="28"/>
+        </w:rPr>
+      </w:pPr>
+    </w:p>
+    <w:p>
+      <w:pPr>
+        <w:keepNext/>
+        <w:spacing w:before="240" w:after="120" w:line="360" w:lineRule="auto"/>
+        <w:contextualSpacing/>
+        <w:outlineLvl w:val="1"/>
+        <w:rPr>
+          <w:b/>
+          <w:sz w:val="28"/>
+        </w:rPr>
+      </w:pPr>
+      <w:r>
+        <w:rPr>
+          <w:b/>
+          <w:sz w:val="28"/>
+        </w:rPr>
+        <w:lastRenderedPageBreak/>
         <w:tab/>
       </w:r>
       <w:r>
@@ -10749,10 +10780,96 @@
         </w:rPr>
         <w:t xml:space="preserve">      </w:t>
       </w:r>
-      <w:r>
-        <w:rPr>
-          <w:b/>
-        </w:rPr>
+    </w:p>
+    <w:p>
+      <w:pPr>
+        <w:tabs>
+          <w:tab w:val="clear" w:pos="180"/>
+          <w:tab w:val="clear" w:pos="360"/>
+          <w:tab w:val="clear" w:pos="720"/>
+        </w:tabs>
+        <w:autoSpaceDE w:val="0"/>
+        <w:autoSpaceDN w:val="0"/>
+        <w:adjustRightInd w:val="0"/>
+        <w:spacing w:line="360" w:lineRule="auto"/>
+        <w:contextualSpacing/>
+        <w:rPr>
+          <w:b/>
+        </w:rPr>
+      </w:pPr>
+    </w:p>
+    <w:p>
+      <w:pPr>
+        <w:tabs>
+          <w:tab w:val="clear" w:pos="180"/>
+          <w:tab w:val="clear" w:pos="360"/>
+          <w:tab w:val="clear" w:pos="720"/>
+        </w:tabs>
+        <w:autoSpaceDE w:val="0"/>
+        <w:autoSpaceDN w:val="0"/>
+        <w:adjustRightInd w:val="0"/>
+        <w:spacing w:line="360" w:lineRule="auto"/>
+        <w:contextualSpacing/>
+        <w:rPr>
+          <w:b/>
+        </w:rPr>
+      </w:pPr>
+    </w:p>
+    <w:p>
+      <w:pPr>
+        <w:tabs>
+          <w:tab w:val="clear" w:pos="180"/>
+          <w:tab w:val="clear" w:pos="360"/>
+          <w:tab w:val="clear" w:pos="720"/>
+        </w:tabs>
+        <w:autoSpaceDE w:val="0"/>
+        <w:autoSpaceDN w:val="0"/>
+        <w:adjustRightInd w:val="0"/>
+        <w:spacing w:line="360" w:lineRule="auto"/>
+        <w:contextualSpacing/>
+        <w:rPr>
+          <w:b/>
+        </w:rPr>
+      </w:pPr>
+    </w:p>
+    <w:p>
+      <w:pPr>
+        <w:tabs>
+          <w:tab w:val="clear" w:pos="180"/>
+          <w:tab w:val="clear" w:pos="360"/>
+          <w:tab w:val="clear" w:pos="720"/>
+        </w:tabs>
+        <w:autoSpaceDE w:val="0"/>
+        <w:autoSpaceDN w:val="0"/>
+        <w:adjustRightInd w:val="0"/>
+        <w:spacing w:line="360" w:lineRule="auto"/>
+        <w:contextualSpacing/>
+        <w:rPr>
+          <w:b/>
+        </w:rPr>
+      </w:pPr>
+    </w:p>
+    <w:p>
+      <w:pPr>
+        <w:tabs>
+          <w:tab w:val="clear" w:pos="180"/>
+          <w:tab w:val="clear" w:pos="360"/>
+          <w:tab w:val="clear" w:pos="720"/>
+        </w:tabs>
+        <w:autoSpaceDE w:val="0"/>
+        <w:autoSpaceDN w:val="0"/>
+        <w:adjustRightInd w:val="0"/>
+        <w:spacing w:line="360" w:lineRule="auto"/>
+        <w:contextualSpacing/>
+        <w:rPr>
+          <w:b/>
+        </w:rPr>
+      </w:pPr>
+      <w:r>
+        <w:rPr>
+          <w:b/>
+        </w:rPr>
+        <w:lastRenderedPageBreak/>
         <w:t>6</w:t>
       </w:r>
       <w:r>
@@ -11673,40 +11790,7 @@
         <w:autoSpaceDN w:val="0"/>
         <w:adjustRightInd w:val="0"/>
         <w:spacing w:line="360" w:lineRule="auto"/>
-        <w:contextualSpacing/>
-        <w:rPr>
-          <w:b/>
-        </w:rPr>
-      </w:pPr>
-    </w:p>
-    <w:p>
-      <w:pPr>
-        <w:tabs>
-          <w:tab w:val="clear" w:pos="180"/>
-          <w:tab w:val="clear" w:pos="360"/>
-          <w:tab w:val="clear" w:pos="720"/>
-        </w:tabs>
-        <w:autoSpaceDE w:val="0"/>
-        <w:autoSpaceDN w:val="0"/>
-        <w:adjustRightInd w:val="0"/>
-        <w:spacing w:line="360" w:lineRule="auto"/>
-        <w:contextualSpacing/>
-        <w:rPr>
-          <w:b/>
-        </w:rPr>
-      </w:pPr>
-    </w:p>
-    <w:p>
-      <w:pPr>
-        <w:tabs>
-          <w:tab w:val="clear" w:pos="180"/>
-          <w:tab w:val="clear" w:pos="360"/>
-          <w:tab w:val="clear" w:pos="720"/>
-        </w:tabs>
-        <w:autoSpaceDE w:val="0"/>
-        <w:autoSpaceDN w:val="0"/>
-        <w:adjustRightInd w:val="0"/>
-        <w:spacing w:line="360" w:lineRule="auto"/>
+        <w:ind w:firstLine="720"/>
         <w:contextualSpacing/>
         <w:rPr>
           <w:b/>
@@ -11734,7 +11818,6 @@
         <w:rPr>
           <w:b/>
         </w:rPr>
-        <w:lastRenderedPageBreak/>
         <w:t>6</w:t>
       </w:r>
       <w:r>
@@ -12625,7 +12708,66 @@
         <w:rPr>
           <w:b/>
         </w:rPr>
-        <w:t xml:space="preserve">      </w:t>
+        <w:t xml:space="preserve">     </w:t>
+      </w:r>
+    </w:p>
+    <w:p>
+      <w:pPr>
+        <w:tabs>
+          <w:tab w:val="clear" w:pos="180"/>
+          <w:tab w:val="clear" w:pos="360"/>
+          <w:tab w:val="clear" w:pos="720"/>
+        </w:tabs>
+        <w:autoSpaceDE w:val="0"/>
+        <w:autoSpaceDN w:val="0"/>
+        <w:adjustRightInd w:val="0"/>
+        <w:spacing w:line="360" w:lineRule="auto"/>
+        <w:contextualSpacing/>
+        <w:rPr>
+          <w:b/>
+        </w:rPr>
+      </w:pPr>
+    </w:p>
+    <w:p>
+      <w:pPr>
+        <w:tabs>
+          <w:tab w:val="clear" w:pos="180"/>
+          <w:tab w:val="clear" w:pos="360"/>
+          <w:tab w:val="clear" w:pos="720"/>
+        </w:tabs>
+        <w:autoSpaceDE w:val="0"/>
+        <w:autoSpaceDN w:val="0"/>
+        <w:adjustRightInd w:val="0"/>
+        <w:spacing w:line="360" w:lineRule="auto"/>
+        <w:contextualSpacing/>
+        <w:rPr>
+          <w:b/>
+        </w:rPr>
+      </w:pPr>
+    </w:p>
+    <w:p>
+      <w:pPr>
+        <w:tabs>
+          <w:tab w:val="clear" w:pos="180"/>
+          <w:tab w:val="clear" w:pos="360"/>
+          <w:tab w:val="clear" w:pos="720"/>
+        </w:tabs>
+        <w:autoSpaceDE w:val="0"/>
+        <w:autoSpaceDN w:val="0"/>
+        <w:adjustRightInd w:val="0"/>
+        <w:spacing w:line="360" w:lineRule="auto"/>
+        <w:ind w:firstLine="720"/>
+        <w:contextualSpacing/>
+        <w:rPr>
+          <w:b/>
+        </w:rPr>
+      </w:pPr>
+      <w:r>
+        <w:rPr>
+          <w:b/>
+        </w:rPr>
+        <w:lastRenderedPageBreak/>
+        <w:t xml:space="preserve"> </w:t>
       </w:r>
       <w:r>
         <w:rPr>
@@ -13501,80 +13643,6 @@
         <w:autoSpaceDN w:val="0"/>
         <w:adjustRightInd w:val="0"/>
         <w:spacing w:line="360" w:lineRule="auto"/>
-        <w:contextualSpacing/>
-        <w:rPr>
-          <w:b/>
-        </w:rPr>
-      </w:pPr>
-      <w:r>
-        <w:rPr>
-          <w:b/>
-        </w:rPr>
-        <w:t xml:space="preserve">      </w:t>
-      </w:r>
-    </w:p>
-    <w:p>
-      <w:pPr>
-        <w:tabs>
-          <w:tab w:val="clear" w:pos="180"/>
-          <w:tab w:val="clear" w:pos="360"/>
-          <w:tab w:val="clear" w:pos="720"/>
-        </w:tabs>
-        <w:autoSpaceDE w:val="0"/>
-        <w:autoSpaceDN w:val="0"/>
-        <w:adjustRightInd w:val="0"/>
-        <w:spacing w:line="360" w:lineRule="auto"/>
-        <w:contextualSpacing/>
-        <w:rPr>
-          <w:b/>
-        </w:rPr>
-      </w:pPr>
-    </w:p>
-    <w:p>
-      <w:pPr>
-        <w:tabs>
-          <w:tab w:val="clear" w:pos="180"/>
-          <w:tab w:val="clear" w:pos="360"/>
-          <w:tab w:val="clear" w:pos="720"/>
-        </w:tabs>
-        <w:autoSpaceDE w:val="0"/>
-        <w:autoSpaceDN w:val="0"/>
-        <w:adjustRightInd w:val="0"/>
-        <w:spacing w:line="360" w:lineRule="auto"/>
-        <w:contextualSpacing/>
-        <w:rPr>
-          <w:b/>
-        </w:rPr>
-      </w:pPr>
-    </w:p>
-    <w:p>
-      <w:pPr>
-        <w:tabs>
-          <w:tab w:val="clear" w:pos="180"/>
-          <w:tab w:val="clear" w:pos="360"/>
-          <w:tab w:val="clear" w:pos="720"/>
-        </w:tabs>
-        <w:autoSpaceDE w:val="0"/>
-        <w:autoSpaceDN w:val="0"/>
-        <w:adjustRightInd w:val="0"/>
-        <w:spacing w:line="360" w:lineRule="auto"/>
-        <w:contextualSpacing/>
-        <w:rPr>
-          <w:b/>
-        </w:rPr>
-      </w:pPr>
-    </w:p>
-    <w:p>
-      <w:pPr>
-        <w:tabs>
-          <w:tab w:val="clear" w:pos="180"/>
-          <w:tab w:val="clear" w:pos="360"/>
-          <w:tab w:val="clear" w:pos="720"/>
-        </w:tabs>
-        <w:autoSpaceDE w:val="0"/>
-        <w:autoSpaceDN w:val="0"/>
-        <w:adjustRightInd w:val="0"/>
-        <w:spacing w:line="360" w:lineRule="auto"/>
         <w:ind w:firstLine="720"/>
         <w:contextualSpacing/>
         <w:rPr>
@@ -13585,7 +13653,6 @@
         <w:rPr>
           <w:b/>
         </w:rPr>
-        <w:lastRenderedPageBreak/>
         <w:t>6</w:t>
       </w:r>
       <w:r>
@@ -14251,8 +14318,6 @@
               </w:rPr>
               <w:t xml:space="preserve">Resume </w:t>
             </w:r>
-            <w:bookmarkStart w:id="4" w:name="_GoBack"/>
-            <w:bookmarkEnd w:id="4"/>
             <w:r>
               <w:rPr>
                 <w:szCs w:val="24"/>
@@ -14297,10 +14362,119 @@
           <w:b/>
         </w:rPr>
       </w:pPr>
-      <w:r>
-        <w:rPr>
-          <w:b/>
-        </w:rPr>
+    </w:p>
+    <w:p>
+      <w:pPr>
+        <w:tabs>
+          <w:tab w:val="clear" w:pos="180"/>
+          <w:tab w:val="clear" w:pos="360"/>
+          <w:tab w:val="clear" w:pos="720"/>
+        </w:tabs>
+        <w:autoSpaceDE w:val="0"/>
+        <w:autoSpaceDN w:val="0"/>
+        <w:adjustRightInd w:val="0"/>
+        <w:spacing w:line="360" w:lineRule="auto"/>
+        <w:ind w:firstLine="720"/>
+        <w:contextualSpacing/>
+        <w:rPr>
+          <w:b/>
+        </w:rPr>
+      </w:pPr>
+    </w:p>
+    <w:p>
+      <w:pPr>
+        <w:tabs>
+          <w:tab w:val="clear" w:pos="180"/>
+          <w:tab w:val="clear" w:pos="360"/>
+          <w:tab w:val="clear" w:pos="720"/>
+        </w:tabs>
+        <w:autoSpaceDE w:val="0"/>
+        <w:autoSpaceDN w:val="0"/>
+        <w:adjustRightInd w:val="0"/>
+        <w:spacing w:line="360" w:lineRule="auto"/>
+        <w:ind w:firstLine="720"/>
+        <w:contextualSpacing/>
+        <w:rPr>
+          <w:b/>
+        </w:rPr>
+      </w:pPr>
+    </w:p>
+    <w:p>
+      <w:pPr>
+        <w:tabs>
+          <w:tab w:val="clear" w:pos="180"/>
+          <w:tab w:val="clear" w:pos="360"/>
+          <w:tab w:val="clear" w:pos="720"/>
+        </w:tabs>
+        <w:autoSpaceDE w:val="0"/>
+        <w:autoSpaceDN w:val="0"/>
+        <w:adjustRightInd w:val="0"/>
+        <w:spacing w:line="360" w:lineRule="auto"/>
+        <w:ind w:firstLine="720"/>
+        <w:contextualSpacing/>
+        <w:rPr>
+          <w:b/>
+        </w:rPr>
+      </w:pPr>
+    </w:p>
+    <w:p>
+      <w:pPr>
+        <w:tabs>
+          <w:tab w:val="clear" w:pos="180"/>
+          <w:tab w:val="clear" w:pos="360"/>
+          <w:tab w:val="clear" w:pos="720"/>
+        </w:tabs>
+        <w:autoSpaceDE w:val="0"/>
+        <w:autoSpaceDN w:val="0"/>
+        <w:adjustRightInd w:val="0"/>
+        <w:spacing w:line="360" w:lineRule="auto"/>
+        <w:ind w:firstLine="720"/>
+        <w:contextualSpacing/>
+        <w:rPr>
+          <w:b/>
+        </w:rPr>
+      </w:pPr>
+    </w:p>
+    <w:p>
+      <w:pPr>
+        <w:tabs>
+          <w:tab w:val="clear" w:pos="180"/>
+          <w:tab w:val="clear" w:pos="360"/>
+          <w:tab w:val="clear" w:pos="720"/>
+        </w:tabs>
+        <w:autoSpaceDE w:val="0"/>
+        <w:autoSpaceDN w:val="0"/>
+        <w:adjustRightInd w:val="0"/>
+        <w:spacing w:line="360" w:lineRule="auto"/>
+        <w:ind w:firstLine="720"/>
+        <w:contextualSpacing/>
+        <w:rPr>
+          <w:b/>
+        </w:rPr>
+      </w:pPr>
+    </w:p>
+    <w:p>
+      <w:pPr>
+        <w:tabs>
+          <w:tab w:val="clear" w:pos="180"/>
+          <w:tab w:val="clear" w:pos="360"/>
+          <w:tab w:val="clear" w:pos="720"/>
+        </w:tabs>
+        <w:autoSpaceDE w:val="0"/>
+        <w:autoSpaceDN w:val="0"/>
+        <w:adjustRightInd w:val="0"/>
+        <w:spacing w:line="360" w:lineRule="auto"/>
+        <w:ind w:firstLine="720"/>
+        <w:contextualSpacing/>
+        <w:rPr>
+          <w:b/>
+        </w:rPr>
+      </w:pPr>
+      <w:r>
+        <w:rPr>
+          <w:b/>
+        </w:rPr>
+        <w:lastRenderedPageBreak/>
         <w:t>6</w:t>
       </w:r>
       <w:r>
@@ -15571,6 +15745,148 @@
           <w:szCs w:val="26"/>
         </w:rPr>
       </w:pPr>
+    </w:p>
+    <w:p>
+      <w:pPr>
+        <w:contextualSpacing/>
+        <w:rPr>
+          <w:b/>
+          <w:sz w:val="28"/>
+          <w:szCs w:val="26"/>
+        </w:rPr>
+      </w:pPr>
+    </w:p>
+    <w:p>
+      <w:pPr>
+        <w:contextualSpacing/>
+        <w:rPr>
+          <w:b/>
+          <w:sz w:val="28"/>
+          <w:szCs w:val="26"/>
+        </w:rPr>
+      </w:pPr>
+    </w:p>
+    <w:p>
+      <w:pPr>
+        <w:contextualSpacing/>
+        <w:rPr>
+          <w:b/>
+          <w:sz w:val="28"/>
+          <w:szCs w:val="26"/>
+        </w:rPr>
+      </w:pPr>
+    </w:p>
+    <w:p>
+      <w:pPr>
+        <w:contextualSpacing/>
+        <w:rPr>
+          <w:b/>
+          <w:sz w:val="28"/>
+          <w:szCs w:val="26"/>
+        </w:rPr>
+      </w:pPr>
+    </w:p>
+    <w:p>
+      <w:pPr>
+        <w:contextualSpacing/>
+        <w:rPr>
+          <w:b/>
+          <w:sz w:val="28"/>
+          <w:szCs w:val="26"/>
+        </w:rPr>
+      </w:pPr>
+    </w:p>
+    <w:p>
+      <w:pPr>
+        <w:contextualSpacing/>
+        <w:rPr>
+          <w:b/>
+          <w:sz w:val="28"/>
+          <w:szCs w:val="26"/>
+        </w:rPr>
+      </w:pPr>
+    </w:p>
+    <w:p>
+      <w:pPr>
+        <w:contextualSpacing/>
+        <w:rPr>
+          <w:b/>
+          <w:sz w:val="28"/>
+          <w:szCs w:val="26"/>
+        </w:rPr>
+      </w:pPr>
+    </w:p>
+    <w:p>
+      <w:pPr>
+        <w:contextualSpacing/>
+        <w:rPr>
+          <w:b/>
+          <w:sz w:val="28"/>
+          <w:szCs w:val="26"/>
+        </w:rPr>
+      </w:pPr>
+    </w:p>
+    <w:p>
+      <w:pPr>
+        <w:contextualSpacing/>
+        <w:rPr>
+          <w:b/>
+          <w:sz w:val="28"/>
+          <w:szCs w:val="26"/>
+        </w:rPr>
+      </w:pPr>
+    </w:p>
+    <w:p>
+      <w:pPr>
+        <w:contextualSpacing/>
+        <w:rPr>
+          <w:b/>
+          <w:sz w:val="28"/>
+          <w:szCs w:val="26"/>
+        </w:rPr>
+      </w:pPr>
+    </w:p>
+    <w:p>
+      <w:pPr>
+        <w:contextualSpacing/>
+        <w:rPr>
+          <w:b/>
+          <w:sz w:val="28"/>
+          <w:szCs w:val="26"/>
+        </w:rPr>
+      </w:pPr>
+    </w:p>
+    <w:p>
+      <w:pPr>
+        <w:contextualSpacing/>
+        <w:rPr>
+          <w:b/>
+          <w:sz w:val="28"/>
+          <w:szCs w:val="26"/>
+        </w:rPr>
+      </w:pPr>
+    </w:p>
+    <w:p>
+      <w:pPr>
+        <w:contextualSpacing/>
+        <w:rPr>
+          <w:b/>
+          <w:sz w:val="28"/>
+          <w:szCs w:val="26"/>
+        </w:rPr>
+      </w:pPr>
+    </w:p>
+    <w:p>
+      <w:pPr>
+        <w:contextualSpacing/>
+        <w:rPr>
+          <w:b/>
+          <w:sz w:val="28"/>
+          <w:szCs w:val="26"/>
+        </w:rPr>
+      </w:pPr>
+      <w:bookmarkStart w:id="4" w:name="_GoBack"/>
+      <w:bookmarkEnd w:id="4"/>
     </w:p>
     <w:p>
       <w:pPr>
@@ -15688,7 +16004,7 @@
                     <pic:cNvPicPr/>
                   </pic:nvPicPr>
                   <pic:blipFill>
-                    <a:blip r:embed="rId19">
+                    <a:blip r:embed="rId20">
                       <a:extLst>
                         <a:ext uri="{28A0092B-C50C-407E-A947-70E740481C1C}">
                           <a14:useLocalDpi xmlns:a14="http://schemas.microsoft.com/office/drawing/2010/main" val="0"/>
@@ -15735,7 +16051,7 @@
                     <pic:cNvPicPr/>
                   </pic:nvPicPr>
                   <pic:blipFill>
-                    <a:blip r:embed="rId20">
+                    <a:blip r:embed="rId21">
                       <a:extLst>
                         <a:ext uri="{28A0092B-C50C-407E-A947-70E740481C1C}">
                           <a14:useLocalDpi xmlns:a14="http://schemas.microsoft.com/office/drawing/2010/main" val="0"/>
@@ -15782,7 +16098,7 @@
                     <pic:cNvPicPr/>
                   </pic:nvPicPr>
                   <pic:blipFill>
-                    <a:blip r:embed="rId21">
+                    <a:blip r:embed="rId22">
                       <a:extLst>
                         <a:ext uri="{28A0092B-C50C-407E-A947-70E740481C1C}">
                           <a14:useLocalDpi xmlns:a14="http://schemas.microsoft.com/office/drawing/2010/main" val="0"/>
@@ -15927,7 +16243,7 @@
                     <pic:cNvPicPr/>
                   </pic:nvPicPr>
                   <pic:blipFill>
-                    <a:blip r:embed="rId22">
+                    <a:blip r:embed="rId23">
                       <a:extLst>
                         <a:ext uri="{28A0092B-C50C-407E-A947-70E740481C1C}">
                           <a14:useLocalDpi xmlns:a14="http://schemas.microsoft.com/office/drawing/2010/main" val="0"/>
@@ -16282,7 +16598,7 @@
                     <pic:cNvPicPr/>
                   </pic:nvPicPr>
                   <pic:blipFill>
-                    <a:blip r:embed="rId23">
+                    <a:blip r:embed="rId24">
                       <a:extLst>
                         <a:ext uri="{28A0092B-C50C-407E-A947-70E740481C1C}">
                           <a14:useLocalDpi xmlns:a14="http://schemas.microsoft.com/office/drawing/2010/main" val="0"/>
@@ -16340,7 +16656,7 @@
                     <pic:cNvPicPr/>
                   </pic:nvPicPr>
                   <pic:blipFill>
-                    <a:blip r:embed="rId24">
+                    <a:blip r:embed="rId25">
                       <a:extLst>
                         <a:ext uri="{28A0092B-C50C-407E-A947-70E740481C1C}">
                           <a14:useLocalDpi xmlns:a14="http://schemas.microsoft.com/office/drawing/2010/main" val="0"/>
@@ -16398,7 +16714,7 @@
                     <pic:cNvPicPr/>
                   </pic:nvPicPr>
                   <pic:blipFill>
-                    <a:blip r:embed="rId25">
+                    <a:blip r:embed="rId26">
                       <a:extLst>
                         <a:ext uri="{28A0092B-C50C-407E-A947-70E740481C1C}">
                           <a14:useLocalDpi xmlns:a14="http://schemas.microsoft.com/office/drawing/2010/main" val="0"/>
@@ -16456,7 +16772,7 @@
                     <pic:cNvPicPr/>
                   </pic:nvPicPr>
                   <pic:blipFill>
-                    <a:blip r:embed="rId26">
+                    <a:blip r:embed="rId27">
                       <a:extLst>
                         <a:ext uri="{28A0092B-C50C-407E-A947-70E740481C1C}">
                           <a14:useLocalDpi xmlns:a14="http://schemas.microsoft.com/office/drawing/2010/main" val="0"/>
@@ -16655,7 +16971,7 @@
                     <pic:cNvPicPr/>
                   </pic:nvPicPr>
                   <pic:blipFill>
-                    <a:blip r:embed="rId27">
+                    <a:blip r:embed="rId28">
                       <a:extLst>
                         <a:ext uri="{28A0092B-C50C-407E-A947-70E740481C1C}">
                           <a14:useLocalDpi xmlns:a14="http://schemas.microsoft.com/office/drawing/2010/main" val="0"/>
@@ -17068,7 +17384,7 @@
                     <pic:cNvPicPr/>
                   </pic:nvPicPr>
                   <pic:blipFill>
-                    <a:blip r:embed="rId28">
+                    <a:blip r:embed="rId29">
                       <a:extLst>
                         <a:ext uri="{28A0092B-C50C-407E-A947-70E740481C1C}">
                           <a14:useLocalDpi xmlns:a14="http://schemas.microsoft.com/office/drawing/2010/main" val="0"/>
@@ -17126,7 +17442,7 @@
                     <pic:cNvPicPr/>
                   </pic:nvPicPr>
                   <pic:blipFill>
-                    <a:blip r:embed="rId29" cstate="print">
+                    <a:blip r:embed="rId30" cstate="print">
                       <a:extLst>
                         <a:ext uri="{28A0092B-C50C-407E-A947-70E740481C1C}">
                           <a14:useLocalDpi xmlns:a14="http://schemas.microsoft.com/office/drawing/2010/main" val="0"/>
@@ -17184,7 +17500,7 @@
                     <pic:cNvPicPr/>
                   </pic:nvPicPr>
                   <pic:blipFill>
-                    <a:blip r:embed="rId30">
+                    <a:blip r:embed="rId31">
                       <a:extLst>
                         <a:ext uri="{28A0092B-C50C-407E-A947-70E740481C1C}">
                           <a14:useLocalDpi xmlns:a14="http://schemas.microsoft.com/office/drawing/2010/main" val="0"/>
@@ -17352,7 +17668,7 @@
                     <pic:cNvPicPr/>
                   </pic:nvPicPr>
                   <pic:blipFill>
-                    <a:blip r:embed="rId31">
+                    <a:blip r:embed="rId32">
                       <a:extLst>
                         <a:ext uri="{28A0092B-C50C-407E-A947-70E740481C1C}">
                           <a14:useLocalDpi xmlns:a14="http://schemas.microsoft.com/office/drawing/2010/main" val="0"/>
@@ -17669,7 +17985,7 @@
                     <pic:cNvPicPr/>
                   </pic:nvPicPr>
                   <pic:blipFill>
-                    <a:blip r:embed="rId32">
+                    <a:blip r:embed="rId33">
                       <a:extLst>
                         <a:ext uri="{28A0092B-C50C-407E-A947-70E740481C1C}">
                           <a14:useLocalDpi xmlns:a14="http://schemas.microsoft.com/office/drawing/2010/main" val="0"/>
@@ -18019,7 +18335,7 @@
                     <pic:cNvPicPr/>
                   </pic:nvPicPr>
                   <pic:blipFill>
-                    <a:blip r:embed="rId33">
+                    <a:blip r:embed="rId34">
                       <a:extLst>
                         <a:ext uri="{28A0092B-C50C-407E-A947-70E740481C1C}">
                           <a14:useLocalDpi xmlns:a14="http://schemas.microsoft.com/office/drawing/2010/main" val="0"/>
@@ -18077,7 +18393,7 @@
                     <pic:cNvPicPr/>
                   </pic:nvPicPr>
                   <pic:blipFill>
-                    <a:blip r:embed="rId34">
+                    <a:blip r:embed="rId35">
                       <a:extLst>
                         <a:ext uri="{28A0092B-C50C-407E-A947-70E740481C1C}">
                           <a14:useLocalDpi xmlns:a14="http://schemas.microsoft.com/office/drawing/2010/main" val="0"/>
@@ -18125,7 +18441,7 @@
                     <pic:cNvPicPr/>
                   </pic:nvPicPr>
                   <pic:blipFill>
-                    <a:blip r:embed="rId35">
+                    <a:blip r:embed="rId36">
                       <a:extLst>
                         <a:ext uri="{28A0092B-C50C-407E-A947-70E740481C1C}">
                           <a14:useLocalDpi xmlns:a14="http://schemas.microsoft.com/office/drawing/2010/main" val="0"/>
@@ -18173,7 +18489,7 @@
                     <pic:cNvPicPr/>
                   </pic:nvPicPr>
                   <pic:blipFill>
-                    <a:blip r:embed="rId36">
+                    <a:blip r:embed="rId37">
                       <a:extLst>
                         <a:ext uri="{28A0092B-C50C-407E-A947-70E740481C1C}">
                           <a14:useLocalDpi xmlns:a14="http://schemas.microsoft.com/office/drawing/2010/main" val="0"/>
@@ -18221,7 +18537,7 @@
                     <pic:cNvPicPr/>
                   </pic:nvPicPr>
                   <pic:blipFill>
-                    <a:blip r:embed="rId37">
+                    <a:blip r:embed="rId38">
                       <a:extLst>
                         <a:ext uri="{28A0092B-C50C-407E-A947-70E740481C1C}">
                           <a14:useLocalDpi xmlns:a14="http://schemas.microsoft.com/office/drawing/2010/main" val="0"/>
@@ -18381,7 +18697,7 @@
                     <pic:cNvPicPr/>
                   </pic:nvPicPr>
                   <pic:blipFill>
-                    <a:blip r:embed="rId38">
+                    <a:blip r:embed="rId39">
                       <a:extLst>
                         <a:ext uri="{28A0092B-C50C-407E-A947-70E740481C1C}">
                           <a14:useLocalDpi xmlns:a14="http://schemas.microsoft.com/office/drawing/2010/main" val="0"/>
@@ -18818,7 +19134,7 @@
                     <pic:cNvPicPr/>
                   </pic:nvPicPr>
                   <pic:blipFill>
-                    <a:blip r:embed="rId39">
+                    <a:blip r:embed="rId40">
                       <a:extLst>
                         <a:ext uri="{28A0092B-C50C-407E-A947-70E740481C1C}">
                           <a14:useLocalDpi xmlns:a14="http://schemas.microsoft.com/office/drawing/2010/main" val="0"/>
@@ -20284,7 +20600,7 @@
           <w:rPr>
             <w:noProof/>
           </w:rPr>
-          <w:t>12</w:t>
+          <w:t>15</w:t>
         </w:r>
         <w:r>
           <w:rPr>
@@ -22104,7 +22420,7 @@
 </file>
 
 <file path=customXml/itemProps1.xml><?xml version="1.0" encoding="utf-8"?>
-<ds:datastoreItem xmlns:ds="http://schemas.openxmlformats.org/officeDocument/2006/customXml" ds:itemID="{619009A2-EBF8-405A-8A82-C94A275B92B0}">
+<ds:datastoreItem xmlns:ds="http://schemas.openxmlformats.org/officeDocument/2006/customXml" ds:itemID="{2149F834-440F-4DA7-9409-FB5CB666440D}">
   <ds:schemaRefs>
     <ds:schemaRef ds:uri="http://schemas.openxmlformats.org/officeDocument/2006/bibliography"/>
   </ds:schemaRefs>

</xml_diff>